<commit_message>
Saving just in case of another crash...
</commit_message>
<xml_diff>
--- a/notes/Ex1StudySheet.docx
+++ b/notes/Ex1StudySheet.docx
@@ -107,14 +107,7 @@
           <w:sz w:val="12"/>
           <w:szCs w:val="12"/>
         </w:rPr>
-        <w:t xml:space="preserve"> either energy, informati</w:t>
-      </w:r>
-      <w:r>
-        <w:rPr>
-          <w:sz w:val="12"/>
-          <w:szCs w:val="12"/>
-        </w:rPr>
-        <w:t>on or materials</w:t>
+        <w:t xml:space="preserve"> either energy, information or materials</w:t>
       </w:r>
     </w:p>
     <w:p>
@@ -1067,23 +1060,7 @@
           <w:sz w:val="12"/>
           <w:szCs w:val="12"/>
         </w:rPr>
-        <w:t xml:space="preserve">Short, avoids defining soln., not short list of </w:t>
-      </w:r>
-      <w:proofErr w:type="spellStart"/>
-      <w:r>
-        <w:rPr>
-          <w:sz w:val="12"/>
-          <w:szCs w:val="12"/>
-        </w:rPr>
-        <w:t>reqs</w:t>
-      </w:r>
-      <w:proofErr w:type="spellEnd"/>
-      <w:r>
-        <w:rPr>
-          <w:sz w:val="12"/>
-          <w:szCs w:val="12"/>
-        </w:rPr>
-        <w:t>.</w:t>
+        <w:t>Short, avoids defining soln., not short list of reqs.</w:t>
       </w:r>
     </w:p>
     <w:p>
@@ -1188,74 +1165,956 @@
           <w:sz w:val="12"/>
           <w:szCs w:val="12"/>
         </w:rPr>
-        <w:t xml:space="preserve">Mission def, environ. factors, </w:t>
-      </w:r>
-      <w:proofErr w:type="spellStart"/>
-      <w:r>
-        <w:rPr>
-          <w:sz w:val="12"/>
-          <w:szCs w:val="12"/>
-        </w:rPr>
-        <w:t>oper</w:t>
-      </w:r>
-      <w:proofErr w:type="spellEnd"/>
-      <w:r>
-        <w:rPr>
-          <w:sz w:val="12"/>
-          <w:szCs w:val="12"/>
-        </w:rPr>
-        <w:t xml:space="preserve">. lifetime/deployment, utilization </w:t>
-      </w:r>
-      <w:proofErr w:type="spellStart"/>
-      <w:r>
-        <w:rPr>
-          <w:sz w:val="12"/>
-          <w:szCs w:val="12"/>
-        </w:rPr>
-        <w:t>reqs</w:t>
-      </w:r>
-      <w:proofErr w:type="spellEnd"/>
-      <w:r>
-        <w:rPr>
-          <w:sz w:val="12"/>
-          <w:szCs w:val="12"/>
-        </w:rPr>
-        <w:t xml:space="preserve">. (freq. of use, hrs. of </w:t>
-      </w:r>
-      <w:proofErr w:type="spellStart"/>
-      <w:r>
-        <w:rPr>
-          <w:sz w:val="12"/>
-          <w:szCs w:val="12"/>
-        </w:rPr>
-        <w:t>oper</w:t>
-      </w:r>
-      <w:proofErr w:type="spellEnd"/>
-      <w:r>
-        <w:rPr>
-          <w:sz w:val="12"/>
-          <w:szCs w:val="12"/>
-        </w:rPr>
-        <w:t xml:space="preserve">., capacity), perf. </w:t>
-      </w:r>
-      <w:proofErr w:type="spellStart"/>
-      <w:r>
-        <w:rPr>
-          <w:sz w:val="12"/>
-          <w:szCs w:val="12"/>
-        </w:rPr>
-        <w:t>params</w:t>
-      </w:r>
-      <w:proofErr w:type="spellEnd"/>
-      <w:r>
-        <w:rPr>
-          <w:sz w:val="12"/>
-          <w:szCs w:val="12"/>
-        </w:rPr>
-        <w:t>. (mass, volume, range, velocity), effectiveness (MTBM, MDT, MTBF)</w:t>
-      </w:r>
+        <w:t>Mission def, environ. factors, oper. lifetime/deployment, utilization reqs. (freq. of use, hrs. of oper., capacity), perf. params. (mass, volume, range, velocity), effectiveness (MTBM, MDT, MTBF)</w:t>
+      </w:r>
+    </w:p>
+    <w:p>
+      <w:pPr>
+        <w:spacing w:after="0"/>
+        <w:rPr>
+          <w:sz w:val="12"/>
+          <w:szCs w:val="12"/>
+        </w:rPr>
+      </w:pPr>
+      <w:r>
+        <w:rPr>
+          <w:sz w:val="12"/>
+          <w:szCs w:val="12"/>
+        </w:rPr>
+        <w:drawing>
+          <wp:inline distT="0" distB="0" distL="0" distR="0" wp14:anchorId="3ED64CF6" wp14:editId="2C3976DD">
+            <wp:extent cx="1988820" cy="1396114"/>
+            <wp:effectExtent l="0" t="0" r="0" b="0"/>
+            <wp:docPr id="27652" name="Picture 5">
+              <a:extLst xmlns:a="http://schemas.openxmlformats.org/drawingml/2006/main">
+                <a:ext uri="{FF2B5EF4-FFF2-40B4-BE49-F238E27FC236}">
+                  <a16:creationId xmlns:a16="http://schemas.microsoft.com/office/drawing/2014/main" id="{9A406111-DCDD-436D-95DB-F73166AF4E28}"/>
+                </a:ext>
+              </a:extLst>
+            </wp:docPr>
+            <wp:cNvGraphicFramePr>
+              <a:graphicFrameLocks xmlns:a="http://schemas.openxmlformats.org/drawingml/2006/main" noChangeAspect="1"/>
+            </wp:cNvGraphicFramePr>
+            <a:graphic xmlns:a="http://schemas.openxmlformats.org/drawingml/2006/main">
+              <a:graphicData uri="http://schemas.openxmlformats.org/drawingml/2006/picture">
+                <pic:pic xmlns:pic="http://schemas.openxmlformats.org/drawingml/2006/picture">
+                  <pic:nvPicPr>
+                    <pic:cNvPr id="27652" name="Picture 5">
+                      <a:extLst>
+                        <a:ext uri="{FF2B5EF4-FFF2-40B4-BE49-F238E27FC236}">
+                          <a16:creationId xmlns:a16="http://schemas.microsoft.com/office/drawing/2014/main" id="{9A406111-DCDD-436D-95DB-F73166AF4E28}"/>
+                        </a:ext>
+                      </a:extLst>
+                    </pic:cNvPr>
+                    <pic:cNvPicPr>
+                      <a:picLocks noChangeAspect="1" noChangeArrowheads="1"/>
+                    </pic:cNvPicPr>
+                  </pic:nvPicPr>
+                  <pic:blipFill rotWithShape="1">
+                    <a:blip r:embed="rId10" cstate="print">
+                      <a:extLst>
+                        <a:ext uri="{28A0092B-C50C-407E-A947-70E740481C1C}">
+                          <a14:useLocalDpi xmlns:a14="http://schemas.microsoft.com/office/drawing/2010/main" val="0"/>
+                        </a:ext>
+                      </a:extLst>
+                    </a:blip>
+                    <a:srcRect l="1242" r="4368" b="1373"/>
+                    <a:stretch/>
+                  </pic:blipFill>
+                  <pic:spPr bwMode="auto">
+                    <a:xfrm>
+                      <a:off x="0" y="0"/>
+                      <a:ext cx="1992129" cy="1398437"/>
+                    </a:xfrm>
+                    <a:prstGeom prst="rect">
+                      <a:avLst/>
+                    </a:prstGeom>
+                    <a:noFill/>
+                    <a:ln>
+                      <a:noFill/>
+                    </a:ln>
+                    <a:effectLst/>
+                    <a:extLst>
+                      <a:ext uri="{53640926-AAD7-44D8-BBD7-CCE9431645EC}">
+                        <a14:shadowObscured xmlns:a14="http://schemas.microsoft.com/office/drawing/2010/main"/>
+                      </a:ext>
+                    </a:extLst>
+                  </pic:spPr>
+                </pic:pic>
+              </a:graphicData>
+            </a:graphic>
+          </wp:inline>
+        </w:drawing>
+      </w:r>
+    </w:p>
+    <w:p>
+      <w:pPr>
+        <w:spacing w:after="0"/>
+        <w:rPr>
+          <w:sz w:val="12"/>
+          <w:szCs w:val="12"/>
+        </w:rPr>
+      </w:pPr>
+      <w:r>
+        <w:rPr>
+          <w:sz w:val="12"/>
+          <w:szCs w:val="12"/>
+        </w:rPr>
+        <w:drawing>
+          <wp:inline distT="0" distB="0" distL="0" distR="0" wp14:anchorId="38C384D6" wp14:editId="639A18BE">
+            <wp:extent cx="1989145" cy="1469016"/>
+            <wp:effectExtent l="0" t="0" r="0" b="0"/>
+            <wp:docPr id="29700" name="Picture 5">
+              <a:extLst xmlns:a="http://schemas.openxmlformats.org/drawingml/2006/main">
+                <a:ext uri="{FF2B5EF4-FFF2-40B4-BE49-F238E27FC236}">
+                  <a16:creationId xmlns:a16="http://schemas.microsoft.com/office/drawing/2014/main" id="{D17662CE-E890-4C45-AD8E-10712942980F}"/>
+                </a:ext>
+              </a:extLst>
+            </wp:docPr>
+            <wp:cNvGraphicFramePr>
+              <a:graphicFrameLocks xmlns:a="http://schemas.openxmlformats.org/drawingml/2006/main" noChangeAspect="1"/>
+            </wp:cNvGraphicFramePr>
+            <a:graphic xmlns:a="http://schemas.openxmlformats.org/drawingml/2006/main">
+              <a:graphicData uri="http://schemas.openxmlformats.org/drawingml/2006/picture">
+                <pic:pic xmlns:pic="http://schemas.openxmlformats.org/drawingml/2006/picture">
+                  <pic:nvPicPr>
+                    <pic:cNvPr id="29700" name="Picture 5">
+                      <a:extLst>
+                        <a:ext uri="{FF2B5EF4-FFF2-40B4-BE49-F238E27FC236}">
+                          <a16:creationId xmlns:a16="http://schemas.microsoft.com/office/drawing/2014/main" id="{D17662CE-E890-4C45-AD8E-10712942980F}"/>
+                        </a:ext>
+                      </a:extLst>
+                    </pic:cNvPr>
+                    <pic:cNvPicPr>
+                      <a:picLocks noChangeAspect="1" noChangeArrowheads="1"/>
+                    </pic:cNvPicPr>
+                  </pic:nvPicPr>
+                  <pic:blipFill rotWithShape="1">
+                    <a:blip r:embed="rId11" cstate="print">
+                      <a:extLst>
+                        <a:ext uri="{28A0092B-C50C-407E-A947-70E740481C1C}">
+                          <a14:useLocalDpi xmlns:a14="http://schemas.microsoft.com/office/drawing/2010/main" val="0"/>
+                        </a:ext>
+                      </a:extLst>
+                    </a:blip>
+                    <a:srcRect l="1450" t="3383" r="5196" b="2766"/>
+                    <a:stretch/>
+                  </pic:blipFill>
+                  <pic:spPr bwMode="auto">
+                    <a:xfrm>
+                      <a:off x="0" y="0"/>
+                      <a:ext cx="1992701" cy="1471642"/>
+                    </a:xfrm>
+                    <a:prstGeom prst="rect">
+                      <a:avLst/>
+                    </a:prstGeom>
+                    <a:noFill/>
+                    <a:ln>
+                      <a:noFill/>
+                    </a:ln>
+                    <a:effectLst/>
+                    <a:extLst>
+                      <a:ext uri="{53640926-AAD7-44D8-BBD7-CCE9431645EC}">
+                        <a14:shadowObscured xmlns:a14="http://schemas.microsoft.com/office/drawing/2010/main"/>
+                      </a:ext>
+                    </a:extLst>
+                  </pic:spPr>
+                </pic:pic>
+              </a:graphicData>
+            </a:graphic>
+          </wp:inline>
+        </w:drawing>
+      </w:r>
+    </w:p>
+    <w:p>
+      <w:pPr>
+        <w:spacing w:after="0"/>
+        <w:rPr>
+          <w:sz w:val="12"/>
+          <w:szCs w:val="12"/>
+        </w:rPr>
+      </w:pPr>
+      <w:r>
+        <w:rPr>
+          <w:b/>
+          <w:sz w:val="12"/>
+          <w:szCs w:val="12"/>
+        </w:rPr>
+        <w:t>Identifying Technical Measures (TMPs)</w:t>
+      </w:r>
+    </w:p>
+    <w:p>
+      <w:pPr>
+        <w:pStyle w:val="ListParagraph"/>
+        <w:numPr>
+          <w:ilvl w:val="0"/>
+          <w:numId w:val="1"/>
+        </w:numPr>
+        <w:spacing w:after="0"/>
+        <w:rPr>
+          <w:sz w:val="12"/>
+          <w:szCs w:val="12"/>
+        </w:rPr>
+      </w:pPr>
+      <w:r>
+        <w:rPr>
+          <w:i/>
+          <w:sz w:val="12"/>
+          <w:szCs w:val="12"/>
+        </w:rPr>
+        <w:t>Quantitative</w:t>
+      </w:r>
+      <w:r>
+        <w:rPr>
+          <w:sz w:val="12"/>
+          <w:szCs w:val="12"/>
+        </w:rPr>
+        <w:t xml:space="preserve"> values describe performances that stem from op. reqs., are Design Dependent Parameters (DDP) [e.g., MTBF, MTTR, MDT, MTBM, etc.], include weight, envelope, availability to perform/function as designed</w:t>
+      </w:r>
+    </w:p>
+    <w:p>
+      <w:pPr>
+        <w:spacing w:after="0"/>
+        <w:rPr>
+          <w:sz w:val="12"/>
+          <w:szCs w:val="12"/>
+        </w:rPr>
+      </w:pPr>
+      <w:r>
+        <w:rPr>
+          <w:b/>
+          <w:sz w:val="12"/>
+          <w:szCs w:val="12"/>
+        </w:rPr>
+        <w:t>Quality Function Deployment (QFD)</w:t>
+      </w:r>
+    </w:p>
+    <w:p>
+      <w:pPr>
+        <w:pStyle w:val="ListParagraph"/>
+        <w:numPr>
+          <w:ilvl w:val="0"/>
+          <w:numId w:val="1"/>
+        </w:numPr>
+        <w:spacing w:after="0"/>
+        <w:rPr>
+          <w:sz w:val="12"/>
+          <w:szCs w:val="12"/>
+        </w:rPr>
+      </w:pPr>
+      <w:r>
+        <w:rPr>
+          <w:sz w:val="12"/>
+          <w:szCs w:val="12"/>
+        </w:rPr>
+        <w:t>(Dated) method to identify &amp; capture prime desires of customer</w:t>
+      </w:r>
+    </w:p>
+    <w:p>
+      <w:pPr>
+        <w:pStyle w:val="ListParagraph"/>
+        <w:numPr>
+          <w:ilvl w:val="0"/>
+          <w:numId w:val="1"/>
+        </w:numPr>
+        <w:spacing w:after="0"/>
+        <w:rPr>
+          <w:sz w:val="12"/>
+          <w:szCs w:val="12"/>
+        </w:rPr>
+      </w:pPr>
+      <w:r>
+        <w:rPr>
+          <w:sz w:val="12"/>
+          <w:szCs w:val="12"/>
+        </w:rPr>
+        <w:t>Uses cross-referenced matrices to perform comparisons of technical &amp; design features resulting in weighted values for TMPs</w:t>
+      </w:r>
+    </w:p>
+    <w:p>
+      <w:pPr>
+        <w:pStyle w:val="ListParagraph"/>
+        <w:numPr>
+          <w:ilvl w:val="0"/>
+          <w:numId w:val="1"/>
+        </w:numPr>
+        <w:spacing w:after="0"/>
+        <w:rPr>
+          <w:sz w:val="12"/>
+          <w:szCs w:val="12"/>
+        </w:rPr>
+      </w:pPr>
+      <w:r>
+        <w:rPr>
+          <w:i/>
+          <w:sz w:val="12"/>
+          <w:szCs w:val="12"/>
+        </w:rPr>
+        <w:t>Goal</w:t>
+      </w:r>
+      <w:r>
+        <w:rPr>
+          <w:sz w:val="12"/>
+          <w:szCs w:val="12"/>
+        </w:rPr>
+        <w:t xml:space="preserve">: identify what customer wants, </w:t>
+      </w:r>
+      <w:r>
+        <w:rPr>
+          <w:i/>
+          <w:sz w:val="12"/>
+          <w:szCs w:val="12"/>
+        </w:rPr>
+        <w:t>predict</w:t>
+      </w:r>
+      <w:r>
+        <w:rPr>
+          <w:sz w:val="12"/>
+          <w:szCs w:val="12"/>
+        </w:rPr>
+        <w:t xml:space="preserve">: how good/service/process will satisfy customer wants, </w:t>
+      </w:r>
+      <w:r>
+        <w:rPr>
+          <w:i/>
+          <w:sz w:val="12"/>
+          <w:szCs w:val="12"/>
+        </w:rPr>
+        <w:t>relate</w:t>
+      </w:r>
+      <w:r>
+        <w:rPr>
+          <w:sz w:val="12"/>
+          <w:szCs w:val="12"/>
+        </w:rPr>
+        <w:t xml:space="preserve">: cust. wants to sys. hows, </w:t>
+      </w:r>
+      <w:r>
+        <w:rPr>
+          <w:i/>
+          <w:sz w:val="12"/>
+          <w:szCs w:val="12"/>
+        </w:rPr>
+        <w:t>evaluate</w:t>
+      </w:r>
+      <w:r>
+        <w:rPr>
+          <w:sz w:val="12"/>
+          <w:szCs w:val="12"/>
+        </w:rPr>
+        <w:t xml:space="preserve">: importance ratings/values, </w:t>
+      </w:r>
+      <w:r>
+        <w:rPr>
+          <w:i/>
+          <w:sz w:val="12"/>
+          <w:szCs w:val="12"/>
+        </w:rPr>
+        <w:t>compare</w:t>
+      </w:r>
+      <w:r>
+        <w:rPr>
+          <w:sz w:val="12"/>
+          <w:szCs w:val="12"/>
+        </w:rPr>
+        <w:t>: performance to desirable TPMs</w:t>
+      </w:r>
+    </w:p>
+    <w:p>
+      <w:pPr>
+        <w:pStyle w:val="ListParagraph"/>
+        <w:numPr>
+          <w:ilvl w:val="0"/>
+          <w:numId w:val="1"/>
+        </w:numPr>
+        <w:spacing w:after="0"/>
+        <w:rPr>
+          <w:sz w:val="12"/>
+          <w:szCs w:val="12"/>
+        </w:rPr>
+      </w:pPr>
+      <w:r>
+        <w:rPr>
+          <w:i/>
+          <w:sz w:val="12"/>
+          <w:szCs w:val="12"/>
+        </w:rPr>
+        <w:t>Leads</w:t>
+      </w:r>
+      <w:r>
+        <w:rPr>
+          <w:sz w:val="12"/>
+          <w:szCs w:val="12"/>
+        </w:rPr>
+        <w:t xml:space="preserve"> designers into </w:t>
+      </w:r>
+      <w:r>
+        <w:rPr>
+          <w:i/>
+          <w:sz w:val="12"/>
+          <w:szCs w:val="12"/>
+        </w:rPr>
+        <w:t>preliminary design phase</w:t>
+      </w:r>
+      <w:r>
+        <w:rPr>
+          <w:sz w:val="12"/>
+          <w:szCs w:val="12"/>
+        </w:rPr>
+        <w:t xml:space="preserve">, </w:t>
+      </w:r>
+      <w:r>
+        <w:rPr>
+          <w:i/>
+          <w:sz w:val="12"/>
+          <w:szCs w:val="12"/>
+        </w:rPr>
+        <w:t>paves</w:t>
+      </w:r>
+      <w:r>
+        <w:rPr>
+          <w:sz w:val="12"/>
+          <w:szCs w:val="12"/>
+        </w:rPr>
+        <w:t xml:space="preserve"> way for functional req. devel. (FFBDs), </w:t>
+      </w:r>
+      <w:r>
+        <w:rPr>
+          <w:i/>
+          <w:sz w:val="12"/>
+          <w:szCs w:val="12"/>
+        </w:rPr>
+        <w:t>allows</w:t>
+      </w:r>
+      <w:r>
+        <w:rPr>
+          <w:sz w:val="12"/>
+          <w:szCs w:val="12"/>
+        </w:rPr>
+        <w:t xml:space="preserve"> for functional allocation by partitioning major sys. elems., </w:t>
+      </w:r>
+      <w:r>
+        <w:rPr>
+          <w:i/>
+          <w:sz w:val="12"/>
+          <w:szCs w:val="12"/>
+        </w:rPr>
+        <w:t>permits</w:t>
+      </w:r>
+      <w:r>
+        <w:rPr>
+          <w:sz w:val="12"/>
+          <w:szCs w:val="12"/>
+        </w:rPr>
+        <w:t xml:space="preserve"> ident. of HW &amp; SW items that multiple functions -&gt; simplify overall sys. arch.</w:t>
+      </w:r>
+    </w:p>
+    <w:p>
+      <w:pPr>
+        <w:spacing w:after="0"/>
+        <w:rPr>
+          <w:sz w:val="12"/>
+          <w:szCs w:val="12"/>
+        </w:rPr>
+      </w:pPr>
+      <w:r>
+        <w:rPr>
+          <w:b/>
+          <w:sz w:val="12"/>
+          <w:szCs w:val="12"/>
+        </w:rPr>
+        <w:t>System Design Flow</w:t>
+      </w:r>
+    </w:p>
+    <w:p>
+      <w:pPr>
+        <w:pStyle w:val="ListParagraph"/>
+        <w:numPr>
+          <w:ilvl w:val="0"/>
+          <w:numId w:val="1"/>
+        </w:numPr>
+        <w:spacing w:after="0"/>
+        <w:rPr>
+          <w:sz w:val="12"/>
+          <w:szCs w:val="12"/>
+        </w:rPr>
+      </w:pPr>
+      <w:r>
+        <w:rPr>
+          <w:sz w:val="12"/>
+          <w:szCs w:val="12"/>
+        </w:rPr>
+        <w:t>Abstract notion -&gt; systemic form/function -&gt; repeatable, producible system/product</w:t>
+      </w:r>
+    </w:p>
+    <w:p>
+      <w:pPr>
+        <w:pStyle w:val="ListParagraph"/>
+        <w:numPr>
+          <w:ilvl w:val="0"/>
+          <w:numId w:val="1"/>
+        </w:numPr>
+        <w:spacing w:after="0"/>
+        <w:rPr>
+          <w:sz w:val="12"/>
+          <w:szCs w:val="12"/>
+        </w:rPr>
+      </w:pPr>
+      <w:r>
+        <w:rPr>
+          <w:sz w:val="12"/>
+          <w:szCs w:val="12"/>
+        </w:rPr>
+        <w:t>4 design stages: concept.; system; prelim; critical (w/reviews)</w:t>
+      </w:r>
+    </w:p>
+    <w:p>
+      <w:pPr>
+        <w:pStyle w:val="ListParagraph"/>
+        <w:numPr>
+          <w:ilvl w:val="0"/>
+          <w:numId w:val="1"/>
+        </w:numPr>
+        <w:spacing w:after="0"/>
+        <w:rPr>
+          <w:sz w:val="12"/>
+          <w:szCs w:val="12"/>
+        </w:rPr>
+      </w:pPr>
+      <w:r>
+        <w:rPr>
+          <w:sz w:val="12"/>
+          <w:szCs w:val="12"/>
+        </w:rPr>
+        <w:t>Design revs.: formal method of checking proposed design, provide common baseline for all project stakeholders, permits solving of any interface issues, creates record of design decisions &amp; rationale, leads to greater prob. of a mature design for when production starts</w:t>
+      </w:r>
+    </w:p>
+    <w:p>
+      <w:pPr>
+        <w:pStyle w:val="ListParagraph"/>
+        <w:numPr>
+          <w:ilvl w:val="0"/>
+          <w:numId w:val="1"/>
+        </w:numPr>
+        <w:spacing w:after="0"/>
+        <w:rPr>
+          <w:sz w:val="12"/>
+          <w:szCs w:val="12"/>
+        </w:rPr>
+      </w:pPr>
+      <w:r>
+        <w:rPr>
+          <w:sz w:val="12"/>
+          <w:szCs w:val="12"/>
+        </w:rPr>
+        <w:t>Reduces risk associated w/prod. phase w.r.t. meeting reqs.</w:t>
+      </w:r>
+    </w:p>
+    <w:p>
+      <w:pPr>
+        <w:spacing w:after="0"/>
+        <w:rPr>
+          <w:sz w:val="12"/>
+          <w:szCs w:val="12"/>
+        </w:rPr>
+      </w:pPr>
+      <w:r>
+        <w:rPr>
+          <w:b/>
+          <w:sz w:val="12"/>
+          <w:szCs w:val="12"/>
+        </w:rPr>
+        <w:t>QFD “House of Quality”</w:t>
+      </w:r>
+    </w:p>
+    <w:p>
+      <w:pPr>
+        <w:spacing w:after="0"/>
+        <w:rPr>
+          <w:sz w:val="12"/>
+          <w:szCs w:val="12"/>
+        </w:rPr>
+      </w:pPr>
+      <w:r>
+        <w:rPr>
+          <w:noProof/>
+          <w:sz w:val="12"/>
+          <w:szCs w:val="12"/>
+        </w:rPr>
+        <w:drawing>
+          <wp:inline distT="0" distB="0" distL="0" distR="0" wp14:anchorId="5BD2038D" wp14:editId="22DF2F5C">
+            <wp:extent cx="2093595" cy="1535537"/>
+            <wp:effectExtent l="0" t="0" r="0" b="7620"/>
+            <wp:docPr id="1" name="Picture 1"/>
+            <wp:cNvGraphicFramePr>
+              <a:graphicFrameLocks xmlns:a="http://schemas.openxmlformats.org/drawingml/2006/main" noChangeAspect="1"/>
+            </wp:cNvGraphicFramePr>
+            <a:graphic xmlns:a="http://schemas.openxmlformats.org/drawingml/2006/main">
+              <a:graphicData uri="http://schemas.openxmlformats.org/drawingml/2006/picture">
+                <pic:pic xmlns:pic="http://schemas.openxmlformats.org/drawingml/2006/picture">
+                  <pic:nvPicPr>
+                    <pic:cNvPr id="0" name="Picture 2"/>
+                    <pic:cNvPicPr>
+                      <a:picLocks noChangeAspect="1" noChangeArrowheads="1"/>
+                    </pic:cNvPicPr>
+                  </pic:nvPicPr>
+                  <pic:blipFill>
+                    <a:blip r:embed="rId12" cstate="print">
+                      <a:extLst>
+                        <a:ext uri="{28A0092B-C50C-407E-A947-70E740481C1C}">
+                          <a14:useLocalDpi xmlns:a14="http://schemas.microsoft.com/office/drawing/2010/main" val="0"/>
+                        </a:ext>
+                      </a:extLst>
+                    </a:blip>
+                    <a:srcRect/>
+                    <a:stretch>
+                      <a:fillRect/>
+                    </a:stretch>
+                  </pic:blipFill>
+                  <pic:spPr bwMode="auto">
+                    <a:xfrm>
+                      <a:off x="0" y="0"/>
+                      <a:ext cx="2093595" cy="1535537"/>
+                    </a:xfrm>
+                    <a:prstGeom prst="rect">
+                      <a:avLst/>
+                    </a:prstGeom>
+                    <a:noFill/>
+                  </pic:spPr>
+                </pic:pic>
+              </a:graphicData>
+            </a:graphic>
+          </wp:inline>
+        </w:drawing>
+      </w:r>
+    </w:p>
+    <w:p>
+      <w:pPr>
+        <w:spacing w:after="0"/>
+        <w:rPr>
+          <w:sz w:val="12"/>
+          <w:szCs w:val="12"/>
+        </w:rPr>
+      </w:pPr>
+      <w:r>
+        <w:rPr>
+          <w:noProof/>
+          <w:sz w:val="12"/>
+          <w:szCs w:val="12"/>
+        </w:rPr>
+        <w:drawing>
+          <wp:inline distT="0" distB="0" distL="0" distR="0" wp14:anchorId="7F556FE1">
+            <wp:extent cx="1435733" cy="2222360"/>
+            <wp:effectExtent l="0" t="0" r="0" b="6985"/>
+            <wp:docPr id="21504" name="Picture 21504"/>
+            <wp:cNvGraphicFramePr>
+              <a:graphicFrameLocks xmlns:a="http://schemas.openxmlformats.org/drawingml/2006/main" noChangeAspect="1"/>
+            </wp:cNvGraphicFramePr>
+            <a:graphic xmlns:a="http://schemas.openxmlformats.org/drawingml/2006/main">
+              <a:graphicData uri="http://schemas.openxmlformats.org/drawingml/2006/picture">
+                <pic:pic xmlns:pic="http://schemas.openxmlformats.org/drawingml/2006/picture">
+                  <pic:nvPicPr>
+                    <pic:cNvPr id="0" name="Picture 3"/>
+                    <pic:cNvPicPr>
+                      <a:picLocks noChangeAspect="1" noChangeArrowheads="1"/>
+                    </pic:cNvPicPr>
+                  </pic:nvPicPr>
+                  <pic:blipFill rotWithShape="1">
+                    <a:blip r:embed="rId13" cstate="print">
+                      <a:extLst>
+                        <a:ext uri="{28A0092B-C50C-407E-A947-70E740481C1C}">
+                          <a14:useLocalDpi xmlns:a14="http://schemas.microsoft.com/office/drawing/2010/main" val="0"/>
+                        </a:ext>
+                      </a:extLst>
+                    </a:blip>
+                    <a:srcRect b="652"/>
+                    <a:stretch/>
+                  </pic:blipFill>
+                  <pic:spPr bwMode="auto">
+                    <a:xfrm>
+                      <a:off x="0" y="0"/>
+                      <a:ext cx="1477064" cy="2286336"/>
+                    </a:xfrm>
+                    <a:prstGeom prst="rect">
+                      <a:avLst/>
+                    </a:prstGeom>
+                    <a:noFill/>
+                    <a:ln>
+                      <a:noFill/>
+                    </a:ln>
+                    <a:extLst>
+                      <a:ext uri="{53640926-AAD7-44D8-BBD7-CCE9431645EC}">
+                        <a14:shadowObscured xmlns:a14="http://schemas.microsoft.com/office/drawing/2010/main"/>
+                      </a:ext>
+                    </a:extLst>
+                  </pic:spPr>
+                </pic:pic>
+              </a:graphicData>
+            </a:graphic>
+          </wp:inline>
+        </w:drawing>
+      </w:r>
+    </w:p>
+    <w:p>
+      <w:pPr>
+        <w:spacing w:after="0"/>
+        <w:rPr>
+          <w:sz w:val="12"/>
+          <w:szCs w:val="12"/>
+        </w:rPr>
+      </w:pPr>
+      <w:r>
+        <w:rPr>
+          <w:b/>
+          <w:sz w:val="12"/>
+          <w:szCs w:val="12"/>
+        </w:rPr>
+        <w:t>Requirements</w:t>
+      </w:r>
+    </w:p>
+    <w:p>
+      <w:pPr>
+        <w:pStyle w:val="ListParagraph"/>
+        <w:numPr>
+          <w:ilvl w:val="0"/>
+          <w:numId w:val="1"/>
+        </w:numPr>
+        <w:spacing w:after="0"/>
+        <w:rPr>
+          <w:sz w:val="12"/>
+          <w:szCs w:val="12"/>
+        </w:rPr>
+      </w:pPr>
+      <w:r>
+        <w:rPr>
+          <w:sz w:val="12"/>
+          <w:szCs w:val="12"/>
+        </w:rPr>
+        <w:t>Statement that identifies a capability or function that is needed by a system to satisfy its customer’s needs</w:t>
+      </w:r>
+    </w:p>
+    <w:p>
+      <w:pPr>
+        <w:pStyle w:val="ListParagraph"/>
+        <w:numPr>
+          <w:ilvl w:val="0"/>
+          <w:numId w:val="1"/>
+        </w:numPr>
+        <w:spacing w:after="0"/>
+        <w:rPr>
+          <w:sz w:val="12"/>
+          <w:szCs w:val="12"/>
+        </w:rPr>
+      </w:pPr>
+      <w:r>
+        <w:rPr>
+          <w:i/>
+          <w:sz w:val="12"/>
+          <w:szCs w:val="12"/>
+        </w:rPr>
+        <w:t>Functional</w:t>
+      </w:r>
+      <w:r>
+        <w:rPr>
+          <w:sz w:val="12"/>
+          <w:szCs w:val="12"/>
+        </w:rPr>
+        <w:t>: what, how well, under what conditions one or more inputs must be converted to one or more outputs @ boundary in question to satisfy customer’s needs</w:t>
+      </w:r>
+    </w:p>
+    <w:p>
+      <w:pPr>
+        <w:pStyle w:val="ListParagraph"/>
+        <w:numPr>
+          <w:ilvl w:val="0"/>
+          <w:numId w:val="1"/>
+        </w:numPr>
+        <w:spacing w:after="0"/>
+        <w:rPr>
+          <w:sz w:val="12"/>
+          <w:szCs w:val="12"/>
+        </w:rPr>
+      </w:pPr>
+      <w:r>
+        <w:rPr>
+          <w:sz w:val="12"/>
+          <w:szCs w:val="12"/>
+        </w:rPr>
+        <w:t>Customer’s needs: solve prob., achieve obj. (cntrct, stanrd, spec)</w:t>
+      </w:r>
+    </w:p>
+    <w:p>
+      <w:pPr>
+        <w:pStyle w:val="ListParagraph"/>
+        <w:numPr>
+          <w:ilvl w:val="0"/>
+          <w:numId w:val="1"/>
+        </w:numPr>
+        <w:spacing w:after="0"/>
+        <w:rPr>
+          <w:sz w:val="12"/>
+          <w:szCs w:val="12"/>
+        </w:rPr>
+      </w:pPr>
+      <w:r>
+        <w:rPr>
+          <w:sz w:val="12"/>
+          <w:szCs w:val="12"/>
+        </w:rPr>
+        <w:t>3 sys. eng. Tasks: get reqs; design; verify</w:t>
+      </w:r>
+    </w:p>
+    <w:p>
+      <w:pPr>
+        <w:pStyle w:val="ListParagraph"/>
+        <w:numPr>
+          <w:ilvl w:val="0"/>
+          <w:numId w:val="1"/>
+        </w:numPr>
+        <w:spacing w:after="0"/>
+        <w:rPr>
+          <w:sz w:val="12"/>
+          <w:szCs w:val="12"/>
+        </w:rPr>
+      </w:pPr>
+      <w:r>
+        <w:rPr>
+          <w:sz w:val="12"/>
+          <w:szCs w:val="12"/>
+        </w:rPr>
+        <w:t>No two sys. are alike but uniform &amp; identifiable process for logically discovering reqs.</w:t>
+      </w:r>
+    </w:p>
+    <w:p>
+      <w:pPr>
+        <w:pStyle w:val="ListParagraph"/>
+        <w:numPr>
+          <w:ilvl w:val="0"/>
+          <w:numId w:val="1"/>
+        </w:numPr>
+        <w:spacing w:after="0"/>
+        <w:rPr>
+          <w:sz w:val="12"/>
+          <w:szCs w:val="12"/>
+        </w:rPr>
+      </w:pPr>
+      <w:r>
+        <w:rPr>
+          <w:i/>
+          <w:sz w:val="12"/>
+          <w:szCs w:val="12"/>
+        </w:rPr>
+        <w:t>Process is iterative</w:t>
+      </w:r>
+      <w:r>
+        <w:rPr>
+          <w:sz w:val="12"/>
+          <w:szCs w:val="12"/>
+        </w:rPr>
+        <w:t>: r</w:t>
+      </w:r>
+      <w:r>
+        <w:rPr>
+          <w:sz w:val="12"/>
+          <w:szCs w:val="12"/>
+        </w:rPr>
+        <w:t>eqs. emerge throughout sys. life cycle and change</w:t>
+      </w:r>
+      <w:r>
+        <w:rPr>
+          <w:sz w:val="12"/>
+          <w:szCs w:val="12"/>
+        </w:rPr>
+        <w:t>, c</w:t>
+      </w:r>
+      <w:r>
+        <w:rPr>
+          <w:sz w:val="12"/>
+          <w:szCs w:val="12"/>
+        </w:rPr>
+        <w:t>ustomer</w:t>
+      </w:r>
+      <w:r>
+        <w:rPr>
+          <w:sz w:val="12"/>
+          <w:szCs w:val="12"/>
+        </w:rPr>
+        <w:t>:</w:t>
+      </w:r>
+      <w:r>
+        <w:rPr>
+          <w:sz w:val="12"/>
+          <w:szCs w:val="12"/>
+        </w:rPr>
+        <w:t xml:space="preserve"> “I’ll know it when I see it”, stakeholder priorities change, </w:t>
+      </w:r>
+      <w:r>
+        <w:rPr>
+          <w:sz w:val="12"/>
+          <w:szCs w:val="12"/>
+        </w:rPr>
+        <w:t>low-level -&gt; other reqs. become priority</w:t>
+      </w:r>
+    </w:p>
+    <w:p>
+      <w:pPr>
+        <w:spacing w:after="0"/>
+        <w:rPr>
+          <w:sz w:val="12"/>
+          <w:szCs w:val="12"/>
+        </w:rPr>
+      </w:pPr>
+      <w:r>
+        <w:rPr>
+          <w:sz w:val="12"/>
+          <w:szCs w:val="12"/>
+        </w:rPr>
+        <w:object w:dxaOrig="11985" w:dyaOrig="10905">
+          <v:shapetype id="_x0000_t75" coordsize="21600,21600" o:spt="75" o:preferrelative="t" path="m@4@5l@4@11@9@11@9@5xe" filled="f" stroked="f">
+            <v:stroke joinstyle="miter"/>
+            <v:formulas>
+              <v:f eqn="if lineDrawn pixelLineWidth 0"/>
+              <v:f eqn="sum @0 1 0"/>
+              <v:f eqn="sum 0 0 @1"/>
+              <v:f eqn="prod @2 1 2"/>
+              <v:f eqn="prod @3 21600 pixelWidth"/>
+              <v:f eqn="prod @3 21600 pixelHeight"/>
+              <v:f eqn="sum @0 0 1"/>
+              <v:f eqn="prod @6 1 2"/>
+              <v:f eqn="prod @7 21600 pixelWidth"/>
+              <v:f eqn="sum @8 21600 0"/>
+              <v:f eqn="prod @7 21600 pixelHeight"/>
+              <v:f eqn="sum @10 21600 0"/>
+            </v:formulas>
+            <v:path o:extrusionok="f" gradientshapeok="t" o:connecttype="rect"/>
+            <o:lock v:ext="edit" aspectratio="t"/>
+          </v:shapetype>
+          <v:shape id="_x0000_i1025" type="#_x0000_t75" style="width:164.9pt;height:149.9pt" o:ole="">
+            <v:imagedata r:id="rId14" o:title=""/>
+          </v:shape>
+          <o:OLEObject Type="Embed" ProgID="Unknown" ShapeID="_x0000_i1025" DrawAspect="Content" ObjectID="_1583136603" r:id="rId15"/>
+        </w:object>
+      </w:r>
+    </w:p>
+    <w:p>
+      <w:pPr>
+        <w:spacing w:after="0"/>
+        <w:rPr>
+          <w:sz w:val="12"/>
+          <w:szCs w:val="12"/>
+        </w:rPr>
+      </w:pPr>
       <w:bookmarkStart w:id="0" w:name="_GoBack"/>
       <w:bookmarkEnd w:id="0"/>
+    </w:p>
+    <w:p>
+      <w:pPr>
+        <w:spacing w:after="0"/>
+        <w:rPr>
+          <w:sz w:val="12"/>
+          <w:szCs w:val="12"/>
+        </w:rPr>
+      </w:pPr>
     </w:p>
     <w:sectPr>
       <w:pgSz w:w="12240" w:h="15840"/>
@@ -1424,7 +2283,7 @@
         <w:rFonts w:ascii="Calibri" w:eastAsiaTheme="minorHAnsi" w:hAnsi="Calibri" w:cstheme="minorBidi" w:hint="default"/>
       </w:rPr>
     </w:lvl>
-    <w:lvl w:ilvl="1" w:tplc="04090003" w:tentative="1">
+    <w:lvl w:ilvl="1" w:tplc="04090003">
       <w:start w:val="1"/>
       <w:numFmt w:val="bullet"/>
       <w:lvlText w:val="o"/>

</xml_diff>

<commit_message>
Finish copying text from slides to study sheet for exam 1
</commit_message>
<xml_diff>
--- a/notes/Ex1StudySheet.docx
+++ b/notes/Ex1StudySheet.docx
@@ -1049,23 +1049,7 @@
           <w:sz w:val="12"/>
           <w:szCs w:val="12"/>
         </w:rPr>
-        <w:t xml:space="preserve">Short, avoids defining soln., not short list of </w:t>
-      </w:r>
-      <w:proofErr w:type="spellStart"/>
-      <w:r>
-        <w:rPr>
-          <w:sz w:val="12"/>
-          <w:szCs w:val="12"/>
-        </w:rPr>
-        <w:t>reqs</w:t>
-      </w:r>
-      <w:proofErr w:type="spellEnd"/>
-      <w:r>
-        <w:rPr>
-          <w:sz w:val="12"/>
-          <w:szCs w:val="12"/>
-        </w:rPr>
-        <w:t>.</w:t>
+        <w:t>Short, avoids defining soln., not short list of reqs.</w:t>
       </w:r>
     </w:p>
     <w:p>
@@ -1170,71 +1154,7 @@
           <w:sz w:val="12"/>
           <w:szCs w:val="12"/>
         </w:rPr>
-        <w:t xml:space="preserve">Mission def, environ. factors, </w:t>
-      </w:r>
-      <w:proofErr w:type="spellStart"/>
-      <w:r>
-        <w:rPr>
-          <w:sz w:val="12"/>
-          <w:szCs w:val="12"/>
-        </w:rPr>
-        <w:t>oper</w:t>
-      </w:r>
-      <w:proofErr w:type="spellEnd"/>
-      <w:r>
-        <w:rPr>
-          <w:sz w:val="12"/>
-          <w:szCs w:val="12"/>
-        </w:rPr>
-        <w:t xml:space="preserve">. lifetime/deployment, utilization </w:t>
-      </w:r>
-      <w:proofErr w:type="spellStart"/>
-      <w:r>
-        <w:rPr>
-          <w:sz w:val="12"/>
-          <w:szCs w:val="12"/>
-        </w:rPr>
-        <w:t>reqs</w:t>
-      </w:r>
-      <w:proofErr w:type="spellEnd"/>
-      <w:r>
-        <w:rPr>
-          <w:sz w:val="12"/>
-          <w:szCs w:val="12"/>
-        </w:rPr>
-        <w:t xml:space="preserve">. (freq. of use, hrs. of </w:t>
-      </w:r>
-      <w:proofErr w:type="spellStart"/>
-      <w:r>
-        <w:rPr>
-          <w:sz w:val="12"/>
-          <w:szCs w:val="12"/>
-        </w:rPr>
-        <w:t>oper</w:t>
-      </w:r>
-      <w:proofErr w:type="spellEnd"/>
-      <w:r>
-        <w:rPr>
-          <w:sz w:val="12"/>
-          <w:szCs w:val="12"/>
-        </w:rPr>
-        <w:t xml:space="preserve">., capacity), perf. </w:t>
-      </w:r>
-      <w:proofErr w:type="spellStart"/>
-      <w:r>
-        <w:rPr>
-          <w:sz w:val="12"/>
-          <w:szCs w:val="12"/>
-        </w:rPr>
-        <w:t>params</w:t>
-      </w:r>
-      <w:proofErr w:type="spellEnd"/>
-      <w:r>
-        <w:rPr>
-          <w:sz w:val="12"/>
-          <w:szCs w:val="12"/>
-        </w:rPr>
-        <w:t>. (mass, volume, range, velocity), effectiveness (MTBM, MDT, MTBF)</w:t>
+        <w:t>Mission def, environ. factors, oper. lifetime/deployment, utilization reqs. (freq. of use, hrs. of oper., capacity), perf. params. (mass, volume, range, velocity), effectiveness (MTBM, MDT, MTBF)</w:t>
       </w:r>
     </w:p>
     <w:p>
@@ -1438,23 +1358,7 @@
           <w:sz w:val="12"/>
           <w:szCs w:val="12"/>
         </w:rPr>
-        <w:t xml:space="preserve"> values describe performances that stem from op. </w:t>
-      </w:r>
-      <w:proofErr w:type="spellStart"/>
-      <w:r>
-        <w:rPr>
-          <w:sz w:val="12"/>
-          <w:szCs w:val="12"/>
-        </w:rPr>
-        <w:t>reqs</w:t>
-      </w:r>
-      <w:proofErr w:type="spellEnd"/>
-      <w:r>
-        <w:rPr>
-          <w:sz w:val="12"/>
-          <w:szCs w:val="12"/>
-        </w:rPr>
-        <w:t>., are Design Dependent Parameters (DDP) [e.g., MTBF, MTTR, MDT, MTBM, etc.], include weight, envelope, availability to perform/function as designed</w:t>
+        <w:t xml:space="preserve"> values describe performances that stem from op. reqs., are Design Dependent Parameters (DDP) [e.g., MTBF, MTTR, MDT, MTBM, etc.], include weight, envelope, availability to perform/function as designed</w:t>
       </w:r>
     </w:p>
     <w:p>
@@ -1572,33 +1476,75 @@
           <w:sz w:val="12"/>
           <w:szCs w:val="12"/>
         </w:rPr>
-        <w:t xml:space="preserve">: </w:t>
-      </w:r>
-      <w:proofErr w:type="spellStart"/>
-      <w:r>
-        <w:rPr>
-          <w:sz w:val="12"/>
-          <w:szCs w:val="12"/>
-        </w:rPr>
-        <w:t>cust</w:t>
-      </w:r>
-      <w:proofErr w:type="spellEnd"/>
-      <w:r>
-        <w:rPr>
-          <w:sz w:val="12"/>
-          <w:szCs w:val="12"/>
-        </w:rPr>
-        <w:t xml:space="preserve">. wants to sys. </w:t>
-      </w:r>
-      <w:proofErr w:type="spellStart"/>
-      <w:r>
-        <w:rPr>
-          <w:sz w:val="12"/>
-          <w:szCs w:val="12"/>
-        </w:rPr>
-        <w:t>hows</w:t>
-      </w:r>
-      <w:proofErr w:type="spellEnd"/>
+        <w:t xml:space="preserve">: cust. wants to sys. hows, </w:t>
+      </w:r>
+      <w:r>
+        <w:rPr>
+          <w:i/>
+          <w:sz w:val="12"/>
+          <w:szCs w:val="12"/>
+        </w:rPr>
+        <w:t>evaluate</w:t>
+      </w:r>
+      <w:r>
+        <w:rPr>
+          <w:sz w:val="12"/>
+          <w:szCs w:val="12"/>
+        </w:rPr>
+        <w:t xml:space="preserve">: importance ratings/values, </w:t>
+      </w:r>
+      <w:r>
+        <w:rPr>
+          <w:i/>
+          <w:sz w:val="12"/>
+          <w:szCs w:val="12"/>
+        </w:rPr>
+        <w:t>compare</w:t>
+      </w:r>
+      <w:r>
+        <w:rPr>
+          <w:sz w:val="12"/>
+          <w:szCs w:val="12"/>
+        </w:rPr>
+        <w:t>: performance to desirable TPMs</w:t>
+      </w:r>
+    </w:p>
+    <w:p>
+      <w:pPr>
+        <w:pStyle w:val="ListParagraph"/>
+        <w:numPr>
+          <w:ilvl w:val="0"/>
+          <w:numId w:val="1"/>
+        </w:numPr>
+        <w:spacing w:after="0"/>
+        <w:rPr>
+          <w:sz w:val="12"/>
+          <w:szCs w:val="12"/>
+        </w:rPr>
+      </w:pPr>
+      <w:r>
+        <w:rPr>
+          <w:i/>
+          <w:sz w:val="12"/>
+          <w:szCs w:val="12"/>
+        </w:rPr>
+        <w:t>Leads</w:t>
+      </w:r>
+      <w:r>
+        <w:rPr>
+          <w:sz w:val="12"/>
+          <w:szCs w:val="12"/>
+        </w:rPr>
+        <w:t xml:space="preserve"> designers into </w:t>
+      </w:r>
+      <w:r>
+        <w:rPr>
+          <w:i/>
+          <w:sz w:val="12"/>
+          <w:szCs w:val="12"/>
+        </w:rPr>
+        <w:t>preliminary design phase</w:t>
+      </w:r>
       <w:r>
         <w:rPr>
           <w:sz w:val="12"/>
@@ -1612,80 +1558,6 @@
           <w:sz w:val="12"/>
           <w:szCs w:val="12"/>
         </w:rPr>
-        <w:t>evaluate</w:t>
-      </w:r>
-      <w:r>
-        <w:rPr>
-          <w:sz w:val="12"/>
-          <w:szCs w:val="12"/>
-        </w:rPr>
-        <w:t xml:space="preserve">: importance ratings/values, </w:t>
-      </w:r>
-      <w:r>
-        <w:rPr>
-          <w:i/>
-          <w:sz w:val="12"/>
-          <w:szCs w:val="12"/>
-        </w:rPr>
-        <w:t>compare</w:t>
-      </w:r>
-      <w:r>
-        <w:rPr>
-          <w:sz w:val="12"/>
-          <w:szCs w:val="12"/>
-        </w:rPr>
-        <w:t>: performance to desirable TPMs</w:t>
-      </w:r>
-    </w:p>
-    <w:p>
-      <w:pPr>
-        <w:pStyle w:val="ListParagraph"/>
-        <w:numPr>
-          <w:ilvl w:val="0"/>
-          <w:numId w:val="1"/>
-        </w:numPr>
-        <w:spacing w:after="0"/>
-        <w:rPr>
-          <w:sz w:val="12"/>
-          <w:szCs w:val="12"/>
-        </w:rPr>
-      </w:pPr>
-      <w:r>
-        <w:rPr>
-          <w:i/>
-          <w:sz w:val="12"/>
-          <w:szCs w:val="12"/>
-        </w:rPr>
-        <w:t>Leads</w:t>
-      </w:r>
-      <w:r>
-        <w:rPr>
-          <w:sz w:val="12"/>
-          <w:szCs w:val="12"/>
-        </w:rPr>
-        <w:t xml:space="preserve"> designers into </w:t>
-      </w:r>
-      <w:r>
-        <w:rPr>
-          <w:i/>
-          <w:sz w:val="12"/>
-          <w:szCs w:val="12"/>
-        </w:rPr>
-        <w:t>preliminary design phase</w:t>
-      </w:r>
-      <w:r>
-        <w:rPr>
-          <w:sz w:val="12"/>
-          <w:szCs w:val="12"/>
-        </w:rPr>
-        <w:t xml:space="preserve">, </w:t>
-      </w:r>
-      <w:r>
-        <w:rPr>
-          <w:i/>
-          <w:sz w:val="12"/>
-          <w:szCs w:val="12"/>
-        </w:rPr>
         <w:t>paves</w:t>
       </w:r>
       <w:r>
@@ -1693,23 +1565,7 @@
           <w:sz w:val="12"/>
           <w:szCs w:val="12"/>
         </w:rPr>
-        <w:t xml:space="preserve"> way for functional req. </w:t>
-      </w:r>
-      <w:proofErr w:type="spellStart"/>
-      <w:r>
-        <w:rPr>
-          <w:sz w:val="12"/>
-          <w:szCs w:val="12"/>
-        </w:rPr>
-        <w:t>devel</w:t>
-      </w:r>
-      <w:proofErr w:type="spellEnd"/>
-      <w:r>
-        <w:rPr>
-          <w:sz w:val="12"/>
-          <w:szCs w:val="12"/>
-        </w:rPr>
-        <w:t xml:space="preserve">. (FFBDs), </w:t>
+        <w:t xml:space="preserve"> way for functional req. devel. (FFBDs), </w:t>
       </w:r>
       <w:r>
         <w:rPr>
@@ -1724,23 +1580,7 @@
           <w:sz w:val="12"/>
           <w:szCs w:val="12"/>
         </w:rPr>
-        <w:t xml:space="preserve"> for functional allocation by partitioning major sys. </w:t>
-      </w:r>
-      <w:proofErr w:type="spellStart"/>
-      <w:r>
-        <w:rPr>
-          <w:sz w:val="12"/>
-          <w:szCs w:val="12"/>
-        </w:rPr>
-        <w:t>elems</w:t>
-      </w:r>
-      <w:proofErr w:type="spellEnd"/>
-      <w:r>
-        <w:rPr>
-          <w:sz w:val="12"/>
-          <w:szCs w:val="12"/>
-        </w:rPr>
-        <w:t xml:space="preserve">., </w:t>
+        <w:t xml:space="preserve"> for functional allocation by partitioning major sys. elems., </w:t>
       </w:r>
       <w:r>
         <w:rPr>
@@ -1856,23 +1696,7 @@
           <w:sz w:val="12"/>
           <w:szCs w:val="12"/>
         </w:rPr>
-        <w:t xml:space="preserve">Reduces risk associated w/prod. phase w.r.t. meeting </w:t>
-      </w:r>
-      <w:proofErr w:type="spellStart"/>
-      <w:r>
-        <w:rPr>
-          <w:sz w:val="12"/>
-          <w:szCs w:val="12"/>
-        </w:rPr>
-        <w:t>reqs</w:t>
-      </w:r>
-      <w:proofErr w:type="spellEnd"/>
-      <w:r>
-        <w:rPr>
-          <w:sz w:val="12"/>
-          <w:szCs w:val="12"/>
-        </w:rPr>
-        <w:t>.</w:t>
+        <w:t>Reduces risk associated w/prod. phase w.r.t. meeting reqs.</w:t>
       </w:r>
     </w:p>
     <w:p>
@@ -2076,129 +1900,49 @@
           <w:sz w:val="12"/>
           <w:szCs w:val="12"/>
         </w:rPr>
-        <w:t>Customer’s needs: solve prob., achieve obj. (</w:t>
-      </w:r>
-      <w:proofErr w:type="spellStart"/>
-      <w:r>
-        <w:rPr>
-          <w:sz w:val="12"/>
-          <w:szCs w:val="12"/>
-        </w:rPr>
-        <w:t>cntrct</w:t>
-      </w:r>
-      <w:proofErr w:type="spellEnd"/>
-      <w:r>
-        <w:rPr>
-          <w:sz w:val="12"/>
-          <w:szCs w:val="12"/>
-        </w:rPr>
-        <w:t xml:space="preserve">, </w:t>
-      </w:r>
-      <w:proofErr w:type="spellStart"/>
-      <w:r>
-        <w:rPr>
-          <w:sz w:val="12"/>
-          <w:szCs w:val="12"/>
-        </w:rPr>
-        <w:t>stanrd</w:t>
-      </w:r>
-      <w:proofErr w:type="spellEnd"/>
-      <w:r>
-        <w:rPr>
-          <w:sz w:val="12"/>
-          <w:szCs w:val="12"/>
-        </w:rPr>
-        <w:t>, spec)</w:t>
-      </w:r>
-    </w:p>
-    <w:p>
-      <w:pPr>
-        <w:pStyle w:val="ListParagraph"/>
-        <w:numPr>
-          <w:ilvl w:val="0"/>
-          <w:numId w:val="1"/>
-        </w:numPr>
-        <w:spacing w:after="0"/>
-        <w:rPr>
-          <w:sz w:val="12"/>
-          <w:szCs w:val="12"/>
-        </w:rPr>
-      </w:pPr>
-      <w:r>
-        <w:rPr>
-          <w:sz w:val="12"/>
-          <w:szCs w:val="12"/>
-        </w:rPr>
-        <w:t xml:space="preserve">3 sys. </w:t>
-      </w:r>
-      <w:proofErr w:type="spellStart"/>
-      <w:r>
-        <w:rPr>
-          <w:sz w:val="12"/>
-          <w:szCs w:val="12"/>
-        </w:rPr>
-        <w:t>eng.</w:t>
-      </w:r>
-      <w:proofErr w:type="spellEnd"/>
-      <w:r>
-        <w:rPr>
-          <w:sz w:val="12"/>
-          <w:szCs w:val="12"/>
-        </w:rPr>
-        <w:t xml:space="preserve"> Tasks: get </w:t>
-      </w:r>
-      <w:proofErr w:type="spellStart"/>
-      <w:r>
-        <w:rPr>
-          <w:sz w:val="12"/>
-          <w:szCs w:val="12"/>
-        </w:rPr>
-        <w:t>reqs</w:t>
-      </w:r>
-      <w:proofErr w:type="spellEnd"/>
-      <w:r>
-        <w:rPr>
-          <w:sz w:val="12"/>
-          <w:szCs w:val="12"/>
-        </w:rPr>
-        <w:t>; design; verify</w:t>
-      </w:r>
-    </w:p>
-    <w:p>
-      <w:pPr>
-        <w:pStyle w:val="ListParagraph"/>
-        <w:numPr>
-          <w:ilvl w:val="0"/>
-          <w:numId w:val="1"/>
-        </w:numPr>
-        <w:spacing w:after="0"/>
-        <w:rPr>
-          <w:sz w:val="12"/>
-          <w:szCs w:val="12"/>
-        </w:rPr>
-      </w:pPr>
-      <w:r>
-        <w:rPr>
-          <w:sz w:val="12"/>
-          <w:szCs w:val="12"/>
-        </w:rPr>
-        <w:t xml:space="preserve">No two sys. are alike but uniform &amp; identifiable process for logically discovering </w:t>
-      </w:r>
-      <w:proofErr w:type="spellStart"/>
-      <w:r>
-        <w:rPr>
-          <w:sz w:val="12"/>
-          <w:szCs w:val="12"/>
-        </w:rPr>
-        <w:t>reqs</w:t>
-      </w:r>
-      <w:proofErr w:type="spellEnd"/>
-      <w:r>
-        <w:rPr>
-          <w:sz w:val="12"/>
-          <w:szCs w:val="12"/>
-        </w:rPr>
-        <w:t>.</w:t>
+        <w:t>Customer’s needs: solve prob., achieve obj. (cntrct, stanrd, spec)</w:t>
+      </w:r>
+    </w:p>
+    <w:p>
+      <w:pPr>
+        <w:pStyle w:val="ListParagraph"/>
+        <w:numPr>
+          <w:ilvl w:val="0"/>
+          <w:numId w:val="1"/>
+        </w:numPr>
+        <w:spacing w:after="0"/>
+        <w:rPr>
+          <w:sz w:val="12"/>
+          <w:szCs w:val="12"/>
+        </w:rPr>
+      </w:pPr>
+      <w:r>
+        <w:rPr>
+          <w:sz w:val="12"/>
+          <w:szCs w:val="12"/>
+        </w:rPr>
+        <w:t>3 sys. eng. Tasks: get reqs; design; verify</w:t>
+      </w:r>
+    </w:p>
+    <w:p>
+      <w:pPr>
+        <w:pStyle w:val="ListParagraph"/>
+        <w:numPr>
+          <w:ilvl w:val="0"/>
+          <w:numId w:val="1"/>
+        </w:numPr>
+        <w:spacing w:after="0"/>
+        <w:rPr>
+          <w:sz w:val="12"/>
+          <w:szCs w:val="12"/>
+        </w:rPr>
+      </w:pPr>
+      <w:r>
+        <w:rPr>
+          <w:sz w:val="12"/>
+          <w:szCs w:val="12"/>
+        </w:rPr>
+        <w:t>No two sys. are alike but uniform &amp; identifiable process for logically discovering reqs.</w:t>
       </w:r>
     </w:p>
     <w:p>
@@ -2227,30 +1971,14 @@
           <w:sz w:val="12"/>
           <w:szCs w:val="12"/>
         </w:rPr>
-        <w:t xml:space="preserve">: </w:t>
-      </w:r>
-      <w:proofErr w:type="spellStart"/>
-      <w:r>
-        <w:rPr>
-          <w:sz w:val="12"/>
-          <w:szCs w:val="12"/>
-        </w:rPr>
-        <w:t>r</w:t>
-      </w:r>
-      <w:r>
-        <w:rPr>
-          <w:sz w:val="12"/>
-          <w:szCs w:val="12"/>
-        </w:rPr>
-        <w:t>eqs</w:t>
-      </w:r>
-      <w:proofErr w:type="spellEnd"/>
-      <w:r>
-        <w:rPr>
-          <w:sz w:val="12"/>
-          <w:szCs w:val="12"/>
-        </w:rPr>
-        <w:t>. emerge throughout sys. life cycle and change</w:t>
+        <w:t>: r</w:t>
+      </w:r>
+      <w:r>
+        <w:rPr>
+          <w:sz w:val="12"/>
+          <w:szCs w:val="12"/>
+        </w:rPr>
+        <w:t>eqs. emerge throughout sys. life cycle and change</w:t>
       </w:r>
       <w:r>
         <w:rPr>
@@ -2285,23 +2013,7 @@
           <w:sz w:val="12"/>
           <w:szCs w:val="12"/>
         </w:rPr>
-        <w:t xml:space="preserve">low-level -&gt; other </w:t>
-      </w:r>
-      <w:proofErr w:type="spellStart"/>
-      <w:r>
-        <w:rPr>
-          <w:sz w:val="12"/>
-          <w:szCs w:val="12"/>
-        </w:rPr>
-        <w:t>reqs</w:t>
-      </w:r>
-      <w:proofErr w:type="spellEnd"/>
-      <w:r>
-        <w:rPr>
-          <w:sz w:val="12"/>
-          <w:szCs w:val="12"/>
-        </w:rPr>
-        <w:t>. become priority</w:t>
+        <w:t>low-level -&gt; other reqs. become priority</w:t>
       </w:r>
     </w:p>
     <w:p>
@@ -2337,10 +2049,10 @@
             <v:path o:extrusionok="f" gradientshapeok="t" o:connecttype="rect"/>
             <o:lock v:ext="edit" aspectratio="t"/>
           </v:shapetype>
-          <v:shape id="_x0000_i1025" type="#_x0000_t75" style="width:164.9pt;height:149.9pt" o:ole="">
+          <v:shape id="_x0000_i1025" type="#_x0000_t75" style="width:164.7pt;height:149.9pt" o:ole="">
             <v:imagedata r:id="rId14" o:title=""/>
           </v:shape>
-          <o:OLEObject Type="Embed" ProgID="Unknown" ShapeID="_x0000_i1025" DrawAspect="Content" ObjectID="_1583142446" r:id="rId15"/>
+          <o:OLEObject Type="Embed" ProgID="Unknown" ShapeID="_x0000_i1025" DrawAspect="Content" ObjectID="_1583149487" r:id="rId15"/>
         </w:object>
       </w:r>
     </w:p>
@@ -2402,55 +2114,7 @@
           <w:sz w:val="12"/>
           <w:szCs w:val="12"/>
         </w:rPr>
-        <w:t xml:space="preserve">. Top-level </w:t>
-      </w:r>
-      <w:proofErr w:type="spellStart"/>
-      <w:r>
-        <w:rPr>
-          <w:sz w:val="12"/>
-          <w:szCs w:val="12"/>
-        </w:rPr>
-        <w:t>reqs</w:t>
-      </w:r>
-      <w:proofErr w:type="spellEnd"/>
-      <w:r>
-        <w:rPr>
-          <w:sz w:val="12"/>
-          <w:szCs w:val="12"/>
-        </w:rPr>
-        <w:t xml:space="preserve">., basis for </w:t>
-      </w:r>
-      <w:proofErr w:type="spellStart"/>
-      <w:r>
-        <w:rPr>
-          <w:sz w:val="12"/>
-          <w:szCs w:val="12"/>
-        </w:rPr>
-        <w:t>reqs</w:t>
-      </w:r>
-      <w:proofErr w:type="spellEnd"/>
-      <w:r>
-        <w:rPr>
-          <w:sz w:val="12"/>
-          <w:szCs w:val="12"/>
-        </w:rPr>
-        <w:t xml:space="preserve">. mgmt., the “what” of the system, organic/living, increases in complexity/detail as </w:t>
-      </w:r>
-      <w:proofErr w:type="spellStart"/>
-      <w:r>
-        <w:rPr>
-          <w:sz w:val="12"/>
-          <w:szCs w:val="12"/>
-        </w:rPr>
-        <w:t>reqs</w:t>
-      </w:r>
-      <w:proofErr w:type="spellEnd"/>
-      <w:r>
-        <w:rPr>
-          <w:sz w:val="12"/>
-          <w:szCs w:val="12"/>
-        </w:rPr>
-        <w:t>. decomp. progresses</w:t>
+        <w:t>. Top-level reqs., basis for reqs. mgmt., the “what” of the system, organic/living, increases in complexity/detail as reqs. decomp. progresses</w:t>
       </w:r>
     </w:p>
     <w:p>
@@ -2488,39 +2152,7 @@
           <w:sz w:val="12"/>
           <w:szCs w:val="12"/>
         </w:rPr>
-        <w:t xml:space="preserve">Captures functional </w:t>
-      </w:r>
-      <w:proofErr w:type="spellStart"/>
-      <w:r>
-        <w:rPr>
-          <w:sz w:val="12"/>
-          <w:szCs w:val="12"/>
-        </w:rPr>
-        <w:t>reqs</w:t>
-      </w:r>
-      <w:proofErr w:type="spellEnd"/>
-      <w:r>
-        <w:rPr>
-          <w:sz w:val="12"/>
-          <w:szCs w:val="12"/>
-        </w:rPr>
-        <w:t xml:space="preserve">., time-seq. of operational &amp; support </w:t>
-      </w:r>
-      <w:proofErr w:type="spellStart"/>
-      <w:r>
-        <w:rPr>
-          <w:sz w:val="12"/>
-          <w:szCs w:val="12"/>
-        </w:rPr>
-        <w:t>seqs</w:t>
-      </w:r>
-      <w:proofErr w:type="spellEnd"/>
-      <w:r>
-        <w:rPr>
-          <w:sz w:val="12"/>
-          <w:szCs w:val="12"/>
-        </w:rPr>
-        <w:t>., organized by order of execution</w:t>
+        <w:t>Captures functional reqs., time-seq. of operational &amp; support seqs., organized by order of execution</w:t>
       </w:r>
       <w:r>
         <w:rPr>
@@ -2548,39 +2180,7 @@
           <w:sz w:val="12"/>
           <w:szCs w:val="12"/>
         </w:rPr>
-        <w:t xml:space="preserve">Benefits: ident. pot. areas for trade study (AOO); dev., analyze, &amp; flow down </w:t>
-      </w:r>
-      <w:proofErr w:type="spellStart"/>
-      <w:r>
-        <w:rPr>
-          <w:sz w:val="12"/>
-          <w:szCs w:val="12"/>
-        </w:rPr>
-        <w:t>reqs</w:t>
-      </w:r>
-      <w:proofErr w:type="spellEnd"/>
-      <w:r>
-        <w:rPr>
-          <w:sz w:val="12"/>
-          <w:szCs w:val="12"/>
-        </w:rPr>
-        <w:t xml:space="preserve">. to lower levels; provide better pic. of how sys. under dev. is intended to function/work; ident. possible areas for </w:t>
-      </w:r>
-      <w:proofErr w:type="spellStart"/>
-      <w:r>
-        <w:rPr>
-          <w:sz w:val="12"/>
-          <w:szCs w:val="12"/>
-        </w:rPr>
-        <w:t>oper</w:t>
-      </w:r>
-      <w:proofErr w:type="spellEnd"/>
-      <w:r>
-        <w:rPr>
-          <w:sz w:val="12"/>
-          <w:szCs w:val="12"/>
-        </w:rPr>
-        <w:t>. simplification w/in overall system</w:t>
+        <w:t>Benefits: ident. pot. areas for trade study (AOO); dev., analyze, &amp; flow down reqs. to lower levels; provide better pic. of how sys. under dev. is intended to function/work; ident. possible areas for oper. simplification w/in overall system</w:t>
       </w:r>
     </w:p>
     <w:p>
@@ -2905,23 +2505,7 @@
           <w:sz w:val="12"/>
           <w:szCs w:val="12"/>
         </w:rPr>
-        <w:t xml:space="preserve">: act of distributing </w:t>
-      </w:r>
-      <w:proofErr w:type="spellStart"/>
-      <w:r>
-        <w:rPr>
-          <w:sz w:val="12"/>
-          <w:szCs w:val="12"/>
-        </w:rPr>
-        <w:t>reqs</w:t>
-      </w:r>
-      <w:proofErr w:type="spellEnd"/>
-      <w:r>
-        <w:rPr>
-          <w:sz w:val="12"/>
-          <w:szCs w:val="12"/>
-        </w:rPr>
-        <w:t xml:space="preserve">. from higher prec. </w:t>
+        <w:t xml:space="preserve">: act of distributing reqs. from higher prec. </w:t>
       </w:r>
       <w:r>
         <w:rPr>
@@ -2957,55 +2541,7 @@
           <w:sz w:val="12"/>
           <w:szCs w:val="12"/>
         </w:rPr>
-        <w:t xml:space="preserve">: ability to follow </w:t>
-      </w:r>
-      <w:proofErr w:type="spellStart"/>
-      <w:r>
-        <w:rPr>
-          <w:sz w:val="12"/>
-          <w:szCs w:val="12"/>
-        </w:rPr>
-        <w:t>interconn</w:t>
-      </w:r>
-      <w:proofErr w:type="spellEnd"/>
-      <w:r>
-        <w:rPr>
-          <w:sz w:val="12"/>
-          <w:szCs w:val="12"/>
-        </w:rPr>
-        <w:t xml:space="preserve">. between </w:t>
-      </w:r>
-      <w:proofErr w:type="spellStart"/>
-      <w:r>
-        <w:rPr>
-          <w:sz w:val="12"/>
-          <w:szCs w:val="12"/>
-        </w:rPr>
-        <w:t>reqs</w:t>
-      </w:r>
-      <w:proofErr w:type="spellEnd"/>
-      <w:r>
-        <w:rPr>
-          <w:sz w:val="12"/>
-          <w:szCs w:val="12"/>
-        </w:rPr>
-        <w:t xml:space="preserve">. w/in </w:t>
-      </w:r>
-      <w:proofErr w:type="spellStart"/>
-      <w:r>
-        <w:rPr>
-          <w:sz w:val="12"/>
-          <w:szCs w:val="12"/>
-        </w:rPr>
-        <w:t>partic</w:t>
-      </w:r>
-      <w:proofErr w:type="spellEnd"/>
-      <w:r>
-        <w:rPr>
-          <w:sz w:val="12"/>
-          <w:szCs w:val="12"/>
-        </w:rPr>
-        <w:t xml:space="preserve">. spec. &amp; other specs. either higher or lower in prec.; </w:t>
+        <w:t xml:space="preserve">: ability to follow interconn. between reqs. w/in partic. spec. &amp; other specs. either higher or lower in prec.; </w:t>
       </w:r>
       <w:r>
         <w:rPr>
@@ -3020,55 +2556,7 @@
           <w:sz w:val="12"/>
           <w:szCs w:val="12"/>
         </w:rPr>
-        <w:t xml:space="preserve">: process of </w:t>
-      </w:r>
-      <w:proofErr w:type="spellStart"/>
-      <w:r>
-        <w:rPr>
-          <w:sz w:val="12"/>
-          <w:szCs w:val="12"/>
-        </w:rPr>
-        <w:t>maint</w:t>
-      </w:r>
-      <w:proofErr w:type="spellEnd"/>
-      <w:r>
-        <w:rPr>
-          <w:sz w:val="12"/>
-          <w:szCs w:val="12"/>
-        </w:rPr>
-        <w:t xml:space="preserve">. accurate records &amp; current </w:t>
-      </w:r>
-      <w:proofErr w:type="spellStart"/>
-      <w:r>
-        <w:rPr>
-          <w:sz w:val="12"/>
-          <w:szCs w:val="12"/>
-        </w:rPr>
-        <w:t>vers</w:t>
-      </w:r>
-      <w:proofErr w:type="spellEnd"/>
-      <w:r>
-        <w:rPr>
-          <w:sz w:val="12"/>
-          <w:szCs w:val="12"/>
-        </w:rPr>
-        <w:t xml:space="preserve">. of </w:t>
-      </w:r>
-      <w:proofErr w:type="gramStart"/>
-      <w:r>
-        <w:rPr>
-          <w:sz w:val="12"/>
-          <w:szCs w:val="12"/>
-        </w:rPr>
-        <w:t>all of</w:t>
-      </w:r>
-      <w:proofErr w:type="gramEnd"/>
-      <w:r>
-        <w:rPr>
-          <w:sz w:val="12"/>
-          <w:szCs w:val="12"/>
-        </w:rPr>
-        <w:t xml:space="preserve"> a prog’s specs., drawings, &amp; key docs.</w:t>
+        <w:t>: process of maint. accurate records &amp; current vers. of all of a prog’s specs., drawings, &amp; key docs.</w:t>
       </w:r>
     </w:p>
     <w:p>
@@ -3129,23 +2617,7 @@
           <w:sz w:val="12"/>
           <w:szCs w:val="12"/>
         </w:rPr>
-        <w:t xml:space="preserve">: applicable docs., </w:t>
-      </w:r>
-      <w:proofErr w:type="spellStart"/>
-      <w:r>
-        <w:rPr>
-          <w:sz w:val="12"/>
-          <w:szCs w:val="12"/>
-        </w:rPr>
-        <w:t>stds</w:t>
-      </w:r>
-      <w:proofErr w:type="spellEnd"/>
-      <w:r>
-        <w:rPr>
-          <w:sz w:val="12"/>
-          <w:szCs w:val="12"/>
-        </w:rPr>
-        <w:t xml:space="preserve">., reference docs; </w:t>
+        <w:t xml:space="preserve">: applicable docs., stds., reference docs; </w:t>
       </w:r>
       <w:r>
         <w:rPr>
@@ -3160,23 +2632,7 @@
           <w:sz w:val="12"/>
           <w:szCs w:val="12"/>
         </w:rPr>
-        <w:t xml:space="preserve">: spec. </w:t>
-      </w:r>
-      <w:proofErr w:type="spellStart"/>
-      <w:r>
-        <w:rPr>
-          <w:sz w:val="12"/>
-          <w:szCs w:val="12"/>
-        </w:rPr>
-        <w:t>reqs</w:t>
-      </w:r>
-      <w:proofErr w:type="spellEnd"/>
-      <w:r>
-        <w:rPr>
-          <w:sz w:val="12"/>
-          <w:szCs w:val="12"/>
-        </w:rPr>
-        <w:t xml:space="preserve">.; </w:t>
+        <w:t xml:space="preserve">: spec. reqs.; </w:t>
       </w:r>
       <w:r>
         <w:rPr>
@@ -3191,39 +2647,7 @@
           <w:sz w:val="12"/>
           <w:szCs w:val="12"/>
         </w:rPr>
-        <w:t xml:space="preserve">: </w:t>
-      </w:r>
-      <w:proofErr w:type="spellStart"/>
-      <w:r>
-        <w:rPr>
-          <w:sz w:val="12"/>
-          <w:szCs w:val="12"/>
-        </w:rPr>
-        <w:t>verif</w:t>
-      </w:r>
-      <w:proofErr w:type="spellEnd"/>
-      <w:r>
-        <w:rPr>
-          <w:sz w:val="12"/>
-          <w:szCs w:val="12"/>
-        </w:rPr>
-        <w:t xml:space="preserve">. of </w:t>
-      </w:r>
-      <w:proofErr w:type="spellStart"/>
-      <w:r>
-        <w:rPr>
-          <w:sz w:val="12"/>
-          <w:szCs w:val="12"/>
-        </w:rPr>
-        <w:t>reqs</w:t>
-      </w:r>
-      <w:proofErr w:type="spellEnd"/>
-      <w:r>
-        <w:rPr>
-          <w:sz w:val="12"/>
-          <w:szCs w:val="12"/>
-        </w:rPr>
-        <w:t xml:space="preserve">.; </w:t>
+        <w:t xml:space="preserve">: verif. of reqs.; </w:t>
       </w:r>
       <w:r>
         <w:rPr>
@@ -3443,18 +2867,8 @@
           <w:sz w:val="12"/>
           <w:szCs w:val="12"/>
         </w:rPr>
-        <w:t xml:space="preserve">Performance </w:t>
-      </w:r>
-      <w:proofErr w:type="spellStart"/>
-      <w:r>
-        <w:rPr>
-          <w:i/>
-          <w:sz w:val="12"/>
-          <w:szCs w:val="12"/>
-        </w:rPr>
-        <w:t>Reqs</w:t>
-      </w:r>
-      <w:proofErr w:type="spellEnd"/>
+        <w:t>Performance Reqs</w:t>
+      </w:r>
       <w:r>
         <w:rPr>
           <w:sz w:val="12"/>
@@ -3506,23 +2920,7 @@
           <w:sz w:val="12"/>
           <w:szCs w:val="12"/>
         </w:rPr>
-        <w:t xml:space="preserve">Product Mgr.; Project Mgr.; </w:t>
-      </w:r>
-      <w:proofErr w:type="spellStart"/>
-      <w:r>
-        <w:rPr>
-          <w:sz w:val="12"/>
-          <w:szCs w:val="12"/>
-        </w:rPr>
-        <w:t>Reqs</w:t>
-      </w:r>
-      <w:proofErr w:type="spellEnd"/>
-      <w:r>
-        <w:rPr>
-          <w:sz w:val="12"/>
-          <w:szCs w:val="12"/>
-        </w:rPr>
-        <w:t>. Eng.; Developer</w:t>
+        <w:t>Product Mgr.; Project Mgr.; Reqs. Eng.; Developer</w:t>
       </w:r>
     </w:p>
     <w:p>
@@ -3660,64 +3058,14 @@
           <w:sz w:val="12"/>
           <w:szCs w:val="12"/>
         </w:rPr>
-        <w:t xml:space="preserve">methodically </w:t>
-      </w:r>
-      <w:proofErr w:type="spellStart"/>
-      <w:r>
-        <w:rPr>
-          <w:b/>
-          <w:sz w:val="12"/>
-          <w:szCs w:val="12"/>
-        </w:rPr>
-        <w:t>eval</w:t>
-      </w:r>
-      <w:proofErr w:type="spellEnd"/>
-      <w:r>
-        <w:rPr>
-          <w:b/>
-          <w:sz w:val="12"/>
-          <w:szCs w:val="12"/>
-        </w:rPr>
-        <w:t>.</w:t>
-      </w:r>
-      <w:r>
-        <w:rPr>
-          <w:sz w:val="12"/>
-          <w:szCs w:val="12"/>
-        </w:rPr>
-        <w:t xml:space="preserve"> attributes &amp; chars. of each pot. design in light of </w:t>
-      </w:r>
-      <w:proofErr w:type="gramStart"/>
-      <w:r>
-        <w:rPr>
-          <w:sz w:val="12"/>
-          <w:szCs w:val="12"/>
-        </w:rPr>
-        <w:t>sys.-</w:t>
-      </w:r>
-      <w:proofErr w:type="gramEnd"/>
-      <w:r>
-        <w:rPr>
-          <w:sz w:val="12"/>
-          <w:szCs w:val="12"/>
-        </w:rPr>
-        <w:t xml:space="preserve">level </w:t>
-      </w:r>
-      <w:proofErr w:type="spellStart"/>
-      <w:r>
-        <w:rPr>
-          <w:sz w:val="12"/>
-          <w:szCs w:val="12"/>
-        </w:rPr>
-        <w:t>reqs</w:t>
-      </w:r>
-      <w:proofErr w:type="spellEnd"/>
-      <w:r>
-        <w:rPr>
-          <w:sz w:val="12"/>
-          <w:szCs w:val="12"/>
-        </w:rPr>
-        <w:t xml:space="preserve">.; </w:t>
+        <w:t>methodically eval.</w:t>
+      </w:r>
+      <w:r>
+        <w:rPr>
+          <w:sz w:val="12"/>
+          <w:szCs w:val="12"/>
+        </w:rPr>
+        <w:t xml:space="preserve"> attributes &amp; chars. of each pot. design in light of sys.-level reqs.; </w:t>
       </w:r>
       <w:r>
         <w:rPr>
@@ -3908,23 +3256,7 @@
           <w:sz w:val="12"/>
           <w:szCs w:val="12"/>
         </w:rPr>
-        <w:t xml:space="preserve"> which risk mgmt. methodology to apply to sig. </w:t>
-      </w:r>
-      <w:proofErr w:type="spellStart"/>
-      <w:r>
-        <w:rPr>
-          <w:sz w:val="12"/>
-          <w:szCs w:val="12"/>
-        </w:rPr>
-        <w:t>proj</w:t>
-      </w:r>
-      <w:proofErr w:type="spellEnd"/>
-      <w:r>
-        <w:rPr>
-          <w:sz w:val="12"/>
-          <w:szCs w:val="12"/>
-        </w:rPr>
-        <w:t>. risks to sys. creation while considering costs, schedule, &amp; tech. perf. of the emerging threat</w:t>
+        <w:t xml:space="preserve"> which risk mgmt. methodology to apply to sig. proj. risks to sys. creation while considering costs, schedule, &amp; tech. perf. of the emerging threat</w:t>
       </w:r>
     </w:p>
     <w:p>
@@ -3970,32 +3302,7 @@
           <w:sz w:val="12"/>
           <w:szCs w:val="12"/>
         </w:rPr>
-        <w:t xml:space="preserve">: simplest, easiest; uses ling. descriptors to compare </w:t>
-      </w:r>
-      <w:proofErr w:type="gramStart"/>
-      <w:r>
-        <w:rPr>
-          <w:sz w:val="12"/>
-          <w:szCs w:val="12"/>
-        </w:rPr>
-        <w:t>alts./</w:t>
-      </w:r>
-      <w:proofErr w:type="spellStart"/>
-      <w:proofErr w:type="gramEnd"/>
-      <w:r>
-        <w:rPr>
-          <w:sz w:val="12"/>
-          <w:szCs w:val="12"/>
-        </w:rPr>
-        <w:t>attrs</w:t>
-      </w:r>
-      <w:proofErr w:type="spellEnd"/>
-      <w:r>
-        <w:rPr>
-          <w:sz w:val="12"/>
-          <w:szCs w:val="12"/>
-        </w:rPr>
-        <w:t>.; downside is possible subjective bias when making comparisons</w:t>
+        <w:t>: simplest, easiest; uses ling. descriptors to compare alts./attrs.; downside is possible subjective bias when making comparisons</w:t>
       </w:r>
     </w:p>
     <w:p>
@@ -4069,88 +3376,22 @@
           <w:sz w:val="12"/>
           <w:szCs w:val="12"/>
         </w:rPr>
-        <w:t xml:space="preserve">Pairwise comparisons of </w:t>
-      </w:r>
-      <w:proofErr w:type="spellStart"/>
-      <w:proofErr w:type="gramStart"/>
-      <w:r>
-        <w:rPr>
-          <w:sz w:val="12"/>
-          <w:szCs w:val="12"/>
-        </w:rPr>
-        <w:t>attr</w:t>
-      </w:r>
-      <w:proofErr w:type="spellEnd"/>
-      <w:r>
-        <w:rPr>
-          <w:sz w:val="12"/>
-          <w:szCs w:val="12"/>
-        </w:rPr>
-        <w:t>./</w:t>
-      </w:r>
-      <w:proofErr w:type="gramEnd"/>
-      <w:r>
-        <w:rPr>
-          <w:sz w:val="12"/>
-          <w:szCs w:val="12"/>
-        </w:rPr>
-        <w:t xml:space="preserve">chars.; uses matrix/lin. alg. to arrive @ opt. choice when considering </w:t>
-      </w:r>
-      <w:r>
-        <w:rPr>
-          <w:sz w:val="12"/>
-          <w:szCs w:val="12"/>
-        </w:rPr>
-        <w:t>(</w:t>
-      </w:r>
-      <w:proofErr w:type="spellStart"/>
-      <w:r>
-        <w:rPr>
-          <w:sz w:val="12"/>
-          <w:szCs w:val="12"/>
-        </w:rPr>
-        <w:t>Mult</w:t>
-      </w:r>
-      <w:proofErr w:type="spellEnd"/>
-      <w:r>
-        <w:rPr>
-          <w:sz w:val="12"/>
-          <w:szCs w:val="12"/>
-        </w:rPr>
-        <w:t>.-Crit./</w:t>
-      </w:r>
-      <w:proofErr w:type="spellStart"/>
-      <w:r>
-        <w:rPr>
-          <w:sz w:val="12"/>
-          <w:szCs w:val="12"/>
-        </w:rPr>
-        <w:t>Mult</w:t>
-      </w:r>
-      <w:proofErr w:type="spellEnd"/>
-      <w:r>
-        <w:rPr>
-          <w:sz w:val="12"/>
-          <w:szCs w:val="12"/>
-        </w:rPr>
-        <w:t xml:space="preserve">.-Alt.) </w:t>
-      </w:r>
-      <w:r>
-        <w:rPr>
-          <w:sz w:val="12"/>
-          <w:szCs w:val="12"/>
-        </w:rPr>
-        <w:t xml:space="preserve">MCMA </w:t>
-      </w:r>
-      <w:proofErr w:type="spellStart"/>
-      <w:r>
-        <w:rPr>
-          <w:sz w:val="12"/>
-          <w:szCs w:val="12"/>
-        </w:rPr>
-        <w:t>descisions</w:t>
-      </w:r>
-      <w:proofErr w:type="spellEnd"/>
+        <w:t xml:space="preserve">Pairwise comparisons of attr./chars.; uses matrix/lin. alg. to arrive @ opt. choice when considering </w:t>
+      </w:r>
+      <w:r>
+        <w:rPr>
+          <w:sz w:val="12"/>
+          <w:szCs w:val="12"/>
+        </w:rPr>
+        <w:t xml:space="preserve">(Mult.-Crit./Mult.-Alt.) </w:t>
+      </w:r>
+      <w:r>
+        <w:rPr>
+          <w:sz w:val="12"/>
+          <w:szCs w:val="12"/>
+        </w:rPr>
+        <w:t>MCMA descisions</w:t>
+      </w:r>
     </w:p>
     <w:p>
       <w:pPr>
@@ -4237,25 +3478,7 @@
           <w:sz w:val="12"/>
           <w:szCs w:val="12"/>
         </w:rPr>
-        <w:t xml:space="preserve">hierarchy of alts. &amp; </w:t>
-      </w:r>
-      <w:proofErr w:type="spellStart"/>
-      <w:r>
-        <w:rPr>
-          <w:i/>
-          <w:sz w:val="12"/>
-          <w:szCs w:val="12"/>
-        </w:rPr>
-        <w:t>dec.</w:t>
-      </w:r>
-      <w:proofErr w:type="spellEnd"/>
-      <w:r>
-        <w:rPr>
-          <w:i/>
-          <w:sz w:val="12"/>
-          <w:szCs w:val="12"/>
-        </w:rPr>
-        <w:t xml:space="preserve"> crit.</w:t>
+        <w:t>hierarchy of alts. &amp; dec. crit.</w:t>
       </w:r>
       <w:r>
         <w:rPr>
@@ -4409,64 +3632,7 @@
           <w:sz w:val="12"/>
           <w:szCs w:val="12"/>
         </w:rPr>
-        <w:t xml:space="preserve">Cost/Benefit </w:t>
-      </w:r>
-      <w:proofErr w:type="spellStart"/>
-      <w:r>
-        <w:rPr>
-          <w:sz w:val="12"/>
-          <w:szCs w:val="12"/>
-        </w:rPr>
-        <w:t>eval</w:t>
-      </w:r>
-      <w:proofErr w:type="spellEnd"/>
-      <w:r>
-        <w:rPr>
-          <w:sz w:val="12"/>
-          <w:szCs w:val="12"/>
-        </w:rPr>
-        <w:t xml:space="preserve">.: choosing alt. w/best </w:t>
-      </w:r>
-      <w:proofErr w:type="spellStart"/>
-      <w:proofErr w:type="gramStart"/>
-      <w:r>
-        <w:rPr>
-          <w:sz w:val="12"/>
-          <w:szCs w:val="12"/>
-        </w:rPr>
-        <w:t>bens</w:t>
-      </w:r>
-      <w:proofErr w:type="spellEnd"/>
-      <w:r>
-        <w:rPr>
-          <w:sz w:val="12"/>
-          <w:szCs w:val="12"/>
-        </w:rPr>
-        <w:t>./</w:t>
-      </w:r>
-      <w:proofErr w:type="gramEnd"/>
-      <w:r>
-        <w:rPr>
-          <w:sz w:val="12"/>
-          <w:szCs w:val="12"/>
-        </w:rPr>
-        <w:t xml:space="preserve">cost ratio. Use </w:t>
-      </w:r>
-      <w:proofErr w:type="spellStart"/>
-      <w:r>
-        <w:rPr>
-          <w:sz w:val="12"/>
-          <w:szCs w:val="12"/>
-        </w:rPr>
-        <w:t>RoR</w:t>
-      </w:r>
-      <w:proofErr w:type="spellEnd"/>
-      <w:r>
-        <w:rPr>
-          <w:sz w:val="12"/>
-          <w:szCs w:val="12"/>
-        </w:rPr>
-        <w:t>/BEP to properly consider decision from a cost POV</w:t>
+        <w:t>Cost/Benefit eval.: choosing alt. w/best bens./cost ratio. Use RoR/BEP to properly consider decision from a cost POV</w:t>
       </w:r>
     </w:p>
     <w:p>
@@ -4513,23 +3679,7 @@
           <w:sz w:val="12"/>
           <w:szCs w:val="12"/>
         </w:rPr>
-        <w:t xml:space="preserve">: process of confirming that a set of </w:t>
-      </w:r>
-      <w:proofErr w:type="spellStart"/>
-      <w:r>
-        <w:rPr>
-          <w:sz w:val="12"/>
-          <w:szCs w:val="12"/>
-        </w:rPr>
-        <w:t>reqs</w:t>
-      </w:r>
-      <w:proofErr w:type="spellEnd"/>
-      <w:r>
-        <w:rPr>
-          <w:sz w:val="12"/>
-          <w:szCs w:val="12"/>
-        </w:rPr>
-        <w:t xml:space="preserve">., design, or sys. </w:t>
+        <w:t xml:space="preserve">: process of confirming that a set of reqs., design, or sys. </w:t>
       </w:r>
       <w:r>
         <w:rPr>
@@ -4544,23 +3694,7 @@
           <w:sz w:val="12"/>
           <w:szCs w:val="12"/>
         </w:rPr>
-        <w:t xml:space="preserve"> of dev. or </w:t>
-      </w:r>
-      <w:proofErr w:type="spellStart"/>
-      <w:r>
-        <w:rPr>
-          <w:sz w:val="12"/>
-          <w:szCs w:val="12"/>
-        </w:rPr>
-        <w:t>cust</w:t>
-      </w:r>
-      <w:proofErr w:type="spellEnd"/>
-      <w:r>
-        <w:rPr>
-          <w:sz w:val="12"/>
-          <w:szCs w:val="12"/>
-        </w:rPr>
-        <w:t xml:space="preserve">. (does the </w:t>
+        <w:t xml:space="preserve"> of dev. or cust. (does the </w:t>
       </w:r>
       <w:r>
         <w:rPr>
@@ -4579,6 +3713,109 @@
       </w:r>
       <w:r>
         <w:rPr>
+          <w:b/>
+          <w:sz w:val="12"/>
+          <w:szCs w:val="12"/>
+        </w:rPr>
+        <w:t>Tends</w:t>
+      </w:r>
+      <w:r>
+        <w:rPr>
+          <w:sz w:val="12"/>
+          <w:szCs w:val="12"/>
+        </w:rPr>
+        <w:t xml:space="preserve"> to be oriented toward analysis. </w:t>
+      </w:r>
+      <w:r>
+        <w:rPr>
+          <w:b/>
+          <w:sz w:val="12"/>
+          <w:szCs w:val="12"/>
+        </w:rPr>
+        <w:t>Takes place</w:t>
+      </w:r>
+      <w:r>
+        <w:rPr>
+          <w:sz w:val="12"/>
+          <w:szCs w:val="12"/>
+        </w:rPr>
+        <w:t xml:space="preserve">: before design &amp; during detailed design (ideally </w:t>
+      </w:r>
+      <w:r>
+        <w:rPr>
+          <w:i/>
+          <w:sz w:val="12"/>
+          <w:szCs w:val="12"/>
+        </w:rPr>
+        <w:t>before</w:t>
+      </w:r>
+      <w:r>
+        <w:rPr>
+          <w:sz w:val="12"/>
+          <w:szCs w:val="12"/>
+        </w:rPr>
+        <w:t xml:space="preserve"> Sys. Reqs. Rev.)</w:t>
+      </w:r>
+      <w:r>
+        <w:rPr>
+          <w:sz w:val="12"/>
+          <w:szCs w:val="12"/>
+        </w:rPr>
+        <w:t xml:space="preserve">. </w:t>
+      </w:r>
+      <w:r>
+        <w:rPr>
+          <w:b/>
+          <w:sz w:val="12"/>
+          <w:szCs w:val="12"/>
+        </w:rPr>
+        <w:t>Important</w:t>
+      </w:r>
+      <w:r>
+        <w:rPr>
+          <w:sz w:val="12"/>
+          <w:szCs w:val="12"/>
+        </w:rPr>
+        <w:t xml:space="preserve"> b/c when verifying, want to verify the </w:t>
+      </w:r>
+      <w:r>
+        <w:rPr>
+          <w:i/>
+          <w:sz w:val="12"/>
+          <w:szCs w:val="12"/>
+        </w:rPr>
+        <w:t>right</w:t>
+      </w:r>
+      <w:r>
+        <w:rPr>
+          <w:sz w:val="12"/>
+          <w:szCs w:val="12"/>
+        </w:rPr>
+        <w:t xml:space="preserve"> reqs. &amp; changing reqs. late neg. impacts cost &amp; schedule</w:t>
+      </w:r>
+      <w:r>
+        <w:rPr>
+          <w:sz w:val="12"/>
+          <w:szCs w:val="12"/>
+        </w:rPr>
+        <w:t>. Determines correctness/completeness of end product (ensures actual needs of stakeholders are met)</w:t>
+      </w:r>
+    </w:p>
+    <w:p>
+      <w:pPr>
+        <w:pStyle w:val="ListParagraph"/>
+        <w:numPr>
+          <w:ilvl w:val="0"/>
+          <w:numId w:val="1"/>
+        </w:numPr>
+        <w:spacing w:after="0"/>
+        <w:rPr>
+          <w:sz w:val="12"/>
+          <w:szCs w:val="12"/>
+        </w:rPr>
+      </w:pPr>
+      <w:r>
+        <w:rPr>
           <w:i/>
           <w:sz w:val="12"/>
           <w:szCs w:val="12"/>
@@ -4613,7 +3850,23 @@
           <w:sz w:val="12"/>
           <w:szCs w:val="12"/>
         </w:rPr>
-        <w:t>this particular req.?</w:t>
+        <w:t xml:space="preserve">this </w:t>
+      </w:r>
+      <w:r>
+        <w:rPr>
+          <w:i/>
+          <w:sz w:val="12"/>
+          <w:szCs w:val="12"/>
+        </w:rPr>
+        <w:t>req.</w:t>
+      </w:r>
+      <w:r>
+        <w:rPr>
+          <w:i/>
+          <w:sz w:val="12"/>
+          <w:szCs w:val="12"/>
+        </w:rPr>
+        <w:t>?</w:t>
       </w:r>
       <w:r>
         <w:rPr>
@@ -4621,9 +3874,1086 @@
           <w:szCs w:val="12"/>
         </w:rPr>
         <w:t>).</w:t>
+      </w:r>
+      <w:r>
+        <w:rPr>
+          <w:sz w:val="12"/>
+          <w:szCs w:val="12"/>
+        </w:rPr>
+        <w:t xml:space="preserve"> </w:t>
+      </w:r>
+      <w:r>
+        <w:rPr>
+          <w:sz w:val="12"/>
+          <w:szCs w:val="12"/>
+        </w:rPr>
+        <w:t xml:space="preserve">Ensures sys. complies w/sys. reqs. &amp; conforms to its design. </w:t>
+      </w:r>
+      <w:r>
+        <w:rPr>
+          <w:sz w:val="12"/>
+          <w:szCs w:val="12"/>
+        </w:rPr>
+        <w:t xml:space="preserve">Done in Phase D (integration, right leg of Vee diagram). </w:t>
+      </w:r>
+      <w:r>
+        <w:rPr>
+          <w:sz w:val="12"/>
+          <w:szCs w:val="12"/>
+        </w:rPr>
+        <w:t>Prelim. Plan for how reqs. will be verified is created when the reqs. are gen</w:t>
+      </w:r>
+      <w:r>
+        <w:rPr>
+          <w:sz w:val="12"/>
+          <w:szCs w:val="12"/>
+        </w:rPr>
+        <w:t xml:space="preserve"> by CDR</w:t>
+      </w:r>
+      <w:r>
+        <w:rPr>
+          <w:sz w:val="12"/>
+          <w:szCs w:val="12"/>
+        </w:rPr>
+        <w:t xml:space="preserve"> -&gt; prelim. verif. matrix</w:t>
+      </w:r>
+      <w:r>
+        <w:rPr>
+          <w:sz w:val="12"/>
+          <w:szCs w:val="12"/>
+        </w:rPr>
+        <w:t xml:space="preserve">. </w:t>
+      </w:r>
+      <w:r>
+        <w:rPr>
+          <w:sz w:val="12"/>
+          <w:szCs w:val="12"/>
+        </w:rPr>
+        <w:t>Reviews precede each key decision point.</w:t>
+      </w:r>
+      <w:r>
+        <w:rPr>
+          <w:sz w:val="12"/>
+          <w:szCs w:val="12"/>
+        </w:rPr>
+        <w:t xml:space="preserve"> About confidence.</w:t>
+      </w:r>
+    </w:p>
+    <w:p>
+      <w:pPr>
+        <w:pStyle w:val="ListParagraph"/>
+        <w:numPr>
+          <w:ilvl w:val="0"/>
+          <w:numId w:val="1"/>
+        </w:numPr>
+        <w:spacing w:after="0"/>
+        <w:rPr>
+          <w:sz w:val="12"/>
+          <w:szCs w:val="12"/>
+        </w:rPr>
+      </w:pPr>
+      <w:r>
+        <w:rPr>
+          <w:i/>
+          <w:sz w:val="12"/>
+          <w:szCs w:val="12"/>
+        </w:rPr>
+        <w:t>Verification matrix</w:t>
+      </w:r>
+      <w:r>
+        <w:rPr>
+          <w:sz w:val="12"/>
+          <w:szCs w:val="12"/>
+        </w:rPr>
+        <w:t xml:space="preserve"> specifies: req. statement; any assoc. verif. req. including “successful criteria”; method of verif. (inspection, analysis, demo, test); results of verif. as they become available.</w:t>
+      </w:r>
+    </w:p>
+    <w:p>
+      <w:pPr>
+        <w:pStyle w:val="ListParagraph"/>
+        <w:numPr>
+          <w:ilvl w:val="0"/>
+          <w:numId w:val="1"/>
+        </w:numPr>
+        <w:spacing w:after="0"/>
+        <w:rPr>
+          <w:sz w:val="12"/>
+          <w:szCs w:val="12"/>
+        </w:rPr>
+      </w:pPr>
+      <w:r>
+        <w:rPr>
+          <w:i/>
+          <w:sz w:val="12"/>
+          <w:szCs w:val="12"/>
+        </w:rPr>
+        <w:t>Verification plan</w:t>
+      </w:r>
+      <w:r>
+        <w:rPr>
+          <w:sz w:val="12"/>
+          <w:szCs w:val="12"/>
+        </w:rPr>
+        <w:t>: documents a project’s approach to verification (people, schedule, equip., facilities). Includes sys. qualification, site verification, post-op/disposal verification; needed support equipment</w:t>
+      </w:r>
+    </w:p>
+    <w:p>
+      <w:pPr>
+        <w:pStyle w:val="ListParagraph"/>
+        <w:numPr>
+          <w:ilvl w:val="0"/>
+          <w:numId w:val="1"/>
+        </w:numPr>
+        <w:spacing w:after="0"/>
+        <w:rPr>
+          <w:sz w:val="12"/>
+          <w:szCs w:val="12"/>
+        </w:rPr>
+      </w:pPr>
+      <w:r>
+        <w:rPr>
+          <w:i/>
+          <w:sz w:val="12"/>
+          <w:szCs w:val="12"/>
+        </w:rPr>
+        <w:t>Methods</w:t>
+      </w:r>
+      <w:r>
+        <w:rPr>
+          <w:sz w:val="12"/>
+          <w:szCs w:val="12"/>
+        </w:rPr>
+        <w:t>: inspection, analysis, demo, test (most important)</w:t>
+      </w:r>
+    </w:p>
+    <w:p>
+      <w:pPr>
+        <w:pStyle w:val="ListParagraph"/>
+        <w:numPr>
+          <w:ilvl w:val="0"/>
+          <w:numId w:val="1"/>
+        </w:numPr>
+        <w:spacing w:after="0"/>
+        <w:rPr>
+          <w:sz w:val="12"/>
+          <w:szCs w:val="12"/>
+        </w:rPr>
+      </w:pPr>
+      <w:r>
+        <w:rPr>
+          <w:i/>
+          <w:sz w:val="12"/>
+          <w:szCs w:val="12"/>
+        </w:rPr>
+        <w:t>Inspection</w:t>
+      </w:r>
+      <w:r>
+        <w:rPr>
+          <w:sz w:val="12"/>
+          <w:szCs w:val="12"/>
+        </w:rPr>
+        <w:t>:</w:t>
+      </w:r>
+      <w:r>
+        <w:rPr>
+          <w:sz w:val="12"/>
+          <w:szCs w:val="12"/>
+        </w:rPr>
+        <w:t xml:space="preserve"> determine conform. to reqs. by </w:t>
+      </w:r>
+      <w:r>
+        <w:rPr>
+          <w:sz w:val="12"/>
+          <w:szCs w:val="12"/>
+          <w:u w:val="single"/>
+        </w:rPr>
+        <w:t>visual exam. of drawings, data, or item</w:t>
+      </w:r>
+      <w:r>
+        <w:rPr>
+          <w:sz w:val="12"/>
+          <w:szCs w:val="12"/>
+        </w:rPr>
+        <w:t xml:space="preserve"> using std. qual. ctrl. methods (no spec. lab procs./equip.)</w:t>
+      </w:r>
+    </w:p>
+    <w:p>
+      <w:pPr>
+        <w:pStyle w:val="ListParagraph"/>
+        <w:numPr>
+          <w:ilvl w:val="0"/>
+          <w:numId w:val="1"/>
+        </w:numPr>
+        <w:spacing w:after="0"/>
+        <w:rPr>
+          <w:sz w:val="12"/>
+          <w:szCs w:val="12"/>
+        </w:rPr>
+      </w:pPr>
+      <w:r>
+        <w:rPr>
+          <w:i/>
+          <w:sz w:val="12"/>
+          <w:szCs w:val="12"/>
+        </w:rPr>
+        <w:t>Analysis</w:t>
+      </w:r>
+      <w:r>
+        <w:rPr>
+          <w:sz w:val="12"/>
+          <w:szCs w:val="12"/>
+        </w:rPr>
+        <w:t>:</w:t>
+      </w:r>
+      <w:r>
+        <w:rPr>
+          <w:sz w:val="12"/>
+          <w:szCs w:val="12"/>
+        </w:rPr>
+        <w:t xml:space="preserve"> eval. of data by gen. accepted analytic techs. to determine that item will meet reqs. (sys. eng. analysis, statistics, qual. analysis, similarity, sims.). Used when test or demos can’t adequately or cost-effectively address all conditions the sys. must perform can’t be shown to meet reqs. w/o analysis</w:t>
+      </w:r>
+    </w:p>
+    <w:p>
+      <w:pPr>
+        <w:pStyle w:val="ListParagraph"/>
+        <w:numPr>
+          <w:ilvl w:val="0"/>
+          <w:numId w:val="1"/>
+        </w:numPr>
+        <w:spacing w:after="0"/>
+        <w:rPr>
+          <w:sz w:val="12"/>
+          <w:szCs w:val="12"/>
+        </w:rPr>
+      </w:pPr>
+      <w:r>
+        <w:rPr>
+          <w:i/>
+          <w:sz w:val="12"/>
+          <w:szCs w:val="12"/>
+        </w:rPr>
+        <w:t>Demo</w:t>
+      </w:r>
+      <w:r>
+        <w:rPr>
+          <w:sz w:val="12"/>
+          <w:szCs w:val="12"/>
+        </w:rPr>
+        <w:t>:</w:t>
+      </w:r>
+      <w:r>
+        <w:rPr>
+          <w:sz w:val="12"/>
+          <w:szCs w:val="12"/>
+        </w:rPr>
+        <w:t xml:space="preserve"> </w:t>
+      </w:r>
+      <w:r>
+        <w:rPr>
+          <w:sz w:val="12"/>
+          <w:szCs w:val="12"/>
+        </w:rPr>
+        <w:t xml:space="preserve">determines conform. to reqs. by operation, adjustment, or reconfig. of test article. Generally verify sys. chars such as human eng. features, services, access feats., transportability. Relies on observing &amp; recording functional op. </w:t>
+      </w:r>
+      <w:r>
+        <w:rPr>
+          <w:i/>
+          <w:sz w:val="12"/>
+          <w:szCs w:val="12"/>
+        </w:rPr>
+        <w:t>not</w:t>
+      </w:r>
+      <w:r>
+        <w:rPr>
+          <w:sz w:val="12"/>
+          <w:szCs w:val="12"/>
+        </w:rPr>
+        <w:t xml:space="preserve"> requiring use of elab. instrum., spec. test equip., quant. eval of data</w:t>
+      </w:r>
+    </w:p>
+    <w:p>
+      <w:pPr>
+        <w:pStyle w:val="ListParagraph"/>
+        <w:numPr>
+          <w:ilvl w:val="0"/>
+          <w:numId w:val="1"/>
+        </w:numPr>
+        <w:spacing w:after="0"/>
+        <w:rPr>
+          <w:sz w:val="12"/>
+          <w:szCs w:val="12"/>
+        </w:rPr>
+      </w:pPr>
+      <w:r>
+        <w:rPr>
+          <w:i/>
+          <w:sz w:val="12"/>
+          <w:szCs w:val="12"/>
+        </w:rPr>
+        <w:t>Test</w:t>
+      </w:r>
+      <w:r>
+        <w:rPr>
+          <w:sz w:val="12"/>
+          <w:szCs w:val="12"/>
+        </w:rPr>
+        <w:t>:</w:t>
+      </w:r>
+      <w:r>
+        <w:rPr>
+          <w:sz w:val="12"/>
+          <w:szCs w:val="12"/>
+        </w:rPr>
+        <w:t xml:space="preserve"> uses tech. means (spec. equip, instrum., sim. techs., etc.). Operation of all/part of sys. under limited set of controlled conditions to determine that </w:t>
+      </w:r>
+      <w:r>
+        <w:rPr>
+          <w:i/>
+          <w:sz w:val="12"/>
+          <w:szCs w:val="12"/>
+        </w:rPr>
+        <w:t>quantitative</w:t>
+      </w:r>
+      <w:r>
+        <w:rPr>
+          <w:sz w:val="12"/>
+          <w:szCs w:val="12"/>
+        </w:rPr>
+        <w:t xml:space="preserve"> design/perf. reqs are met. Analysis of data from tests shouldn’t be confused with the </w:t>
+      </w:r>
+      <w:r>
+        <w:rPr>
+          <w:i/>
+          <w:sz w:val="12"/>
+          <w:szCs w:val="12"/>
+        </w:rPr>
+        <w:t>analysis</w:t>
+      </w:r>
+      <w:r>
+        <w:rPr>
+          <w:sz w:val="12"/>
+          <w:szCs w:val="12"/>
+        </w:rPr>
+        <w:t xml:space="preserve"> method.</w:t>
+      </w:r>
+      <w:r>
+        <w:rPr>
+          <w:sz w:val="12"/>
+          <w:szCs w:val="12"/>
+        </w:rPr>
+        <w:t xml:space="preserve"> Preferred when: analytic techniques don’t produce adequate res., failure modes exist, any components directly assoc. w/critical sys. interfaces.</w:t>
+      </w:r>
+      <w:r>
+        <w:rPr>
+          <w:sz w:val="12"/>
+          <w:szCs w:val="12"/>
+        </w:rPr>
+        <w:t xml:space="preserve"> Space sys. go through rigorous ground-tests to sim. Launch/space evirons.</w:t>
+      </w:r>
+    </w:p>
+    <w:p>
+      <w:pPr>
+        <w:pStyle w:val="ListParagraph"/>
+        <w:numPr>
+          <w:ilvl w:val="0"/>
+          <w:numId w:val="1"/>
+        </w:numPr>
+        <w:spacing w:after="0"/>
+        <w:rPr>
+          <w:sz w:val="12"/>
+          <w:szCs w:val="12"/>
+        </w:rPr>
+      </w:pPr>
+      <w:r>
+        <w:rPr>
+          <w:sz w:val="12"/>
+          <w:szCs w:val="12"/>
+        </w:rPr>
+        <w:t>Using heritage designs can save development time and money, but they should be validated and verified as if they represented new hardware</w:t>
+      </w:r>
+      <w:r>
+        <w:rPr>
+          <w:sz w:val="12"/>
+          <w:szCs w:val="12"/>
+        </w:rPr>
+        <w:t xml:space="preserve">. </w:t>
+      </w:r>
+      <w:r>
+        <w:rPr>
+          <w:sz w:val="12"/>
+          <w:szCs w:val="12"/>
+        </w:rPr>
+        <w:t>Simple procedural errors - like borrowing another project’s bolts - can lead to multi-</w:t>
+      </w:r>
+      <w:r>
+        <w:rPr>
+          <w:sz w:val="12"/>
+          <w:szCs w:val="12"/>
+        </w:rPr>
+        <w:t>million-dollar</w:t>
+      </w:r>
+      <w:r>
+        <w:rPr>
+          <w:sz w:val="12"/>
+          <w:szCs w:val="12"/>
+        </w:rPr>
+        <w:t xml:space="preserve"> (or life threatening) accidents</w:t>
+      </w:r>
+    </w:p>
+    <w:p>
+      <w:pPr>
+        <w:spacing w:after="0"/>
+        <w:rPr>
+          <w:sz w:val="12"/>
+          <w:szCs w:val="12"/>
+        </w:rPr>
+      </w:pPr>
+      <w:r>
+        <w:rPr>
+          <w:b/>
+          <w:sz w:val="12"/>
+          <w:szCs w:val="12"/>
+        </w:rPr>
+        <w:t>Risk Management</w:t>
+      </w:r>
+      <w:r>
+        <w:rPr>
+          <w:b/>
+          <w:sz w:val="12"/>
+          <w:szCs w:val="12"/>
+        </w:rPr>
+        <w:t xml:space="preserve"> (RM)</w:t>
+      </w:r>
+    </w:p>
+    <w:p>
+      <w:pPr>
+        <w:pStyle w:val="ListParagraph"/>
+        <w:numPr>
+          <w:ilvl w:val="0"/>
+          <w:numId w:val="1"/>
+        </w:numPr>
+        <w:spacing w:after="0"/>
+        <w:rPr>
+          <w:sz w:val="12"/>
+          <w:szCs w:val="12"/>
+        </w:rPr>
+      </w:pPr>
+      <w:r>
+        <w:rPr>
+          <w:i/>
+          <w:sz w:val="12"/>
+          <w:szCs w:val="12"/>
+        </w:rPr>
+        <w:t>Risk</w:t>
+      </w:r>
+      <w:r>
+        <w:rPr>
+          <w:sz w:val="12"/>
+          <w:szCs w:val="12"/>
+        </w:rPr>
+        <w:t xml:space="preserve">: </w:t>
+      </w:r>
+      <w:r>
+        <w:rPr>
+          <w:sz w:val="12"/>
+          <w:szCs w:val="12"/>
+        </w:rPr>
+        <w:t xml:space="preserve">uncertain event or condition that, </w:t>
+      </w:r>
+      <w:r>
+        <w:rPr>
+          <w:sz w:val="12"/>
+          <w:szCs w:val="12"/>
+          <w:u w:val="single"/>
+        </w:rPr>
+        <w:t>if it occurs</w:t>
+      </w:r>
+      <w:r>
+        <w:rPr>
+          <w:sz w:val="12"/>
+          <w:szCs w:val="12"/>
+        </w:rPr>
+        <w:t xml:space="preserve">, has a </w:t>
+      </w:r>
+      <w:r>
+        <w:rPr>
+          <w:sz w:val="12"/>
+          <w:szCs w:val="12"/>
+        </w:rPr>
+        <w:t>+</w:t>
+      </w:r>
+      <w:r>
+        <w:rPr>
+          <w:sz w:val="12"/>
+          <w:szCs w:val="12"/>
+        </w:rPr>
+        <w:t xml:space="preserve"> or </w:t>
+      </w:r>
+      <w:r>
+        <w:rPr>
+          <w:sz w:val="12"/>
+          <w:szCs w:val="12"/>
+        </w:rPr>
+        <w:t xml:space="preserve">- </w:t>
+      </w:r>
+      <w:r>
+        <w:rPr>
+          <w:sz w:val="12"/>
+          <w:szCs w:val="12"/>
+        </w:rPr>
+        <w:t>effect on at least one project objective, such as time, cost, scope or quality</w:t>
+      </w:r>
+    </w:p>
+    <w:p>
+      <w:pPr>
+        <w:pStyle w:val="ListParagraph"/>
+        <w:numPr>
+          <w:ilvl w:val="0"/>
+          <w:numId w:val="1"/>
+        </w:numPr>
+        <w:spacing w:after="0"/>
+        <w:rPr>
+          <w:sz w:val="12"/>
+          <w:szCs w:val="12"/>
+        </w:rPr>
+      </w:pPr>
+      <w:r>
+        <w:rPr>
+          <w:i/>
+          <w:sz w:val="12"/>
+          <w:szCs w:val="12"/>
+        </w:rPr>
+        <w:t>Primary risk management processes</w:t>
+      </w:r>
+      <w:r>
+        <w:rPr>
+          <w:sz w:val="12"/>
+          <w:szCs w:val="12"/>
+        </w:rPr>
+        <w:t>:</w:t>
+      </w:r>
+      <w:r>
+        <w:rPr>
+          <w:sz w:val="12"/>
+          <w:szCs w:val="12"/>
+        </w:rPr>
+        <w:t xml:space="preserve"> </w:t>
+      </w:r>
+      <w:r>
+        <w:rPr>
+          <w:b/>
+          <w:sz w:val="12"/>
+          <w:szCs w:val="12"/>
+        </w:rPr>
+        <w:t>identification</w:t>
+      </w:r>
+      <w:r>
+        <w:rPr>
+          <w:sz w:val="12"/>
+          <w:szCs w:val="12"/>
+        </w:rPr>
+        <w:t xml:space="preserve"> (stages: candidate, in process, baselined/active, closed/mitigated)</w:t>
+      </w:r>
+      <w:r>
+        <w:rPr>
+          <w:sz w:val="12"/>
+          <w:szCs w:val="12"/>
+        </w:rPr>
+        <w:t xml:space="preserve">; </w:t>
+      </w:r>
+      <w:r>
+        <w:rPr>
+          <w:b/>
+          <w:sz w:val="12"/>
+          <w:szCs w:val="12"/>
+        </w:rPr>
+        <w:t>assessment/analysis</w:t>
+      </w:r>
+      <w:r>
+        <w:rPr>
+          <w:sz w:val="12"/>
+          <w:szCs w:val="12"/>
+        </w:rPr>
+        <w:t xml:space="preserve"> (how </w:t>
+      </w:r>
+      <w:r>
+        <w:rPr>
+          <w:sz w:val="12"/>
+          <w:szCs w:val="12"/>
+          <w:u w:val="single"/>
+        </w:rPr>
+        <w:t>significant</w:t>
+      </w:r>
+      <w:r>
+        <w:rPr>
+          <w:sz w:val="12"/>
+          <w:szCs w:val="12"/>
+        </w:rPr>
+        <w:t xml:space="preserve"> is this risk? Likelihood &amp; impact. Prob. Impact Diag.)</w:t>
+      </w:r>
+      <w:r>
+        <w:rPr>
+          <w:sz w:val="12"/>
+          <w:szCs w:val="12"/>
+        </w:rPr>
+        <w:t xml:space="preserve">; </w:t>
+      </w:r>
+      <w:r>
+        <w:rPr>
+          <w:b/>
+          <w:sz w:val="12"/>
+          <w:szCs w:val="12"/>
+        </w:rPr>
+        <w:t>planning/handling</w:t>
+      </w:r>
+      <w:r>
+        <w:rPr>
+          <w:sz w:val="12"/>
+          <w:szCs w:val="12"/>
+        </w:rPr>
+        <w:t xml:space="preserve"> (accept, transfer, mitigate, avoid); </w:t>
+      </w:r>
+      <w:r>
+        <w:rPr>
+          <w:b/>
+          <w:sz w:val="12"/>
+          <w:szCs w:val="12"/>
+        </w:rPr>
+        <w:t>control</w:t>
+      </w:r>
+      <w:r>
+        <w:rPr>
+          <w:sz w:val="12"/>
+          <w:szCs w:val="12"/>
+        </w:rPr>
+        <w:t xml:space="preserve"> (tracking); </w:t>
+      </w:r>
+      <w:r>
+        <w:rPr>
+          <w:b/>
+          <w:sz w:val="12"/>
+          <w:szCs w:val="12"/>
+        </w:rPr>
+        <w:t>communication</w:t>
+      </w:r>
+      <w:r>
+        <w:rPr>
+          <w:sz w:val="12"/>
+          <w:szCs w:val="12"/>
+        </w:rPr>
+        <w:t xml:space="preserve">. </w:t>
+      </w:r>
+      <w:r>
+        <w:rPr>
+          <w:i/>
+          <w:sz w:val="12"/>
+          <w:szCs w:val="12"/>
+        </w:rPr>
+        <w:t>Fundamental methods of assessment:</w:t>
+      </w:r>
+      <w:r>
+        <w:rPr>
+          <w:sz w:val="12"/>
+          <w:szCs w:val="12"/>
+        </w:rPr>
+        <w:t xml:space="preserve"> qual/quant</w:t>
+      </w:r>
+    </w:p>
+    <w:p>
+      <w:pPr>
+        <w:pStyle w:val="ListParagraph"/>
+        <w:numPr>
+          <w:ilvl w:val="0"/>
+          <w:numId w:val="1"/>
+        </w:numPr>
+        <w:spacing w:after="0"/>
+        <w:rPr>
+          <w:sz w:val="12"/>
+          <w:szCs w:val="12"/>
+        </w:rPr>
+      </w:pPr>
+      <w:r>
+        <w:rPr>
+          <w:i/>
+          <w:sz w:val="12"/>
+          <w:szCs w:val="12"/>
+        </w:rPr>
+        <w:t>Qua</w:t>
+      </w:r>
+      <w:r>
+        <w:rPr>
+          <w:i/>
+          <w:sz w:val="12"/>
+          <w:szCs w:val="12"/>
+        </w:rPr>
+        <w:t>l. risk assessment</w:t>
+      </w:r>
+      <w:r>
+        <w:rPr>
+          <w:sz w:val="12"/>
+          <w:szCs w:val="12"/>
+        </w:rPr>
+        <w:t>: most prevalent form of RM</w:t>
+      </w:r>
+      <w:r>
+        <w:rPr>
+          <w:sz w:val="12"/>
+          <w:szCs w:val="12"/>
+        </w:rPr>
+        <w:t xml:space="preserve"> (simple, intuitive, leverages SME knowledge from exp. IPT members). </w:t>
+      </w:r>
+      <w:r>
+        <w:rPr>
+          <w:i/>
+          <w:sz w:val="12"/>
+          <w:szCs w:val="12"/>
+        </w:rPr>
+        <w:t>2 Params</w:t>
+      </w:r>
+      <w:r>
+        <w:rPr>
+          <w:sz w:val="12"/>
+          <w:szCs w:val="12"/>
+        </w:rPr>
+        <w:t>: risk consequence; likelihood of occurrence L</w:t>
+      </w:r>
+      <w:r>
+        <w:rPr>
+          <w:sz w:val="12"/>
+          <w:szCs w:val="12"/>
+        </w:rPr>
+        <w:softHyphen/>
+      </w:r>
+      <w:r>
+        <w:rPr>
+          <w:sz w:val="12"/>
+          <w:szCs w:val="12"/>
+        </w:rPr>
+        <w:softHyphen/>
+      </w:r>
+      <w:r>
+        <w:rPr>
+          <w:sz w:val="12"/>
+          <w:szCs w:val="12"/>
+          <w:vertAlign w:val="subscript"/>
+        </w:rPr>
+        <w:t>O</w:t>
+      </w:r>
+      <w:r>
+        <w:rPr>
+          <w:sz w:val="12"/>
+          <w:szCs w:val="12"/>
+        </w:rPr>
+        <w:t xml:space="preserve">). </w:t>
+      </w:r>
+      <w:r>
+        <w:rPr>
+          <w:i/>
+          <w:sz w:val="12"/>
+          <w:szCs w:val="12"/>
+        </w:rPr>
+        <w:t>Formula</w:t>
+      </w:r>
+      <w:r>
+        <w:rPr>
+          <w:sz w:val="12"/>
+          <w:szCs w:val="12"/>
+        </w:rPr>
+        <w:t>: consq x L</w:t>
+      </w:r>
+      <w:r>
+        <w:rPr>
+          <w:sz w:val="12"/>
+          <w:szCs w:val="12"/>
+          <w:vertAlign w:val="subscript"/>
+        </w:rPr>
+        <w:t>O</w:t>
+      </w:r>
+    </w:p>
+    <w:p>
+      <w:pPr>
+        <w:pStyle w:val="ListParagraph"/>
+        <w:numPr>
+          <w:ilvl w:val="0"/>
+          <w:numId w:val="1"/>
+        </w:numPr>
+        <w:spacing w:after="0"/>
+        <w:rPr>
+          <w:sz w:val="12"/>
+          <w:szCs w:val="12"/>
+        </w:rPr>
+      </w:pPr>
+      <w:r>
+        <w:rPr>
+          <w:i/>
+          <w:sz w:val="12"/>
+          <w:szCs w:val="12"/>
+        </w:rPr>
+        <w:t>Quant</w:t>
+      </w:r>
+      <w:r>
+        <w:rPr>
+          <w:sz w:val="12"/>
+          <w:szCs w:val="12"/>
+        </w:rPr>
+        <w:t>.</w:t>
+      </w:r>
+      <w:r>
+        <w:rPr>
+          <w:sz w:val="12"/>
+          <w:szCs w:val="12"/>
+        </w:rPr>
+        <w:t xml:space="preserve"> </w:t>
+      </w:r>
+      <w:r>
+        <w:rPr>
+          <w:i/>
+          <w:sz w:val="12"/>
+          <w:szCs w:val="12"/>
+        </w:rPr>
+        <w:t>RM (PRA)</w:t>
+      </w:r>
+      <w:r>
+        <w:rPr>
+          <w:sz w:val="12"/>
+          <w:szCs w:val="12"/>
+        </w:rPr>
+        <w:t xml:space="preserve">: not use that much. Not meant to manage/determine status of prog. risks. </w:t>
+      </w:r>
+      <w:r>
+        <w:rPr>
+          <w:sz w:val="12"/>
+          <w:szCs w:val="12"/>
+        </w:rPr>
+        <w:t>Tool of system of safety and reli</w:t>
+      </w:r>
+      <w:r>
+        <w:rPr>
+          <w:sz w:val="12"/>
+          <w:szCs w:val="12"/>
+        </w:rPr>
+        <w:t>ability</w:t>
+      </w:r>
+      <w:r>
+        <w:rPr>
+          <w:sz w:val="12"/>
+          <w:szCs w:val="12"/>
+        </w:rPr>
+        <w:t xml:space="preserve"> eng. disciplines (predictive tool vs. descry.). Addresses random/probability. Requires sig. knowledge of stats/prob. theory. </w:t>
+      </w:r>
+    </w:p>
+    <w:p>
+      <w:pPr>
+        <w:pStyle w:val="ListParagraph"/>
+        <w:numPr>
+          <w:ilvl w:val="0"/>
+          <w:numId w:val="1"/>
+        </w:numPr>
+        <w:spacing w:after="0"/>
+        <w:rPr>
+          <w:sz w:val="12"/>
+          <w:szCs w:val="12"/>
+        </w:rPr>
+      </w:pPr>
+      <w:r>
+        <w:rPr>
+          <w:i/>
+          <w:sz w:val="12"/>
+          <w:szCs w:val="12"/>
+        </w:rPr>
+        <w:t xml:space="preserve">Tools: </w:t>
+      </w:r>
+      <w:r>
+        <w:rPr>
+          <w:sz w:val="12"/>
+          <w:szCs w:val="12"/>
+        </w:rPr>
+        <w:t xml:space="preserve">Monte Carlo Method (MCM) </w:t>
+      </w:r>
+      <w:r>
+        <w:rPr>
+          <w:sz w:val="12"/>
+          <w:szCs w:val="12"/>
+        </w:rPr>
+        <w:t>predicts range of outcomes/scenarios using rand. num. algo. to produce Gaussian dist. func., indicating probability of events outcomes</w:t>
+      </w:r>
+    </w:p>
+    <w:p>
+      <w:pPr>
+        <w:pStyle w:val="ListParagraph"/>
+        <w:numPr>
+          <w:ilvl w:val="0"/>
+          <w:numId w:val="1"/>
+        </w:numPr>
+        <w:spacing w:after="0"/>
+        <w:rPr>
+          <w:sz w:val="12"/>
+          <w:szCs w:val="12"/>
+        </w:rPr>
+      </w:pPr>
+      <w:r>
+        <w:rPr>
+          <w:i/>
+          <w:sz w:val="12"/>
+          <w:szCs w:val="12"/>
+        </w:rPr>
+        <w:t>Risk vs. Issue</w:t>
+      </w:r>
+      <w:r>
+        <w:rPr>
+          <w:sz w:val="12"/>
+          <w:szCs w:val="12"/>
+        </w:rPr>
+        <w:t xml:space="preserve">: </w:t>
+      </w:r>
+      <w:r>
+        <w:rPr>
+          <w:b/>
+          <w:sz w:val="12"/>
+          <w:szCs w:val="12"/>
+        </w:rPr>
+        <w:t>risk</w:t>
+      </w:r>
+      <w:r>
+        <w:rPr>
+          <w:sz w:val="12"/>
+          <w:szCs w:val="12"/>
+        </w:rPr>
+        <w:t xml:space="preserve"> in future, </w:t>
+      </w:r>
+      <w:r>
+        <w:rPr>
+          <w:b/>
+          <w:sz w:val="12"/>
+          <w:szCs w:val="12"/>
+        </w:rPr>
+        <w:t>issue</w:t>
+      </w:r>
+      <w:r>
+        <w:rPr>
+          <w:sz w:val="12"/>
+          <w:szCs w:val="12"/>
+        </w:rPr>
+        <w:t xml:space="preserve"> in past</w:t>
+      </w:r>
+    </w:p>
+    <w:p>
+      <w:pPr>
+        <w:pStyle w:val="ListParagraph"/>
+        <w:numPr>
+          <w:ilvl w:val="0"/>
+          <w:numId w:val="1"/>
+        </w:numPr>
+        <w:spacing w:after="0"/>
+        <w:rPr>
+          <w:sz w:val="12"/>
+          <w:szCs w:val="12"/>
+        </w:rPr>
+      </w:pPr>
+      <w:r>
+        <w:rPr>
+          <w:i/>
+          <w:sz w:val="12"/>
+          <w:szCs w:val="12"/>
+        </w:rPr>
+        <w:t>A</w:t>
+      </w:r>
+      <w:r>
+        <w:rPr>
+          <w:i/>
+          <w:sz w:val="12"/>
+          <w:szCs w:val="12"/>
+        </w:rPr>
+        <w:t>ccept</w:t>
+      </w:r>
+      <w:r>
+        <w:rPr>
+          <w:i/>
+          <w:sz w:val="12"/>
+          <w:szCs w:val="12"/>
+        </w:rPr>
+        <w:t>ance</w:t>
+      </w:r>
+      <w:r>
+        <w:rPr>
+          <w:sz w:val="12"/>
+          <w:szCs w:val="12"/>
+        </w:rPr>
+        <w:t>: accept risk &amp; its consequences part of doing business</w:t>
+      </w:r>
+      <w:r>
+        <w:rPr>
+          <w:sz w:val="12"/>
+          <w:szCs w:val="12"/>
+        </w:rPr>
+        <w:t xml:space="preserve">, </w:t>
+      </w:r>
+      <w:r>
+        <w:rPr>
+          <w:i/>
+          <w:sz w:val="12"/>
+          <w:szCs w:val="12"/>
+        </w:rPr>
+        <w:t>transfer</w:t>
+      </w:r>
+      <w:r>
+        <w:rPr>
+          <w:sz w:val="12"/>
+          <w:szCs w:val="12"/>
+        </w:rPr>
+        <w:t xml:space="preserve">: move risk item to either another discipline or owner/team (doesn’t mean </w:t>
+      </w:r>
+      <w:r>
+        <w:rPr>
+          <w:sz w:val="12"/>
+          <w:szCs w:val="12"/>
+        </w:rPr>
+        <w:t>refusing risk</w:t>
+      </w:r>
+      <w:r>
+        <w:rPr>
+          <w:sz w:val="12"/>
+          <w:szCs w:val="12"/>
+        </w:rPr>
+        <w:t>)</w:t>
+      </w:r>
+      <w:r>
+        <w:rPr>
+          <w:sz w:val="12"/>
+          <w:szCs w:val="12"/>
+        </w:rPr>
+        <w:t>, mitigate</w:t>
+      </w:r>
+      <w:r>
+        <w:rPr>
+          <w:sz w:val="12"/>
+          <w:szCs w:val="12"/>
+        </w:rPr>
+        <w:t xml:space="preserve"> (apply program resources to lessen risk and/or impact)</w:t>
+      </w:r>
+      <w:r>
+        <w:rPr>
+          <w:sz w:val="12"/>
+          <w:szCs w:val="12"/>
+        </w:rPr>
+        <w:t>, avoid</w:t>
+      </w:r>
+      <w:r>
+        <w:rPr>
+          <w:sz w:val="12"/>
+          <w:szCs w:val="12"/>
+        </w:rPr>
+        <w:t xml:space="preserve"> (change req., alter design, something for risk to go away</w:t>
       </w:r>
       <w:bookmarkStart w:id="0" w:name="_GoBack"/>
       <w:bookmarkEnd w:id="0"/>
+      <w:r>
+        <w:rPr>
+          <w:sz w:val="12"/>
+          <w:szCs w:val="12"/>
+        </w:rPr>
+        <w:t>)</w:t>
+      </w:r>
     </w:p>
     <w:sectPr>
       <w:pgSz w:w="12240" w:h="15840"/>

</xml_diff>

<commit_message>
Finish study sheet for exam 1
</commit_message>
<xml_diff>
--- a/notes/Ex1StudySheet.docx
+++ b/notes/Ex1StudySheet.docx
@@ -1049,7 +1049,23 @@
           <w:sz w:val="12"/>
           <w:szCs w:val="12"/>
         </w:rPr>
-        <w:t>Short, avoids defining soln., not short list of reqs.</w:t>
+        <w:t xml:space="preserve">Short, avoids defining soln., not short list of </w:t>
+      </w:r>
+      <w:proofErr w:type="spellStart"/>
+      <w:r>
+        <w:rPr>
+          <w:sz w:val="12"/>
+          <w:szCs w:val="12"/>
+        </w:rPr>
+        <w:t>reqs</w:t>
+      </w:r>
+      <w:proofErr w:type="spellEnd"/>
+      <w:r>
+        <w:rPr>
+          <w:sz w:val="12"/>
+          <w:szCs w:val="12"/>
+        </w:rPr>
+        <w:t>.</w:t>
       </w:r>
     </w:p>
     <w:p>
@@ -1154,7 +1170,71 @@
           <w:sz w:val="12"/>
           <w:szCs w:val="12"/>
         </w:rPr>
-        <w:t>Mission def, environ. factors, oper. lifetime/deployment, utilization reqs. (freq. of use, hrs. of oper., capacity), perf. params. (mass, volume, range, velocity), effectiveness (MTBM, MDT, MTBF)</w:t>
+        <w:t xml:space="preserve">Mission def, environ. factors, </w:t>
+      </w:r>
+      <w:proofErr w:type="spellStart"/>
+      <w:r>
+        <w:rPr>
+          <w:sz w:val="12"/>
+          <w:szCs w:val="12"/>
+        </w:rPr>
+        <w:t>oper</w:t>
+      </w:r>
+      <w:proofErr w:type="spellEnd"/>
+      <w:r>
+        <w:rPr>
+          <w:sz w:val="12"/>
+          <w:szCs w:val="12"/>
+        </w:rPr>
+        <w:t xml:space="preserve">. lifetime/deployment, utilization </w:t>
+      </w:r>
+      <w:proofErr w:type="spellStart"/>
+      <w:r>
+        <w:rPr>
+          <w:sz w:val="12"/>
+          <w:szCs w:val="12"/>
+        </w:rPr>
+        <w:t>reqs</w:t>
+      </w:r>
+      <w:proofErr w:type="spellEnd"/>
+      <w:r>
+        <w:rPr>
+          <w:sz w:val="12"/>
+          <w:szCs w:val="12"/>
+        </w:rPr>
+        <w:t xml:space="preserve">. (freq. of use, hrs. of </w:t>
+      </w:r>
+      <w:proofErr w:type="spellStart"/>
+      <w:r>
+        <w:rPr>
+          <w:sz w:val="12"/>
+          <w:szCs w:val="12"/>
+        </w:rPr>
+        <w:t>oper</w:t>
+      </w:r>
+      <w:proofErr w:type="spellEnd"/>
+      <w:r>
+        <w:rPr>
+          <w:sz w:val="12"/>
+          <w:szCs w:val="12"/>
+        </w:rPr>
+        <w:t xml:space="preserve">., capacity), perf. </w:t>
+      </w:r>
+      <w:proofErr w:type="spellStart"/>
+      <w:r>
+        <w:rPr>
+          <w:sz w:val="12"/>
+          <w:szCs w:val="12"/>
+        </w:rPr>
+        <w:t>params</w:t>
+      </w:r>
+      <w:proofErr w:type="spellEnd"/>
+      <w:r>
+        <w:rPr>
+          <w:sz w:val="12"/>
+          <w:szCs w:val="12"/>
+        </w:rPr>
+        <w:t>. (mass, volume, range, velocity), effectiveness (MTBM, MDT, MTBF)</w:t>
       </w:r>
     </w:p>
     <w:p>
@@ -1358,7 +1438,23 @@
           <w:sz w:val="12"/>
           <w:szCs w:val="12"/>
         </w:rPr>
-        <w:t xml:space="preserve"> values describe performances that stem from op. reqs., are Design Dependent Parameters (DDP) [e.g., MTBF, MTTR, MDT, MTBM, etc.], include weight, envelope, availability to perform/function as designed</w:t>
+        <w:t xml:space="preserve"> values describe performances that stem from op. </w:t>
+      </w:r>
+      <w:proofErr w:type="spellStart"/>
+      <w:r>
+        <w:rPr>
+          <w:sz w:val="12"/>
+          <w:szCs w:val="12"/>
+        </w:rPr>
+        <w:t>reqs</w:t>
+      </w:r>
+      <w:proofErr w:type="spellEnd"/>
+      <w:r>
+        <w:rPr>
+          <w:sz w:val="12"/>
+          <w:szCs w:val="12"/>
+        </w:rPr>
+        <w:t>., are Design Dependent Parameters (DDP) [e.g., MTBF, MTTR, MDT, MTBM, etc.], include weight, envelope, availability to perform/function as designed</w:t>
       </w:r>
     </w:p>
     <w:p>
@@ -1476,7 +1572,39 @@
           <w:sz w:val="12"/>
           <w:szCs w:val="12"/>
         </w:rPr>
-        <w:t xml:space="preserve">: cust. wants to sys. hows, </w:t>
+        <w:t xml:space="preserve">: </w:t>
+      </w:r>
+      <w:proofErr w:type="spellStart"/>
+      <w:r>
+        <w:rPr>
+          <w:sz w:val="12"/>
+          <w:szCs w:val="12"/>
+        </w:rPr>
+        <w:t>cust</w:t>
+      </w:r>
+      <w:proofErr w:type="spellEnd"/>
+      <w:r>
+        <w:rPr>
+          <w:sz w:val="12"/>
+          <w:szCs w:val="12"/>
+        </w:rPr>
+        <w:t xml:space="preserve">. wants to sys. </w:t>
+      </w:r>
+      <w:proofErr w:type="spellStart"/>
+      <w:r>
+        <w:rPr>
+          <w:sz w:val="12"/>
+          <w:szCs w:val="12"/>
+        </w:rPr>
+        <w:t>hows</w:t>
+      </w:r>
+      <w:proofErr w:type="spellEnd"/>
+      <w:r>
+        <w:rPr>
+          <w:sz w:val="12"/>
+          <w:szCs w:val="12"/>
+        </w:rPr>
+        <w:t xml:space="preserve">, </w:t>
       </w:r>
       <w:r>
         <w:rPr>
@@ -1565,7 +1693,23 @@
           <w:sz w:val="12"/>
           <w:szCs w:val="12"/>
         </w:rPr>
-        <w:t xml:space="preserve"> way for functional req. devel. (FFBDs), </w:t>
+        <w:t xml:space="preserve"> way for functional req. </w:t>
+      </w:r>
+      <w:proofErr w:type="spellStart"/>
+      <w:r>
+        <w:rPr>
+          <w:sz w:val="12"/>
+          <w:szCs w:val="12"/>
+        </w:rPr>
+        <w:t>devel</w:t>
+      </w:r>
+      <w:proofErr w:type="spellEnd"/>
+      <w:r>
+        <w:rPr>
+          <w:sz w:val="12"/>
+          <w:szCs w:val="12"/>
+        </w:rPr>
+        <w:t xml:space="preserve">. (FFBDs), </w:t>
       </w:r>
       <w:r>
         <w:rPr>
@@ -1580,7 +1724,23 @@
           <w:sz w:val="12"/>
           <w:szCs w:val="12"/>
         </w:rPr>
-        <w:t xml:space="preserve"> for functional allocation by partitioning major sys. elems., </w:t>
+        <w:t xml:space="preserve"> for functional allocation by partitioning major sys. </w:t>
+      </w:r>
+      <w:proofErr w:type="spellStart"/>
+      <w:r>
+        <w:rPr>
+          <w:sz w:val="12"/>
+          <w:szCs w:val="12"/>
+        </w:rPr>
+        <w:t>elems</w:t>
+      </w:r>
+      <w:proofErr w:type="spellEnd"/>
+      <w:r>
+        <w:rPr>
+          <w:sz w:val="12"/>
+          <w:szCs w:val="12"/>
+        </w:rPr>
+        <w:t xml:space="preserve">., </w:t>
       </w:r>
       <w:r>
         <w:rPr>
@@ -1696,7 +1856,23 @@
           <w:sz w:val="12"/>
           <w:szCs w:val="12"/>
         </w:rPr>
-        <w:t>Reduces risk associated w/prod. phase w.r.t. meeting reqs.</w:t>
+        <w:t xml:space="preserve">Reduces risk associated w/prod. phase w.r.t. meeting </w:t>
+      </w:r>
+      <w:proofErr w:type="spellStart"/>
+      <w:r>
+        <w:rPr>
+          <w:sz w:val="12"/>
+          <w:szCs w:val="12"/>
+        </w:rPr>
+        <w:t>reqs</w:t>
+      </w:r>
+      <w:proofErr w:type="spellEnd"/>
+      <w:r>
+        <w:rPr>
+          <w:sz w:val="12"/>
+          <w:szCs w:val="12"/>
+        </w:rPr>
+        <w:t>.</w:t>
       </w:r>
     </w:p>
     <w:p>
@@ -1900,7 +2076,39 @@
           <w:sz w:val="12"/>
           <w:szCs w:val="12"/>
         </w:rPr>
-        <w:t>Customer’s needs: solve prob., achieve obj. (cntrct, stanrd, spec)</w:t>
+        <w:t>Customer’s needs: solve prob., achieve obj. (</w:t>
+      </w:r>
+      <w:proofErr w:type="spellStart"/>
+      <w:r>
+        <w:rPr>
+          <w:sz w:val="12"/>
+          <w:szCs w:val="12"/>
+        </w:rPr>
+        <w:t>cntrct</w:t>
+      </w:r>
+      <w:proofErr w:type="spellEnd"/>
+      <w:r>
+        <w:rPr>
+          <w:sz w:val="12"/>
+          <w:szCs w:val="12"/>
+        </w:rPr>
+        <w:t xml:space="preserve">, </w:t>
+      </w:r>
+      <w:proofErr w:type="spellStart"/>
+      <w:r>
+        <w:rPr>
+          <w:sz w:val="12"/>
+          <w:szCs w:val="12"/>
+        </w:rPr>
+        <w:t>stanrd</w:t>
+      </w:r>
+      <w:proofErr w:type="spellEnd"/>
+      <w:r>
+        <w:rPr>
+          <w:sz w:val="12"/>
+          <w:szCs w:val="12"/>
+        </w:rPr>
+        <w:t>, spec)</w:t>
       </w:r>
     </w:p>
     <w:p>
@@ -1921,7 +2129,39 @@
           <w:sz w:val="12"/>
           <w:szCs w:val="12"/>
         </w:rPr>
-        <w:t>3 sys. eng. Tasks: get reqs; design; verify</w:t>
+        <w:t xml:space="preserve">3 sys. </w:t>
+      </w:r>
+      <w:proofErr w:type="spellStart"/>
+      <w:r>
+        <w:rPr>
+          <w:sz w:val="12"/>
+          <w:szCs w:val="12"/>
+        </w:rPr>
+        <w:t>eng.</w:t>
+      </w:r>
+      <w:proofErr w:type="spellEnd"/>
+      <w:r>
+        <w:rPr>
+          <w:sz w:val="12"/>
+          <w:szCs w:val="12"/>
+        </w:rPr>
+        <w:t xml:space="preserve"> Tasks: get </w:t>
+      </w:r>
+      <w:proofErr w:type="spellStart"/>
+      <w:r>
+        <w:rPr>
+          <w:sz w:val="12"/>
+          <w:szCs w:val="12"/>
+        </w:rPr>
+        <w:t>reqs</w:t>
+      </w:r>
+      <w:proofErr w:type="spellEnd"/>
+      <w:r>
+        <w:rPr>
+          <w:sz w:val="12"/>
+          <w:szCs w:val="12"/>
+        </w:rPr>
+        <w:t>; design; verify</w:t>
       </w:r>
     </w:p>
     <w:p>
@@ -1942,7 +2182,23 @@
           <w:sz w:val="12"/>
           <w:szCs w:val="12"/>
         </w:rPr>
-        <w:t>No two sys. are alike but uniform &amp; identifiable process for logically discovering reqs.</w:t>
+        <w:t xml:space="preserve">No two sys. are alike but uniform &amp; identifiable process for logically discovering </w:t>
+      </w:r>
+      <w:proofErr w:type="spellStart"/>
+      <w:r>
+        <w:rPr>
+          <w:sz w:val="12"/>
+          <w:szCs w:val="12"/>
+        </w:rPr>
+        <w:t>reqs</w:t>
+      </w:r>
+      <w:proofErr w:type="spellEnd"/>
+      <w:r>
+        <w:rPr>
+          <w:sz w:val="12"/>
+          <w:szCs w:val="12"/>
+        </w:rPr>
+        <w:t>.</w:t>
       </w:r>
     </w:p>
     <w:p>
@@ -1971,14 +2227,30 @@
           <w:sz w:val="12"/>
           <w:szCs w:val="12"/>
         </w:rPr>
-        <w:t>: r</w:t>
-      </w:r>
-      <w:r>
-        <w:rPr>
-          <w:sz w:val="12"/>
-          <w:szCs w:val="12"/>
-        </w:rPr>
-        <w:t>eqs. emerge throughout sys. life cycle and change</w:t>
+        <w:t xml:space="preserve">: </w:t>
+      </w:r>
+      <w:proofErr w:type="spellStart"/>
+      <w:r>
+        <w:rPr>
+          <w:sz w:val="12"/>
+          <w:szCs w:val="12"/>
+        </w:rPr>
+        <w:t>r</w:t>
+      </w:r>
+      <w:r>
+        <w:rPr>
+          <w:sz w:val="12"/>
+          <w:szCs w:val="12"/>
+        </w:rPr>
+        <w:t>eqs</w:t>
+      </w:r>
+      <w:proofErr w:type="spellEnd"/>
+      <w:r>
+        <w:rPr>
+          <w:sz w:val="12"/>
+          <w:szCs w:val="12"/>
+        </w:rPr>
+        <w:t>. emerge throughout sys. life cycle and change</w:t>
       </w:r>
       <w:r>
         <w:rPr>
@@ -2013,7 +2285,23 @@
           <w:sz w:val="12"/>
           <w:szCs w:val="12"/>
         </w:rPr>
-        <w:t>low-level -&gt; other reqs. become priority</w:t>
+        <w:t xml:space="preserve">low-level -&gt; other </w:t>
+      </w:r>
+      <w:proofErr w:type="spellStart"/>
+      <w:r>
+        <w:rPr>
+          <w:sz w:val="12"/>
+          <w:szCs w:val="12"/>
+        </w:rPr>
+        <w:t>reqs</w:t>
+      </w:r>
+      <w:proofErr w:type="spellEnd"/>
+      <w:r>
+        <w:rPr>
+          <w:sz w:val="12"/>
+          <w:szCs w:val="12"/>
+        </w:rPr>
+        <w:t>. become priority</w:t>
       </w:r>
     </w:p>
     <w:p>
@@ -2049,10 +2337,10 @@
             <v:path o:extrusionok="f" gradientshapeok="t" o:connecttype="rect"/>
             <o:lock v:ext="edit" aspectratio="t"/>
           </v:shapetype>
-          <v:shape id="_x0000_i1025" type="#_x0000_t75" style="width:164.7pt;height:149.9pt" o:ole="">
+          <v:shape id="_x0000_i1025" type="#_x0000_t75" style="width:164.75pt;height:149.95pt" o:ole="">
             <v:imagedata r:id="rId14" o:title=""/>
           </v:shape>
-          <o:OLEObject Type="Embed" ProgID="Unknown" ShapeID="_x0000_i1025" DrawAspect="Content" ObjectID="_1583149487" r:id="rId15"/>
+          <o:OLEObject Type="Embed" ProgID="Unknown" ShapeID="_x0000_i1025" DrawAspect="Content" ObjectID="_1583151448" r:id="rId15"/>
         </w:object>
       </w:r>
     </w:p>
@@ -2114,7 +2402,55 @@
           <w:sz w:val="12"/>
           <w:szCs w:val="12"/>
         </w:rPr>
-        <w:t>. Top-level reqs., basis for reqs. mgmt., the “what” of the system, organic/living, increases in complexity/detail as reqs. decomp. progresses</w:t>
+        <w:t xml:space="preserve">. Top-level </w:t>
+      </w:r>
+      <w:proofErr w:type="spellStart"/>
+      <w:r>
+        <w:rPr>
+          <w:sz w:val="12"/>
+          <w:szCs w:val="12"/>
+        </w:rPr>
+        <w:t>reqs</w:t>
+      </w:r>
+      <w:proofErr w:type="spellEnd"/>
+      <w:r>
+        <w:rPr>
+          <w:sz w:val="12"/>
+          <w:szCs w:val="12"/>
+        </w:rPr>
+        <w:t xml:space="preserve">., basis for </w:t>
+      </w:r>
+      <w:proofErr w:type="spellStart"/>
+      <w:r>
+        <w:rPr>
+          <w:sz w:val="12"/>
+          <w:szCs w:val="12"/>
+        </w:rPr>
+        <w:t>reqs</w:t>
+      </w:r>
+      <w:proofErr w:type="spellEnd"/>
+      <w:r>
+        <w:rPr>
+          <w:sz w:val="12"/>
+          <w:szCs w:val="12"/>
+        </w:rPr>
+        <w:t xml:space="preserve">. mgmt., the “what” of the system, organic/living, increases in complexity/detail as </w:t>
+      </w:r>
+      <w:proofErr w:type="spellStart"/>
+      <w:r>
+        <w:rPr>
+          <w:sz w:val="12"/>
+          <w:szCs w:val="12"/>
+        </w:rPr>
+        <w:t>reqs</w:t>
+      </w:r>
+      <w:proofErr w:type="spellEnd"/>
+      <w:r>
+        <w:rPr>
+          <w:sz w:val="12"/>
+          <w:szCs w:val="12"/>
+        </w:rPr>
+        <w:t>. decomp. progresses</w:t>
       </w:r>
     </w:p>
     <w:p>
@@ -2152,7 +2488,39 @@
           <w:sz w:val="12"/>
           <w:szCs w:val="12"/>
         </w:rPr>
-        <w:t>Captures functional reqs., time-seq. of operational &amp; support seqs., organized by order of execution</w:t>
+        <w:t xml:space="preserve">Captures functional </w:t>
+      </w:r>
+      <w:proofErr w:type="spellStart"/>
+      <w:r>
+        <w:rPr>
+          <w:sz w:val="12"/>
+          <w:szCs w:val="12"/>
+        </w:rPr>
+        <w:t>reqs</w:t>
+      </w:r>
+      <w:proofErr w:type="spellEnd"/>
+      <w:r>
+        <w:rPr>
+          <w:sz w:val="12"/>
+          <w:szCs w:val="12"/>
+        </w:rPr>
+        <w:t xml:space="preserve">., time-seq. of operational &amp; support </w:t>
+      </w:r>
+      <w:proofErr w:type="spellStart"/>
+      <w:r>
+        <w:rPr>
+          <w:sz w:val="12"/>
+          <w:szCs w:val="12"/>
+        </w:rPr>
+        <w:t>seqs</w:t>
+      </w:r>
+      <w:proofErr w:type="spellEnd"/>
+      <w:r>
+        <w:rPr>
+          <w:sz w:val="12"/>
+          <w:szCs w:val="12"/>
+        </w:rPr>
+        <w:t>., organized by order of execution</w:t>
       </w:r>
       <w:r>
         <w:rPr>
@@ -2180,7 +2548,39 @@
           <w:sz w:val="12"/>
           <w:szCs w:val="12"/>
         </w:rPr>
-        <w:t>Benefits: ident. pot. areas for trade study (AOO); dev., analyze, &amp; flow down reqs. to lower levels; provide better pic. of how sys. under dev. is intended to function/work; ident. possible areas for oper. simplification w/in overall system</w:t>
+        <w:t xml:space="preserve">Benefits: ident. pot. areas for trade study (AOO); dev., analyze, &amp; flow down </w:t>
+      </w:r>
+      <w:proofErr w:type="spellStart"/>
+      <w:r>
+        <w:rPr>
+          <w:sz w:val="12"/>
+          <w:szCs w:val="12"/>
+        </w:rPr>
+        <w:t>reqs</w:t>
+      </w:r>
+      <w:proofErr w:type="spellEnd"/>
+      <w:r>
+        <w:rPr>
+          <w:sz w:val="12"/>
+          <w:szCs w:val="12"/>
+        </w:rPr>
+        <w:t xml:space="preserve">. to lower levels; provide better pic. of how sys. under dev. is intended to function/work; ident. possible areas for </w:t>
+      </w:r>
+      <w:proofErr w:type="spellStart"/>
+      <w:r>
+        <w:rPr>
+          <w:sz w:val="12"/>
+          <w:szCs w:val="12"/>
+        </w:rPr>
+        <w:t>oper</w:t>
+      </w:r>
+      <w:proofErr w:type="spellEnd"/>
+      <w:r>
+        <w:rPr>
+          <w:sz w:val="12"/>
+          <w:szCs w:val="12"/>
+        </w:rPr>
+        <w:t>. simplification w/in overall system</w:t>
       </w:r>
     </w:p>
     <w:p>
@@ -2505,7 +2905,23 @@
           <w:sz w:val="12"/>
           <w:szCs w:val="12"/>
         </w:rPr>
-        <w:t xml:space="preserve">: act of distributing reqs. from higher prec. </w:t>
+        <w:t xml:space="preserve">: act of distributing </w:t>
+      </w:r>
+      <w:proofErr w:type="spellStart"/>
+      <w:r>
+        <w:rPr>
+          <w:sz w:val="12"/>
+          <w:szCs w:val="12"/>
+        </w:rPr>
+        <w:t>reqs</w:t>
+      </w:r>
+      <w:proofErr w:type="spellEnd"/>
+      <w:r>
+        <w:rPr>
+          <w:sz w:val="12"/>
+          <w:szCs w:val="12"/>
+        </w:rPr>
+        <w:t xml:space="preserve">. from higher prec. </w:t>
       </w:r>
       <w:r>
         <w:rPr>
@@ -2541,7 +2957,55 @@
           <w:sz w:val="12"/>
           <w:szCs w:val="12"/>
         </w:rPr>
-        <w:t xml:space="preserve">: ability to follow interconn. between reqs. w/in partic. spec. &amp; other specs. either higher or lower in prec.; </w:t>
+        <w:t xml:space="preserve">: ability to follow </w:t>
+      </w:r>
+      <w:proofErr w:type="spellStart"/>
+      <w:r>
+        <w:rPr>
+          <w:sz w:val="12"/>
+          <w:szCs w:val="12"/>
+        </w:rPr>
+        <w:t>interconn</w:t>
+      </w:r>
+      <w:proofErr w:type="spellEnd"/>
+      <w:r>
+        <w:rPr>
+          <w:sz w:val="12"/>
+          <w:szCs w:val="12"/>
+        </w:rPr>
+        <w:t xml:space="preserve">. between </w:t>
+      </w:r>
+      <w:proofErr w:type="spellStart"/>
+      <w:r>
+        <w:rPr>
+          <w:sz w:val="12"/>
+          <w:szCs w:val="12"/>
+        </w:rPr>
+        <w:t>reqs</w:t>
+      </w:r>
+      <w:proofErr w:type="spellEnd"/>
+      <w:r>
+        <w:rPr>
+          <w:sz w:val="12"/>
+          <w:szCs w:val="12"/>
+        </w:rPr>
+        <w:t xml:space="preserve">. w/in </w:t>
+      </w:r>
+      <w:proofErr w:type="spellStart"/>
+      <w:r>
+        <w:rPr>
+          <w:sz w:val="12"/>
+          <w:szCs w:val="12"/>
+        </w:rPr>
+        <w:t>partic</w:t>
+      </w:r>
+      <w:proofErr w:type="spellEnd"/>
+      <w:r>
+        <w:rPr>
+          <w:sz w:val="12"/>
+          <w:szCs w:val="12"/>
+        </w:rPr>
+        <w:t xml:space="preserve">. spec. &amp; other specs. either higher or lower in prec.; </w:t>
       </w:r>
       <w:r>
         <w:rPr>
@@ -2556,7 +3020,55 @@
           <w:sz w:val="12"/>
           <w:szCs w:val="12"/>
         </w:rPr>
-        <w:t>: process of maint. accurate records &amp; current vers. of all of a prog’s specs., drawings, &amp; key docs.</w:t>
+        <w:t xml:space="preserve">: process of </w:t>
+      </w:r>
+      <w:proofErr w:type="spellStart"/>
+      <w:r>
+        <w:rPr>
+          <w:sz w:val="12"/>
+          <w:szCs w:val="12"/>
+        </w:rPr>
+        <w:t>maint</w:t>
+      </w:r>
+      <w:proofErr w:type="spellEnd"/>
+      <w:r>
+        <w:rPr>
+          <w:sz w:val="12"/>
+          <w:szCs w:val="12"/>
+        </w:rPr>
+        <w:t xml:space="preserve">. accurate records &amp; current </w:t>
+      </w:r>
+      <w:proofErr w:type="spellStart"/>
+      <w:r>
+        <w:rPr>
+          <w:sz w:val="12"/>
+          <w:szCs w:val="12"/>
+        </w:rPr>
+        <w:t>vers</w:t>
+      </w:r>
+      <w:proofErr w:type="spellEnd"/>
+      <w:r>
+        <w:rPr>
+          <w:sz w:val="12"/>
+          <w:szCs w:val="12"/>
+        </w:rPr>
+        <w:t xml:space="preserve">. of </w:t>
+      </w:r>
+      <w:proofErr w:type="gramStart"/>
+      <w:r>
+        <w:rPr>
+          <w:sz w:val="12"/>
+          <w:szCs w:val="12"/>
+        </w:rPr>
+        <w:t>all of</w:t>
+      </w:r>
+      <w:proofErr w:type="gramEnd"/>
+      <w:r>
+        <w:rPr>
+          <w:sz w:val="12"/>
+          <w:szCs w:val="12"/>
+        </w:rPr>
+        <w:t xml:space="preserve"> a prog’s specs., drawings, &amp; key docs.</w:t>
       </w:r>
     </w:p>
     <w:p>
@@ -2617,7 +3129,23 @@
           <w:sz w:val="12"/>
           <w:szCs w:val="12"/>
         </w:rPr>
-        <w:t xml:space="preserve">: applicable docs., stds., reference docs; </w:t>
+        <w:t xml:space="preserve">: applicable docs., </w:t>
+      </w:r>
+      <w:proofErr w:type="spellStart"/>
+      <w:r>
+        <w:rPr>
+          <w:sz w:val="12"/>
+          <w:szCs w:val="12"/>
+        </w:rPr>
+        <w:t>stds</w:t>
+      </w:r>
+      <w:proofErr w:type="spellEnd"/>
+      <w:r>
+        <w:rPr>
+          <w:sz w:val="12"/>
+          <w:szCs w:val="12"/>
+        </w:rPr>
+        <w:t xml:space="preserve">., reference docs; </w:t>
       </w:r>
       <w:r>
         <w:rPr>
@@ -2632,7 +3160,23 @@
           <w:sz w:val="12"/>
           <w:szCs w:val="12"/>
         </w:rPr>
-        <w:t xml:space="preserve">: spec. reqs.; </w:t>
+        <w:t xml:space="preserve">: spec. </w:t>
+      </w:r>
+      <w:proofErr w:type="spellStart"/>
+      <w:r>
+        <w:rPr>
+          <w:sz w:val="12"/>
+          <w:szCs w:val="12"/>
+        </w:rPr>
+        <w:t>reqs</w:t>
+      </w:r>
+      <w:proofErr w:type="spellEnd"/>
+      <w:r>
+        <w:rPr>
+          <w:sz w:val="12"/>
+          <w:szCs w:val="12"/>
+        </w:rPr>
+        <w:t xml:space="preserve">.; </w:t>
       </w:r>
       <w:r>
         <w:rPr>
@@ -2647,7 +3191,39 @@
           <w:sz w:val="12"/>
           <w:szCs w:val="12"/>
         </w:rPr>
-        <w:t xml:space="preserve">: verif. of reqs.; </w:t>
+        <w:t xml:space="preserve">: </w:t>
+      </w:r>
+      <w:proofErr w:type="spellStart"/>
+      <w:r>
+        <w:rPr>
+          <w:sz w:val="12"/>
+          <w:szCs w:val="12"/>
+        </w:rPr>
+        <w:t>verif</w:t>
+      </w:r>
+      <w:proofErr w:type="spellEnd"/>
+      <w:r>
+        <w:rPr>
+          <w:sz w:val="12"/>
+          <w:szCs w:val="12"/>
+        </w:rPr>
+        <w:t xml:space="preserve">. of </w:t>
+      </w:r>
+      <w:proofErr w:type="spellStart"/>
+      <w:r>
+        <w:rPr>
+          <w:sz w:val="12"/>
+          <w:szCs w:val="12"/>
+        </w:rPr>
+        <w:t>reqs</w:t>
+      </w:r>
+      <w:proofErr w:type="spellEnd"/>
+      <w:r>
+        <w:rPr>
+          <w:sz w:val="12"/>
+          <w:szCs w:val="12"/>
+        </w:rPr>
+        <w:t xml:space="preserve">.; </w:t>
       </w:r>
       <w:r>
         <w:rPr>
@@ -2867,8 +3443,18 @@
           <w:sz w:val="12"/>
           <w:szCs w:val="12"/>
         </w:rPr>
-        <w:t>Performance Reqs</w:t>
-      </w:r>
+        <w:t xml:space="preserve">Performance </w:t>
+      </w:r>
+      <w:proofErr w:type="spellStart"/>
+      <w:r>
+        <w:rPr>
+          <w:i/>
+          <w:sz w:val="12"/>
+          <w:szCs w:val="12"/>
+        </w:rPr>
+        <w:t>Reqs</w:t>
+      </w:r>
+      <w:proofErr w:type="spellEnd"/>
       <w:r>
         <w:rPr>
           <w:sz w:val="12"/>
@@ -2920,7 +3506,23 @@
           <w:sz w:val="12"/>
           <w:szCs w:val="12"/>
         </w:rPr>
-        <w:t>Product Mgr.; Project Mgr.; Reqs. Eng.; Developer</w:t>
+        <w:t xml:space="preserve">Product Mgr.; Project Mgr.; </w:t>
+      </w:r>
+      <w:proofErr w:type="spellStart"/>
+      <w:r>
+        <w:rPr>
+          <w:sz w:val="12"/>
+          <w:szCs w:val="12"/>
+        </w:rPr>
+        <w:t>Reqs</w:t>
+      </w:r>
+      <w:proofErr w:type="spellEnd"/>
+      <w:r>
+        <w:rPr>
+          <w:sz w:val="12"/>
+          <w:szCs w:val="12"/>
+        </w:rPr>
+        <w:t>. Eng.; Developer</w:t>
       </w:r>
     </w:p>
     <w:p>
@@ -3058,14 +3660,64 @@
           <w:sz w:val="12"/>
           <w:szCs w:val="12"/>
         </w:rPr>
-        <w:t>methodically eval.</w:t>
-      </w:r>
-      <w:r>
-        <w:rPr>
-          <w:sz w:val="12"/>
-          <w:szCs w:val="12"/>
-        </w:rPr>
-        <w:t xml:space="preserve"> attributes &amp; chars. of each pot. design in light of sys.-level reqs.; </w:t>
+        <w:t xml:space="preserve">methodically </w:t>
+      </w:r>
+      <w:proofErr w:type="spellStart"/>
+      <w:r>
+        <w:rPr>
+          <w:b/>
+          <w:sz w:val="12"/>
+          <w:szCs w:val="12"/>
+        </w:rPr>
+        <w:t>eval</w:t>
+      </w:r>
+      <w:proofErr w:type="spellEnd"/>
+      <w:r>
+        <w:rPr>
+          <w:b/>
+          <w:sz w:val="12"/>
+          <w:szCs w:val="12"/>
+        </w:rPr>
+        <w:t>.</w:t>
+      </w:r>
+      <w:r>
+        <w:rPr>
+          <w:sz w:val="12"/>
+          <w:szCs w:val="12"/>
+        </w:rPr>
+        <w:t xml:space="preserve"> attributes &amp; chars. of each pot. design in light of </w:t>
+      </w:r>
+      <w:proofErr w:type="gramStart"/>
+      <w:r>
+        <w:rPr>
+          <w:sz w:val="12"/>
+          <w:szCs w:val="12"/>
+        </w:rPr>
+        <w:t>sys.-</w:t>
+      </w:r>
+      <w:proofErr w:type="gramEnd"/>
+      <w:r>
+        <w:rPr>
+          <w:sz w:val="12"/>
+          <w:szCs w:val="12"/>
+        </w:rPr>
+        <w:t xml:space="preserve">level </w:t>
+      </w:r>
+      <w:proofErr w:type="spellStart"/>
+      <w:r>
+        <w:rPr>
+          <w:sz w:val="12"/>
+          <w:szCs w:val="12"/>
+        </w:rPr>
+        <w:t>reqs</w:t>
+      </w:r>
+      <w:proofErr w:type="spellEnd"/>
+      <w:r>
+        <w:rPr>
+          <w:sz w:val="12"/>
+          <w:szCs w:val="12"/>
+        </w:rPr>
+        <w:t xml:space="preserve">.; </w:t>
       </w:r>
       <w:r>
         <w:rPr>
@@ -3256,7 +3908,23 @@
           <w:sz w:val="12"/>
           <w:szCs w:val="12"/>
         </w:rPr>
-        <w:t xml:space="preserve"> which risk mgmt. methodology to apply to sig. proj. risks to sys. creation while considering costs, schedule, &amp; tech. perf. of the emerging threat</w:t>
+        <w:t xml:space="preserve"> which risk mgmt. methodology to apply to sig. </w:t>
+      </w:r>
+      <w:proofErr w:type="spellStart"/>
+      <w:r>
+        <w:rPr>
+          <w:sz w:val="12"/>
+          <w:szCs w:val="12"/>
+        </w:rPr>
+        <w:t>proj</w:t>
+      </w:r>
+      <w:proofErr w:type="spellEnd"/>
+      <w:r>
+        <w:rPr>
+          <w:sz w:val="12"/>
+          <w:szCs w:val="12"/>
+        </w:rPr>
+        <w:t>. risks to sys. creation while considering costs, schedule, &amp; tech. perf. of the emerging threat</w:t>
       </w:r>
     </w:p>
     <w:p>
@@ -3302,7 +3970,32 @@
           <w:sz w:val="12"/>
           <w:szCs w:val="12"/>
         </w:rPr>
-        <w:t>: simplest, easiest; uses ling. descriptors to compare alts./attrs.; downside is possible subjective bias when making comparisons</w:t>
+        <w:t xml:space="preserve">: simplest, easiest; uses ling. descriptors to compare </w:t>
+      </w:r>
+      <w:proofErr w:type="gramStart"/>
+      <w:r>
+        <w:rPr>
+          <w:sz w:val="12"/>
+          <w:szCs w:val="12"/>
+        </w:rPr>
+        <w:t>alts./</w:t>
+      </w:r>
+      <w:proofErr w:type="spellStart"/>
+      <w:proofErr w:type="gramEnd"/>
+      <w:r>
+        <w:rPr>
+          <w:sz w:val="12"/>
+          <w:szCs w:val="12"/>
+        </w:rPr>
+        <w:t>attrs</w:t>
+      </w:r>
+      <w:proofErr w:type="spellEnd"/>
+      <w:r>
+        <w:rPr>
+          <w:sz w:val="12"/>
+          <w:szCs w:val="12"/>
+        </w:rPr>
+        <w:t>.; downside is possible subjective bias when making comparisons</w:t>
       </w:r>
     </w:p>
     <w:p>
@@ -3376,22 +4069,88 @@
           <w:sz w:val="12"/>
           <w:szCs w:val="12"/>
         </w:rPr>
-        <w:t xml:space="preserve">Pairwise comparisons of attr./chars.; uses matrix/lin. alg. to arrive @ opt. choice when considering </w:t>
-      </w:r>
-      <w:r>
-        <w:rPr>
-          <w:sz w:val="12"/>
-          <w:szCs w:val="12"/>
-        </w:rPr>
-        <w:t xml:space="preserve">(Mult.-Crit./Mult.-Alt.) </w:t>
-      </w:r>
-      <w:r>
-        <w:rPr>
-          <w:sz w:val="12"/>
-          <w:szCs w:val="12"/>
-        </w:rPr>
-        <w:t>MCMA descisions</w:t>
-      </w:r>
+        <w:t xml:space="preserve">Pairwise comparisons of </w:t>
+      </w:r>
+      <w:proofErr w:type="spellStart"/>
+      <w:proofErr w:type="gramStart"/>
+      <w:r>
+        <w:rPr>
+          <w:sz w:val="12"/>
+          <w:szCs w:val="12"/>
+        </w:rPr>
+        <w:t>attr</w:t>
+      </w:r>
+      <w:proofErr w:type="spellEnd"/>
+      <w:r>
+        <w:rPr>
+          <w:sz w:val="12"/>
+          <w:szCs w:val="12"/>
+        </w:rPr>
+        <w:t>./</w:t>
+      </w:r>
+      <w:proofErr w:type="gramEnd"/>
+      <w:r>
+        <w:rPr>
+          <w:sz w:val="12"/>
+          <w:szCs w:val="12"/>
+        </w:rPr>
+        <w:t xml:space="preserve">chars.; uses matrix/lin. alg. to arrive @ opt. choice when considering </w:t>
+      </w:r>
+      <w:r>
+        <w:rPr>
+          <w:sz w:val="12"/>
+          <w:szCs w:val="12"/>
+        </w:rPr>
+        <w:t>(</w:t>
+      </w:r>
+      <w:proofErr w:type="spellStart"/>
+      <w:r>
+        <w:rPr>
+          <w:sz w:val="12"/>
+          <w:szCs w:val="12"/>
+        </w:rPr>
+        <w:t>Mult</w:t>
+      </w:r>
+      <w:proofErr w:type="spellEnd"/>
+      <w:r>
+        <w:rPr>
+          <w:sz w:val="12"/>
+          <w:szCs w:val="12"/>
+        </w:rPr>
+        <w:t>.-Crit./</w:t>
+      </w:r>
+      <w:proofErr w:type="spellStart"/>
+      <w:r>
+        <w:rPr>
+          <w:sz w:val="12"/>
+          <w:szCs w:val="12"/>
+        </w:rPr>
+        <w:t>Mult</w:t>
+      </w:r>
+      <w:proofErr w:type="spellEnd"/>
+      <w:r>
+        <w:rPr>
+          <w:sz w:val="12"/>
+          <w:szCs w:val="12"/>
+        </w:rPr>
+        <w:t xml:space="preserve">.-Alt.) </w:t>
+      </w:r>
+      <w:r>
+        <w:rPr>
+          <w:sz w:val="12"/>
+          <w:szCs w:val="12"/>
+        </w:rPr>
+        <w:t xml:space="preserve">MCMA </w:t>
+      </w:r>
+      <w:proofErr w:type="spellStart"/>
+      <w:r>
+        <w:rPr>
+          <w:sz w:val="12"/>
+          <w:szCs w:val="12"/>
+        </w:rPr>
+        <w:t>descisions</w:t>
+      </w:r>
+      <w:proofErr w:type="spellEnd"/>
     </w:p>
     <w:p>
       <w:pPr>
@@ -3478,7 +4237,25 @@
           <w:sz w:val="12"/>
           <w:szCs w:val="12"/>
         </w:rPr>
-        <w:t>hierarchy of alts. &amp; dec. crit.</w:t>
+        <w:t xml:space="preserve">hierarchy of alts. &amp; </w:t>
+      </w:r>
+      <w:proofErr w:type="spellStart"/>
+      <w:r>
+        <w:rPr>
+          <w:i/>
+          <w:sz w:val="12"/>
+          <w:szCs w:val="12"/>
+        </w:rPr>
+        <w:t>dec.</w:t>
+      </w:r>
+      <w:proofErr w:type="spellEnd"/>
+      <w:r>
+        <w:rPr>
+          <w:i/>
+          <w:sz w:val="12"/>
+          <w:szCs w:val="12"/>
+        </w:rPr>
+        <w:t xml:space="preserve"> crit.</w:t>
       </w:r>
       <w:r>
         <w:rPr>
@@ -3632,7 +4409,64 @@
           <w:sz w:val="12"/>
           <w:szCs w:val="12"/>
         </w:rPr>
-        <w:t>Cost/Benefit eval.: choosing alt. w/best bens./cost ratio. Use RoR/BEP to properly consider decision from a cost POV</w:t>
+        <w:t xml:space="preserve">Cost/Benefit </w:t>
+      </w:r>
+      <w:proofErr w:type="spellStart"/>
+      <w:r>
+        <w:rPr>
+          <w:sz w:val="12"/>
+          <w:szCs w:val="12"/>
+        </w:rPr>
+        <w:t>eval</w:t>
+      </w:r>
+      <w:proofErr w:type="spellEnd"/>
+      <w:r>
+        <w:rPr>
+          <w:sz w:val="12"/>
+          <w:szCs w:val="12"/>
+        </w:rPr>
+        <w:t xml:space="preserve">.: choosing alt. w/best </w:t>
+      </w:r>
+      <w:proofErr w:type="spellStart"/>
+      <w:proofErr w:type="gramStart"/>
+      <w:r>
+        <w:rPr>
+          <w:sz w:val="12"/>
+          <w:szCs w:val="12"/>
+        </w:rPr>
+        <w:t>bens</w:t>
+      </w:r>
+      <w:proofErr w:type="spellEnd"/>
+      <w:r>
+        <w:rPr>
+          <w:sz w:val="12"/>
+          <w:szCs w:val="12"/>
+        </w:rPr>
+        <w:t>./</w:t>
+      </w:r>
+      <w:proofErr w:type="gramEnd"/>
+      <w:r>
+        <w:rPr>
+          <w:sz w:val="12"/>
+          <w:szCs w:val="12"/>
+        </w:rPr>
+        <w:t xml:space="preserve">cost ratio. Use </w:t>
+      </w:r>
+      <w:proofErr w:type="spellStart"/>
+      <w:r>
+        <w:rPr>
+          <w:sz w:val="12"/>
+          <w:szCs w:val="12"/>
+        </w:rPr>
+        <w:t>RoR</w:t>
+      </w:r>
+      <w:proofErr w:type="spellEnd"/>
+      <w:r>
+        <w:rPr>
+          <w:sz w:val="12"/>
+          <w:szCs w:val="12"/>
+        </w:rPr>
+        <w:t>/BEP to properly consider decision from a cost POV</w:t>
       </w:r>
     </w:p>
     <w:p>
@@ -3679,7 +4513,23 @@
           <w:sz w:val="12"/>
           <w:szCs w:val="12"/>
         </w:rPr>
-        <w:t xml:space="preserve">: process of confirming that a set of reqs., design, or sys. </w:t>
+        <w:t xml:space="preserve">: process of confirming that a set of </w:t>
+      </w:r>
+      <w:proofErr w:type="spellStart"/>
+      <w:r>
+        <w:rPr>
+          <w:sz w:val="12"/>
+          <w:szCs w:val="12"/>
+        </w:rPr>
+        <w:t>reqs</w:t>
+      </w:r>
+      <w:proofErr w:type="spellEnd"/>
+      <w:r>
+        <w:rPr>
+          <w:sz w:val="12"/>
+          <w:szCs w:val="12"/>
+        </w:rPr>
+        <w:t xml:space="preserve">., design, or sys. </w:t>
       </w:r>
       <w:r>
         <w:rPr>
@@ -3694,7 +4544,23 @@
           <w:sz w:val="12"/>
           <w:szCs w:val="12"/>
         </w:rPr>
-        <w:t xml:space="preserve"> of dev. or cust. (does the </w:t>
+        <w:t xml:space="preserve"> of dev. or </w:t>
+      </w:r>
+      <w:proofErr w:type="spellStart"/>
+      <w:r>
+        <w:rPr>
+          <w:sz w:val="12"/>
+          <w:szCs w:val="12"/>
+        </w:rPr>
+        <w:t>cust</w:t>
+      </w:r>
+      <w:proofErr w:type="spellEnd"/>
+      <w:r>
+        <w:rPr>
+          <w:sz w:val="12"/>
+          <w:szCs w:val="12"/>
+        </w:rPr>
+        <w:t xml:space="preserve">. (does the </w:t>
       </w:r>
       <w:r>
         <w:rPr>
@@ -3754,7 +4620,23 @@
           <w:sz w:val="12"/>
           <w:szCs w:val="12"/>
         </w:rPr>
-        <w:t xml:space="preserve"> Sys. Reqs. Rev.)</w:t>
+        <w:t xml:space="preserve"> Sys. </w:t>
+      </w:r>
+      <w:proofErr w:type="spellStart"/>
+      <w:r>
+        <w:rPr>
+          <w:sz w:val="12"/>
+          <w:szCs w:val="12"/>
+        </w:rPr>
+        <w:t>Reqs</w:t>
+      </w:r>
+      <w:proofErr w:type="spellEnd"/>
+      <w:r>
+        <w:rPr>
+          <w:sz w:val="12"/>
+          <w:szCs w:val="12"/>
+        </w:rPr>
+        <w:t>. Rev.)</w:t>
       </w:r>
       <w:r>
         <w:rPr>
@@ -3791,14 +4673,62 @@
           <w:sz w:val="12"/>
           <w:szCs w:val="12"/>
         </w:rPr>
-        <w:t xml:space="preserve"> reqs. &amp; changing reqs. late neg. impacts cost &amp; schedule</w:t>
-      </w:r>
-      <w:r>
-        <w:rPr>
-          <w:sz w:val="12"/>
-          <w:szCs w:val="12"/>
-        </w:rPr>
-        <w:t>. Determines correctness/completeness of end product (ensures actual needs of stakeholders are met)</w:t>
+        <w:t xml:space="preserve"> </w:t>
+      </w:r>
+      <w:proofErr w:type="spellStart"/>
+      <w:r>
+        <w:rPr>
+          <w:sz w:val="12"/>
+          <w:szCs w:val="12"/>
+        </w:rPr>
+        <w:t>reqs</w:t>
+      </w:r>
+      <w:proofErr w:type="spellEnd"/>
+      <w:r>
+        <w:rPr>
+          <w:sz w:val="12"/>
+          <w:szCs w:val="12"/>
+        </w:rPr>
+        <w:t xml:space="preserve">. &amp; changing </w:t>
+      </w:r>
+      <w:proofErr w:type="spellStart"/>
+      <w:r>
+        <w:rPr>
+          <w:sz w:val="12"/>
+          <w:szCs w:val="12"/>
+        </w:rPr>
+        <w:t>reqs</w:t>
+      </w:r>
+      <w:proofErr w:type="spellEnd"/>
+      <w:r>
+        <w:rPr>
+          <w:sz w:val="12"/>
+          <w:szCs w:val="12"/>
+        </w:rPr>
+        <w:t>. late neg. impacts cost &amp; schedule</w:t>
+      </w:r>
+      <w:r>
+        <w:rPr>
+          <w:sz w:val="12"/>
+          <w:szCs w:val="12"/>
+        </w:rPr>
+        <w:t xml:space="preserve">. Determines correctness/completeness of </w:t>
+      </w:r>
+      <w:proofErr w:type="gramStart"/>
+      <w:r>
+        <w:rPr>
+          <w:sz w:val="12"/>
+          <w:szCs w:val="12"/>
+        </w:rPr>
+        <w:t>end product</w:t>
+      </w:r>
+      <w:proofErr w:type="gramEnd"/>
+      <w:r>
+        <w:rPr>
+          <w:sz w:val="12"/>
+          <w:szCs w:val="12"/>
+        </w:rPr>
+        <w:t xml:space="preserve"> (ensures actual needs of stakeholders are met)</w:t>
       </w:r>
     </w:p>
     <w:p>
@@ -3887,21 +4817,85 @@
           <w:sz w:val="12"/>
           <w:szCs w:val="12"/>
         </w:rPr>
-        <w:t xml:space="preserve">Ensures sys. complies w/sys. reqs. &amp; conforms to its design. </w:t>
-      </w:r>
-      <w:r>
-        <w:rPr>
-          <w:sz w:val="12"/>
-          <w:szCs w:val="12"/>
-        </w:rPr>
-        <w:t xml:space="preserve">Done in Phase D (integration, right leg of Vee diagram). </w:t>
-      </w:r>
-      <w:r>
-        <w:rPr>
-          <w:sz w:val="12"/>
-          <w:szCs w:val="12"/>
-        </w:rPr>
-        <w:t>Prelim. Plan for how reqs. will be verified is created when the reqs. are gen</w:t>
+        <w:t xml:space="preserve">Ensures sys. complies w/sys. </w:t>
+      </w:r>
+      <w:proofErr w:type="spellStart"/>
+      <w:r>
+        <w:rPr>
+          <w:sz w:val="12"/>
+          <w:szCs w:val="12"/>
+        </w:rPr>
+        <w:t>reqs</w:t>
+      </w:r>
+      <w:proofErr w:type="spellEnd"/>
+      <w:r>
+        <w:rPr>
+          <w:sz w:val="12"/>
+          <w:szCs w:val="12"/>
+        </w:rPr>
+        <w:t xml:space="preserve">. &amp; conforms to its design. </w:t>
+      </w:r>
+      <w:r>
+        <w:rPr>
+          <w:sz w:val="12"/>
+          <w:szCs w:val="12"/>
+        </w:rPr>
+        <w:t xml:space="preserve">Done in Phase D (integration, right leg of </w:t>
+      </w:r>
+      <w:proofErr w:type="spellStart"/>
+      <w:r>
+        <w:rPr>
+          <w:sz w:val="12"/>
+          <w:szCs w:val="12"/>
+        </w:rPr>
+        <w:t>Vee</w:t>
+      </w:r>
+      <w:proofErr w:type="spellEnd"/>
+      <w:r>
+        <w:rPr>
+          <w:sz w:val="12"/>
+          <w:szCs w:val="12"/>
+        </w:rPr>
+        <w:t xml:space="preserve"> diagram). </w:t>
+      </w:r>
+      <w:r>
+        <w:rPr>
+          <w:sz w:val="12"/>
+          <w:szCs w:val="12"/>
+        </w:rPr>
+        <w:t xml:space="preserve">Prelim. Plan for how </w:t>
+      </w:r>
+      <w:proofErr w:type="spellStart"/>
+      <w:r>
+        <w:rPr>
+          <w:sz w:val="12"/>
+          <w:szCs w:val="12"/>
+        </w:rPr>
+        <w:t>reqs</w:t>
+      </w:r>
+      <w:proofErr w:type="spellEnd"/>
+      <w:r>
+        <w:rPr>
+          <w:sz w:val="12"/>
+          <w:szCs w:val="12"/>
+        </w:rPr>
+        <w:t xml:space="preserve">. will be verified is created when the </w:t>
+      </w:r>
+      <w:proofErr w:type="spellStart"/>
+      <w:r>
+        <w:rPr>
+          <w:sz w:val="12"/>
+          <w:szCs w:val="12"/>
+        </w:rPr>
+        <w:t>reqs</w:t>
+      </w:r>
+      <w:proofErr w:type="spellEnd"/>
+      <w:r>
+        <w:rPr>
+          <w:sz w:val="12"/>
+          <w:szCs w:val="12"/>
+        </w:rPr>
+        <w:t>. are gen</w:t>
       </w:r>
       <w:r>
         <w:rPr>
@@ -3915,7 +4909,23 @@
           <w:sz w:val="12"/>
           <w:szCs w:val="12"/>
         </w:rPr>
-        <w:t xml:space="preserve"> -&gt; prelim. verif. matrix</w:t>
+        <w:t xml:space="preserve"> -&gt; prelim. </w:t>
+      </w:r>
+      <w:proofErr w:type="spellStart"/>
+      <w:r>
+        <w:rPr>
+          <w:sz w:val="12"/>
+          <w:szCs w:val="12"/>
+        </w:rPr>
+        <w:t>verif</w:t>
+      </w:r>
+      <w:proofErr w:type="spellEnd"/>
+      <w:r>
+        <w:rPr>
+          <w:sz w:val="12"/>
+          <w:szCs w:val="12"/>
+        </w:rPr>
+        <w:t>. matrix</w:t>
       </w:r>
       <w:r>
         <w:rPr>
@@ -3965,7 +4975,55 @@
           <w:sz w:val="12"/>
           <w:szCs w:val="12"/>
         </w:rPr>
-        <w:t xml:space="preserve"> specifies: req. statement; any assoc. verif. req. including “successful criteria”; method of verif. (inspection, analysis, demo, test); results of verif. as they become available.</w:t>
+        <w:t xml:space="preserve"> specifies: req. statement; any assoc. </w:t>
+      </w:r>
+      <w:proofErr w:type="spellStart"/>
+      <w:r>
+        <w:rPr>
+          <w:sz w:val="12"/>
+          <w:szCs w:val="12"/>
+        </w:rPr>
+        <w:t>verif</w:t>
+      </w:r>
+      <w:proofErr w:type="spellEnd"/>
+      <w:r>
+        <w:rPr>
+          <w:sz w:val="12"/>
+          <w:szCs w:val="12"/>
+        </w:rPr>
+        <w:t xml:space="preserve">. req. including “successful criteria”; method of </w:t>
+      </w:r>
+      <w:proofErr w:type="spellStart"/>
+      <w:r>
+        <w:rPr>
+          <w:sz w:val="12"/>
+          <w:szCs w:val="12"/>
+        </w:rPr>
+        <w:t>verif</w:t>
+      </w:r>
+      <w:proofErr w:type="spellEnd"/>
+      <w:r>
+        <w:rPr>
+          <w:sz w:val="12"/>
+          <w:szCs w:val="12"/>
+        </w:rPr>
+        <w:t xml:space="preserve">. (inspection, analysis, demo, test); results of </w:t>
+      </w:r>
+      <w:proofErr w:type="spellStart"/>
+      <w:r>
+        <w:rPr>
+          <w:sz w:val="12"/>
+          <w:szCs w:val="12"/>
+        </w:rPr>
+        <w:t>verif</w:t>
+      </w:r>
+      <w:proofErr w:type="spellEnd"/>
+      <w:r>
+        <w:rPr>
+          <w:sz w:val="12"/>
+          <w:szCs w:val="12"/>
+        </w:rPr>
+        <w:t>. as they become available.</w:t>
       </w:r>
     </w:p>
     <w:p>
@@ -4059,7 +5117,23 @@
           <w:sz w:val="12"/>
           <w:szCs w:val="12"/>
         </w:rPr>
-        <w:t xml:space="preserve"> determine conform. to reqs. by </w:t>
+        <w:t xml:space="preserve"> determine conform. to </w:t>
+      </w:r>
+      <w:proofErr w:type="spellStart"/>
+      <w:r>
+        <w:rPr>
+          <w:sz w:val="12"/>
+          <w:szCs w:val="12"/>
+        </w:rPr>
+        <w:t>reqs</w:t>
+      </w:r>
+      <w:proofErr w:type="spellEnd"/>
+      <w:r>
+        <w:rPr>
+          <w:sz w:val="12"/>
+          <w:szCs w:val="12"/>
+        </w:rPr>
+        <w:t xml:space="preserve">. by </w:t>
       </w:r>
       <w:r>
         <w:rPr>
@@ -4074,7 +5148,23 @@
           <w:sz w:val="12"/>
           <w:szCs w:val="12"/>
         </w:rPr>
-        <w:t xml:space="preserve"> using std. qual. ctrl. methods (no spec. lab procs./equip.)</w:t>
+        <w:t xml:space="preserve"> using std. qual. ctrl. methods (no spec. lab </w:t>
+      </w:r>
+      <w:proofErr w:type="gramStart"/>
+      <w:r>
+        <w:rPr>
+          <w:sz w:val="12"/>
+          <w:szCs w:val="12"/>
+        </w:rPr>
+        <w:t>procs./</w:t>
+      </w:r>
+      <w:proofErr w:type="gramEnd"/>
+      <w:r>
+        <w:rPr>
+          <w:sz w:val="12"/>
+          <w:szCs w:val="12"/>
+        </w:rPr>
+        <w:t>equip.)</w:t>
       </w:r>
     </w:p>
     <w:p>
@@ -4110,7 +5200,71 @@
           <w:sz w:val="12"/>
           <w:szCs w:val="12"/>
         </w:rPr>
-        <w:t xml:space="preserve"> eval. of data by gen. accepted analytic techs. to determine that item will meet reqs. (sys. eng. analysis, statistics, qual. analysis, similarity, sims.). Used when test or demos can’t adequately or cost-effectively address all conditions the sys. must perform can’t be shown to meet reqs. w/o analysis</w:t>
+        <w:t xml:space="preserve"> </w:t>
+      </w:r>
+      <w:proofErr w:type="spellStart"/>
+      <w:r>
+        <w:rPr>
+          <w:sz w:val="12"/>
+          <w:szCs w:val="12"/>
+        </w:rPr>
+        <w:t>eval</w:t>
+      </w:r>
+      <w:proofErr w:type="spellEnd"/>
+      <w:r>
+        <w:rPr>
+          <w:sz w:val="12"/>
+          <w:szCs w:val="12"/>
+        </w:rPr>
+        <w:t xml:space="preserve">. of data by gen. accepted analytic techs. to determine that item will meet </w:t>
+      </w:r>
+      <w:proofErr w:type="spellStart"/>
+      <w:r>
+        <w:rPr>
+          <w:sz w:val="12"/>
+          <w:szCs w:val="12"/>
+        </w:rPr>
+        <w:t>reqs</w:t>
+      </w:r>
+      <w:proofErr w:type="spellEnd"/>
+      <w:r>
+        <w:rPr>
+          <w:sz w:val="12"/>
+          <w:szCs w:val="12"/>
+        </w:rPr>
+        <w:t xml:space="preserve">. (sys. </w:t>
+      </w:r>
+      <w:proofErr w:type="spellStart"/>
+      <w:r>
+        <w:rPr>
+          <w:sz w:val="12"/>
+          <w:szCs w:val="12"/>
+        </w:rPr>
+        <w:t>eng.</w:t>
+      </w:r>
+      <w:proofErr w:type="spellEnd"/>
+      <w:r>
+        <w:rPr>
+          <w:sz w:val="12"/>
+          <w:szCs w:val="12"/>
+        </w:rPr>
+        <w:t xml:space="preserve"> analysis, statistics, qual. analysis, similarity, sims.). Used when test or demos can’t adequately or cost-effectively address all conditions the sys. must perform can’t be shown to meet </w:t>
+      </w:r>
+      <w:proofErr w:type="spellStart"/>
+      <w:r>
+        <w:rPr>
+          <w:sz w:val="12"/>
+          <w:szCs w:val="12"/>
+        </w:rPr>
+        <w:t>reqs</w:t>
+      </w:r>
+      <w:proofErr w:type="spellEnd"/>
+      <w:r>
+        <w:rPr>
+          <w:sz w:val="12"/>
+          <w:szCs w:val="12"/>
+        </w:rPr>
+        <w:t>. w/o analysis</w:t>
       </w:r>
     </w:p>
     <w:p>
@@ -4153,7 +5307,71 @@
           <w:sz w:val="12"/>
           <w:szCs w:val="12"/>
         </w:rPr>
-        <w:t xml:space="preserve">determines conform. to reqs. by operation, adjustment, or reconfig. of test article. Generally verify sys. chars such as human eng. features, services, access feats., transportability. Relies on observing &amp; recording functional op. </w:t>
+        <w:t xml:space="preserve">determines conform. to </w:t>
+      </w:r>
+      <w:proofErr w:type="spellStart"/>
+      <w:r>
+        <w:rPr>
+          <w:sz w:val="12"/>
+          <w:szCs w:val="12"/>
+        </w:rPr>
+        <w:t>reqs</w:t>
+      </w:r>
+      <w:proofErr w:type="spellEnd"/>
+      <w:r>
+        <w:rPr>
+          <w:sz w:val="12"/>
+          <w:szCs w:val="12"/>
+        </w:rPr>
+        <w:t xml:space="preserve">. by operation, adjustment, or </w:t>
+      </w:r>
+      <w:proofErr w:type="spellStart"/>
+      <w:r>
+        <w:rPr>
+          <w:sz w:val="12"/>
+          <w:szCs w:val="12"/>
+        </w:rPr>
+        <w:t>reconfig</w:t>
+      </w:r>
+      <w:proofErr w:type="spellEnd"/>
+      <w:r>
+        <w:rPr>
+          <w:sz w:val="12"/>
+          <w:szCs w:val="12"/>
+        </w:rPr>
+        <w:t xml:space="preserve">. of test article. </w:t>
+      </w:r>
+      <w:proofErr w:type="gramStart"/>
+      <w:r>
+        <w:rPr>
+          <w:sz w:val="12"/>
+          <w:szCs w:val="12"/>
+        </w:rPr>
+        <w:t>Generally</w:t>
+      </w:r>
+      <w:proofErr w:type="gramEnd"/>
+      <w:r>
+        <w:rPr>
+          <w:sz w:val="12"/>
+          <w:szCs w:val="12"/>
+        </w:rPr>
+        <w:t xml:space="preserve"> verify sys. chars such as human </w:t>
+      </w:r>
+      <w:proofErr w:type="spellStart"/>
+      <w:r>
+        <w:rPr>
+          <w:sz w:val="12"/>
+          <w:szCs w:val="12"/>
+        </w:rPr>
+        <w:t>eng.</w:t>
+      </w:r>
+      <w:proofErr w:type="spellEnd"/>
+      <w:r>
+        <w:rPr>
+          <w:sz w:val="12"/>
+          <w:szCs w:val="12"/>
+        </w:rPr>
+        <w:t xml:space="preserve"> features, services, access feats., transportability. Relies on observing &amp; recording functional op. </w:t>
       </w:r>
       <w:r>
         <w:rPr>
@@ -4168,7 +5386,55 @@
           <w:sz w:val="12"/>
           <w:szCs w:val="12"/>
         </w:rPr>
-        <w:t xml:space="preserve"> requiring use of elab. instrum., spec. test equip., quant. eval of data</w:t>
+        <w:t xml:space="preserve"> requiring use of </w:t>
+      </w:r>
+      <w:proofErr w:type="spellStart"/>
+      <w:r>
+        <w:rPr>
+          <w:sz w:val="12"/>
+          <w:szCs w:val="12"/>
+        </w:rPr>
+        <w:t>elab</w:t>
+      </w:r>
+      <w:proofErr w:type="spellEnd"/>
+      <w:r>
+        <w:rPr>
+          <w:sz w:val="12"/>
+          <w:szCs w:val="12"/>
+        </w:rPr>
+        <w:t xml:space="preserve">. </w:t>
+      </w:r>
+      <w:proofErr w:type="spellStart"/>
+      <w:r>
+        <w:rPr>
+          <w:sz w:val="12"/>
+          <w:szCs w:val="12"/>
+        </w:rPr>
+        <w:t>instrum</w:t>
+      </w:r>
+      <w:proofErr w:type="spellEnd"/>
+      <w:r>
+        <w:rPr>
+          <w:sz w:val="12"/>
+          <w:szCs w:val="12"/>
+        </w:rPr>
+        <w:t xml:space="preserve">., spec. test equip., quant. </w:t>
+      </w:r>
+      <w:proofErr w:type="spellStart"/>
+      <w:r>
+        <w:rPr>
+          <w:sz w:val="12"/>
+          <w:szCs w:val="12"/>
+        </w:rPr>
+        <w:t>eval</w:t>
+      </w:r>
+      <w:proofErr w:type="spellEnd"/>
+      <w:r>
+        <w:rPr>
+          <w:sz w:val="12"/>
+          <w:szCs w:val="12"/>
+        </w:rPr>
+        <w:t xml:space="preserve"> of data</w:t>
       </w:r>
     </w:p>
     <w:p>
@@ -4204,7 +5470,39 @@
           <w:sz w:val="12"/>
           <w:szCs w:val="12"/>
         </w:rPr>
-        <w:t xml:space="preserve"> uses tech. means (spec. equip, instrum., sim. techs., etc.). Operation of all/part of sys. under limited set of controlled conditions to determine that </w:t>
+        <w:t xml:space="preserve"> uses tech. means (spec. </w:t>
+      </w:r>
+      <w:proofErr w:type="gramStart"/>
+      <w:r>
+        <w:rPr>
+          <w:sz w:val="12"/>
+          <w:szCs w:val="12"/>
+        </w:rPr>
+        <w:t>equip</w:t>
+      </w:r>
+      <w:proofErr w:type="gramEnd"/>
+      <w:r>
+        <w:rPr>
+          <w:sz w:val="12"/>
+          <w:szCs w:val="12"/>
+        </w:rPr>
+        <w:t xml:space="preserve">, </w:t>
+      </w:r>
+      <w:proofErr w:type="spellStart"/>
+      <w:r>
+        <w:rPr>
+          <w:sz w:val="12"/>
+          <w:szCs w:val="12"/>
+        </w:rPr>
+        <w:t>instrum</w:t>
+      </w:r>
+      <w:proofErr w:type="spellEnd"/>
+      <w:r>
+        <w:rPr>
+          <w:sz w:val="12"/>
+          <w:szCs w:val="12"/>
+        </w:rPr>
+        <w:t xml:space="preserve">., sim. techs., etc.). Operation of all/part of sys. under limited set of controlled conditions to determine that </w:t>
       </w:r>
       <w:r>
         <w:rPr>
@@ -4219,7 +5517,23 @@
           <w:sz w:val="12"/>
           <w:szCs w:val="12"/>
         </w:rPr>
-        <w:t xml:space="preserve"> design/perf. reqs are met. Analysis of data from tests shouldn’t be confused with the </w:t>
+        <w:t xml:space="preserve"> design/perf. </w:t>
+      </w:r>
+      <w:proofErr w:type="spellStart"/>
+      <w:r>
+        <w:rPr>
+          <w:sz w:val="12"/>
+          <w:szCs w:val="12"/>
+        </w:rPr>
+        <w:t>reqs</w:t>
+      </w:r>
+      <w:proofErr w:type="spellEnd"/>
+      <w:r>
+        <w:rPr>
+          <w:sz w:val="12"/>
+          <w:szCs w:val="12"/>
+        </w:rPr>
+        <w:t xml:space="preserve"> are met. Analysis of data from tests shouldn’t be confused with the </w:t>
       </w:r>
       <w:r>
         <w:rPr>
@@ -4248,7 +5562,23 @@
           <w:sz w:val="12"/>
           <w:szCs w:val="12"/>
         </w:rPr>
-        <w:t xml:space="preserve"> Space sys. go through rigorous ground-tests to sim. Launch/space evirons.</w:t>
+        <w:t xml:space="preserve"> Space sys. go through rigorous ground-tests to sim. Launch/space </w:t>
+      </w:r>
+      <w:proofErr w:type="spellStart"/>
+      <w:r>
+        <w:rPr>
+          <w:sz w:val="12"/>
+          <w:szCs w:val="12"/>
+        </w:rPr>
+        <w:t>evirons</w:t>
+      </w:r>
+      <w:proofErr w:type="spellEnd"/>
+      <w:r>
+        <w:rPr>
+          <w:sz w:val="12"/>
+          <w:szCs w:val="12"/>
+        </w:rPr>
+        <w:t>.</w:t>
       </w:r>
     </w:p>
     <w:p>
@@ -4556,7 +5886,23 @@
           <w:sz w:val="12"/>
           <w:szCs w:val="12"/>
         </w:rPr>
-        <w:t xml:space="preserve"> qual/quant</w:t>
+        <w:t xml:space="preserve"> </w:t>
+      </w:r>
+      <w:proofErr w:type="spellStart"/>
+      <w:r>
+        <w:rPr>
+          <w:sz w:val="12"/>
+          <w:szCs w:val="12"/>
+        </w:rPr>
+        <w:t>qual</w:t>
+      </w:r>
+      <w:proofErr w:type="spellEnd"/>
+      <w:r>
+        <w:rPr>
+          <w:sz w:val="12"/>
+          <w:szCs w:val="12"/>
+        </w:rPr>
+        <w:t>/quant</w:t>
       </w:r>
     </w:p>
     <w:p>
@@ -4608,8 +5954,18 @@
           <w:sz w:val="12"/>
           <w:szCs w:val="12"/>
         </w:rPr>
-        <w:t>2 Params</w:t>
-      </w:r>
+        <w:t xml:space="preserve">2 </w:t>
+      </w:r>
+      <w:proofErr w:type="spellStart"/>
+      <w:r>
+        <w:rPr>
+          <w:i/>
+          <w:sz w:val="12"/>
+          <w:szCs w:val="12"/>
+        </w:rPr>
+        <w:t>Params</w:t>
+      </w:r>
+      <w:proofErr w:type="spellEnd"/>
       <w:r>
         <w:rPr>
           <w:sz w:val="12"/>
@@ -4659,7 +6015,23 @@
           <w:sz w:val="12"/>
           <w:szCs w:val="12"/>
         </w:rPr>
-        <w:t>: consq x L</w:t>
+        <w:t xml:space="preserve">: </w:t>
+      </w:r>
+      <w:proofErr w:type="spellStart"/>
+      <w:r>
+        <w:rPr>
+          <w:sz w:val="12"/>
+          <w:szCs w:val="12"/>
+        </w:rPr>
+        <w:t>consq</w:t>
+      </w:r>
+      <w:proofErr w:type="spellEnd"/>
+      <w:r>
+        <w:rPr>
+          <w:sz w:val="12"/>
+          <w:szCs w:val="12"/>
+        </w:rPr>
+        <w:t xml:space="preserve"> x L</w:t>
       </w:r>
       <w:r>
         <w:rPr>
@@ -4739,7 +6111,23 @@
           <w:sz w:val="12"/>
           <w:szCs w:val="12"/>
         </w:rPr>
-        <w:t xml:space="preserve"> eng. disciplines (predictive tool vs. descry.). Addresses random/probability. Requires sig. knowledge of stats/prob. theory. </w:t>
+        <w:t xml:space="preserve"> </w:t>
+      </w:r>
+      <w:proofErr w:type="spellStart"/>
+      <w:r>
+        <w:rPr>
+          <w:sz w:val="12"/>
+          <w:szCs w:val="12"/>
+        </w:rPr>
+        <w:t>eng.</w:t>
+      </w:r>
+      <w:proofErr w:type="spellEnd"/>
+      <w:r>
+        <w:rPr>
+          <w:sz w:val="12"/>
+          <w:szCs w:val="12"/>
+        </w:rPr>
+        <w:t xml:space="preserve"> disciplines (predictive tool vs. descry.). Addresses random/probability. Requires sig. knowledge of stats/prob. theory. </w:t>
       </w:r>
     </w:p>
     <w:p>
@@ -4775,7 +6163,39 @@
           <w:sz w:val="12"/>
           <w:szCs w:val="12"/>
         </w:rPr>
-        <w:t>predicts range of outcomes/scenarios using rand. num. algo. to produce Gaussian dist. func., indicating probability of events outcomes</w:t>
+        <w:t xml:space="preserve">predicts range of outcomes/scenarios using rand. num. </w:t>
+      </w:r>
+      <w:proofErr w:type="spellStart"/>
+      <w:r>
+        <w:rPr>
+          <w:sz w:val="12"/>
+          <w:szCs w:val="12"/>
+        </w:rPr>
+        <w:t>algo</w:t>
+      </w:r>
+      <w:proofErr w:type="spellEnd"/>
+      <w:r>
+        <w:rPr>
+          <w:sz w:val="12"/>
+          <w:szCs w:val="12"/>
+        </w:rPr>
+        <w:t xml:space="preserve">. to produce Gaussian dist. </w:t>
+      </w:r>
+      <w:proofErr w:type="spellStart"/>
+      <w:r>
+        <w:rPr>
+          <w:sz w:val="12"/>
+          <w:szCs w:val="12"/>
+        </w:rPr>
+        <w:t>func</w:t>
+      </w:r>
+      <w:proofErr w:type="spellEnd"/>
+      <w:r>
+        <w:rPr>
+          <w:sz w:val="12"/>
+          <w:szCs w:val="12"/>
+        </w:rPr>
+        <w:t>., indicating probability of events outcomes</w:t>
       </w:r>
     </w:p>
     <w:p>
@@ -4943,17 +6363,1517 @@
           <w:sz w:val="12"/>
           <w:szCs w:val="12"/>
         </w:rPr>
-        <w:t xml:space="preserve"> (change req., alter design, something for risk to go away</w:t>
+        <w:t xml:space="preserve"> (change req., alter design, something for risk to go away)</w:t>
+      </w:r>
+    </w:p>
+    <w:p>
+      <w:pPr>
+        <w:spacing w:after="0"/>
+        <w:rPr>
+          <w:b/>
+          <w:sz w:val="12"/>
+          <w:szCs w:val="12"/>
+        </w:rPr>
+      </w:pPr>
+      <w:r>
+        <w:rPr>
+          <w:b/>
+          <w:sz w:val="12"/>
+          <w:szCs w:val="12"/>
+        </w:rPr>
+        <w:t>Systems Engineering Work Model</w:t>
+      </w:r>
+    </w:p>
+    <w:p>
+      <w:pPr>
+        <w:pStyle w:val="ListParagraph"/>
+        <w:numPr>
+          <w:ilvl w:val="0"/>
+          <w:numId w:val="1"/>
+        </w:numPr>
+        <w:spacing w:after="0"/>
+        <w:rPr>
+          <w:sz w:val="12"/>
+          <w:szCs w:val="12"/>
+        </w:rPr>
+      </w:pPr>
+      <w:r>
+        <w:rPr>
+          <w:sz w:val="12"/>
+          <w:szCs w:val="12"/>
+        </w:rPr>
+        <w:t>Evaluation, synthesis, analysis, go back to 1</w:t>
+      </w:r>
+    </w:p>
+    <w:p>
+      <w:pPr>
+        <w:spacing w:after="0"/>
+        <w:rPr>
+          <w:b/>
+          <w:sz w:val="12"/>
+          <w:szCs w:val="12"/>
+        </w:rPr>
+      </w:pPr>
+      <w:r>
+        <w:rPr>
+          <w:b/>
+          <w:sz w:val="12"/>
+          <w:szCs w:val="12"/>
+        </w:rPr>
+        <w:t>Extra Vocabulary</w:t>
+      </w:r>
+    </w:p>
+    <w:p>
+      <w:pPr>
+        <w:pStyle w:val="ListParagraph"/>
+        <w:numPr>
+          <w:ilvl w:val="0"/>
+          <w:numId w:val="1"/>
+        </w:numPr>
+        <w:spacing w:after="0"/>
+        <w:rPr>
+          <w:sz w:val="12"/>
+          <w:szCs w:val="12"/>
+        </w:rPr>
+      </w:pPr>
+      <w:r>
+        <w:rPr>
+          <w:i/>
+          <w:sz w:val="12"/>
+          <w:szCs w:val="12"/>
+        </w:rPr>
+        <w:t>Components</w:t>
+      </w:r>
+      <w:r>
+        <w:rPr>
+          <w:sz w:val="12"/>
+          <w:szCs w:val="12"/>
+        </w:rPr>
+        <w:t xml:space="preserve">: parts of a system; </w:t>
+      </w:r>
+      <w:r>
+        <w:rPr>
+          <w:i/>
+          <w:sz w:val="12"/>
+          <w:szCs w:val="12"/>
+        </w:rPr>
+        <w:t>attributes</w:t>
+      </w:r>
+      <w:r>
+        <w:rPr>
+          <w:sz w:val="12"/>
+          <w:szCs w:val="12"/>
+        </w:rPr>
+        <w:t xml:space="preserve">: characteristics of a system; </w:t>
+      </w:r>
+      <w:r>
+        <w:rPr>
+          <w:i/>
+          <w:sz w:val="12"/>
+          <w:szCs w:val="12"/>
+        </w:rPr>
+        <w:t>relationships</w:t>
+      </w:r>
+      <w:r>
+        <w:rPr>
+          <w:sz w:val="12"/>
+          <w:szCs w:val="12"/>
+        </w:rPr>
+        <w:t>: how system components interact</w:t>
+      </w:r>
+    </w:p>
+    <w:p>
+      <w:pPr>
+        <w:spacing w:after="0"/>
+        <w:rPr>
+          <w:sz w:val="12"/>
+          <w:szCs w:val="12"/>
+        </w:rPr>
+      </w:pPr>
+      <w:r>
+        <w:rPr>
+          <w:b/>
+          <w:sz w:val="12"/>
+          <w:szCs w:val="12"/>
+        </w:rPr>
+        <w:t>House of Quality (HOQ)</w:t>
+      </w:r>
+      <w:r>
+        <w:rPr>
+          <w:b/>
+          <w:sz w:val="12"/>
+          <w:szCs w:val="12"/>
+        </w:rPr>
+        <w:t xml:space="preserve">: </w:t>
+      </w:r>
+      <w:r>
+        <w:rPr>
+          <w:sz w:val="12"/>
+          <w:szCs w:val="12"/>
+        </w:rPr>
+        <w:t>way to pull out customers' needs and find out what they want</w:t>
+      </w:r>
+    </w:p>
+    <w:p>
+      <w:pPr>
+        <w:spacing w:after="0"/>
+        <w:rPr>
+          <w:sz w:val="12"/>
+          <w:szCs w:val="12"/>
+        </w:rPr>
+      </w:pPr>
+      <w:r>
+        <w:rPr>
+          <w:b/>
+          <w:sz w:val="12"/>
+          <w:szCs w:val="12"/>
+        </w:rPr>
+        <w:t>Technical Performance Measures (TPMs)</w:t>
+      </w:r>
+      <w:r>
+        <w:rPr>
+          <w:sz w:val="12"/>
+          <w:szCs w:val="12"/>
+        </w:rPr>
+        <w:t xml:space="preserve">: </w:t>
+      </w:r>
+      <w:r>
+        <w:rPr>
+          <w:i/>
+          <w:sz w:val="12"/>
+          <w:szCs w:val="12"/>
+        </w:rPr>
+        <w:t>quantitative</w:t>
+      </w:r>
+      <w:r>
+        <w:rPr>
+          <w:sz w:val="12"/>
+          <w:szCs w:val="12"/>
+        </w:rPr>
+        <w:t xml:space="preserve"> values that describe system performance</w:t>
+      </w:r>
+    </w:p>
+    <w:p>
+      <w:pPr>
+        <w:pStyle w:val="ListParagraph"/>
+        <w:numPr>
+          <w:ilvl w:val="0"/>
+          <w:numId w:val="1"/>
+        </w:numPr>
+        <w:spacing w:after="0"/>
+        <w:rPr>
+          <w:sz w:val="12"/>
+          <w:szCs w:val="12"/>
+        </w:rPr>
+      </w:pPr>
+      <w:r>
+        <w:rPr>
+          <w:sz w:val="12"/>
+          <w:szCs w:val="12"/>
+        </w:rPr>
+        <w:t>stem from system operational requirements</w:t>
+      </w:r>
+    </w:p>
+    <w:p>
+      <w:pPr>
+        <w:pStyle w:val="ListParagraph"/>
+        <w:numPr>
+          <w:ilvl w:val="0"/>
+          <w:numId w:val="1"/>
+        </w:numPr>
+        <w:spacing w:after="0"/>
+        <w:rPr>
+          <w:sz w:val="12"/>
+          <w:szCs w:val="12"/>
+        </w:rPr>
+      </w:pPr>
+      <w:r>
+        <w:rPr>
+          <w:sz w:val="12"/>
+          <w:szCs w:val="12"/>
+        </w:rPr>
+        <w:t>Design Dependent Parameters (DDP)</w:t>
+      </w:r>
+      <w:r>
+        <w:rPr>
+          <w:sz w:val="12"/>
+          <w:szCs w:val="12"/>
+        </w:rPr>
+        <w:t xml:space="preserve">: </w:t>
+      </w:r>
+      <w:r>
+        <w:rPr>
+          <w:sz w:val="12"/>
+          <w:szCs w:val="12"/>
+        </w:rPr>
+        <w:t>when design is finally converged on, parameters drive w</w:t>
+      </w:r>
+      <w:r>
+        <w:rPr>
+          <w:sz w:val="12"/>
+          <w:szCs w:val="12"/>
+        </w:rPr>
+        <w:t xml:space="preserve">hat performance measurements (e.g., </w:t>
+      </w:r>
+      <w:r>
+        <w:rPr>
+          <w:sz w:val="12"/>
+          <w:szCs w:val="12"/>
+        </w:rPr>
+        <w:t>failure weight</w:t>
+      </w:r>
+      <w:r>
+        <w:rPr>
+          <w:sz w:val="12"/>
+          <w:szCs w:val="12"/>
+        </w:rPr>
+        <w:t>)</w:t>
+      </w:r>
+    </w:p>
+    <w:p>
+      <w:pPr>
+        <w:pStyle w:val="ListParagraph"/>
+        <w:numPr>
+          <w:ilvl w:val="0"/>
+          <w:numId w:val="1"/>
+        </w:numPr>
+        <w:spacing w:after="0"/>
+        <w:rPr>
+          <w:sz w:val="12"/>
+          <w:szCs w:val="12"/>
+        </w:rPr>
+      </w:pPr>
+      <w:r>
+        <w:rPr>
+          <w:sz w:val="12"/>
+          <w:szCs w:val="12"/>
+        </w:rPr>
+        <w:t>can include: weight, envelope, and availability to perform/function as designed</w:t>
+      </w:r>
+    </w:p>
+    <w:p>
+      <w:pPr>
+        <w:spacing w:after="0"/>
+        <w:rPr>
+          <w:b/>
+          <w:sz w:val="12"/>
+          <w:szCs w:val="12"/>
+        </w:rPr>
+      </w:pPr>
+      <w:r>
+        <w:rPr>
+          <w:b/>
+          <w:sz w:val="12"/>
+          <w:szCs w:val="12"/>
+        </w:rPr>
+        <w:t>Quality Function Deployment (QFD)</w:t>
+      </w:r>
+    </w:p>
+    <w:p>
+      <w:pPr>
+        <w:pStyle w:val="ListParagraph"/>
+        <w:numPr>
+          <w:ilvl w:val="0"/>
+          <w:numId w:val="3"/>
+        </w:numPr>
+        <w:spacing w:after="0"/>
+        <w:rPr>
+          <w:sz w:val="12"/>
+          <w:szCs w:val="12"/>
+        </w:rPr>
+      </w:pPr>
+      <w:r>
+        <w:rPr>
+          <w:sz w:val="12"/>
+          <w:szCs w:val="12"/>
+        </w:rPr>
+        <w:t>somewhat dated (although still used)</w:t>
+      </w:r>
+    </w:p>
+    <w:p>
+      <w:pPr>
+        <w:pStyle w:val="ListParagraph"/>
+        <w:numPr>
+          <w:ilvl w:val="0"/>
+          <w:numId w:val="3"/>
+        </w:numPr>
+        <w:spacing w:after="0"/>
+        <w:rPr>
+          <w:sz w:val="12"/>
+          <w:szCs w:val="12"/>
+        </w:rPr>
+      </w:pPr>
+      <w:r>
+        <w:rPr>
+          <w:sz w:val="12"/>
+          <w:szCs w:val="12"/>
+        </w:rPr>
+        <w:t>weighted values for TMPs</w:t>
+      </w:r>
+      <w:r>
+        <w:rPr>
+          <w:sz w:val="12"/>
+          <w:szCs w:val="12"/>
+        </w:rPr>
+        <w:t xml:space="preserve"> using</w:t>
+      </w:r>
+      <w:r>
+        <w:rPr>
+          <w:sz w:val="12"/>
+          <w:szCs w:val="12"/>
+        </w:rPr>
+        <w:t xml:space="preserve"> cross-referenced matrices</w:t>
+      </w:r>
+    </w:p>
+    <w:p>
+      <w:pPr>
+        <w:pStyle w:val="ListParagraph"/>
+        <w:numPr>
+          <w:ilvl w:val="0"/>
+          <w:numId w:val="3"/>
+        </w:numPr>
+        <w:spacing w:after="0"/>
+        <w:rPr>
+          <w:sz w:val="12"/>
+          <w:szCs w:val="12"/>
+        </w:rPr>
+      </w:pPr>
+      <w:r>
+        <w:rPr>
+          <w:sz w:val="12"/>
+          <w:szCs w:val="12"/>
+        </w:rPr>
+        <w:t>primary goal: identify what customer wants</w:t>
+      </w:r>
+    </w:p>
+    <w:p>
+      <w:pPr>
+        <w:pStyle w:val="ListParagraph"/>
+        <w:numPr>
+          <w:ilvl w:val="0"/>
+          <w:numId w:val="3"/>
+        </w:numPr>
+        <w:spacing w:after="0"/>
+        <w:rPr>
+          <w:sz w:val="12"/>
+          <w:szCs w:val="12"/>
+        </w:rPr>
+      </w:pPr>
+      <w:r>
+        <w:rPr>
+          <w:sz w:val="12"/>
+          <w:szCs w:val="12"/>
+        </w:rPr>
+        <w:t>how to get what customer wants (good/service/process)</w:t>
+      </w:r>
+    </w:p>
+    <w:p>
+      <w:pPr>
+        <w:pStyle w:val="ListParagraph"/>
+        <w:numPr>
+          <w:ilvl w:val="0"/>
+          <w:numId w:val="3"/>
+        </w:numPr>
+        <w:spacing w:after="0"/>
+        <w:rPr>
+          <w:sz w:val="12"/>
+          <w:szCs w:val="12"/>
+        </w:rPr>
+      </w:pPr>
+      <w:r>
+        <w:rPr>
+          <w:sz w:val="12"/>
+          <w:szCs w:val="12"/>
+        </w:rPr>
+        <w:t>relates wants to ...</w:t>
+      </w:r>
+      <w:r>
+        <w:rPr>
+          <w:sz w:val="12"/>
+          <w:szCs w:val="12"/>
+        </w:rPr>
+        <w:t xml:space="preserve"> </w:t>
+      </w:r>
+      <w:proofErr w:type="spellStart"/>
+      <w:r>
+        <w:rPr>
+          <w:sz w:val="12"/>
+          <w:szCs w:val="12"/>
+        </w:rPr>
+        <w:t>hows</w:t>
+      </w:r>
+      <w:proofErr w:type="spellEnd"/>
+      <w:r>
+        <w:rPr>
+          <w:sz w:val="12"/>
+          <w:szCs w:val="12"/>
+        </w:rPr>
+        <w:t>?</w:t>
+      </w:r>
+    </w:p>
+    <w:p>
+      <w:pPr>
+        <w:pStyle w:val="ListParagraph"/>
+        <w:numPr>
+          <w:ilvl w:val="0"/>
+          <w:numId w:val="3"/>
+        </w:numPr>
+        <w:spacing w:after="0"/>
+        <w:rPr>
+          <w:sz w:val="12"/>
+          <w:szCs w:val="12"/>
+        </w:rPr>
+      </w:pPr>
+      <w:r>
+        <w:rPr>
+          <w:sz w:val="12"/>
+          <w:szCs w:val="12"/>
+        </w:rPr>
+        <w:t>takes place in preliminary design phase of system development</w:t>
+      </w:r>
+    </w:p>
+    <w:p>
+      <w:pPr>
+        <w:spacing w:after="0"/>
+        <w:rPr>
+          <w:b/>
+          <w:sz w:val="12"/>
+          <w:szCs w:val="12"/>
+        </w:rPr>
+      </w:pPr>
+      <w:r>
+        <w:rPr>
+          <w:b/>
+          <w:sz w:val="12"/>
+          <w:szCs w:val="12"/>
+        </w:rPr>
+        <w:t>System Design Flow</w:t>
+      </w:r>
+    </w:p>
+    <w:p>
+      <w:pPr>
+        <w:spacing w:after="0"/>
+        <w:rPr>
+          <w:sz w:val="12"/>
+          <w:szCs w:val="12"/>
+        </w:rPr>
+      </w:pPr>
+      <w:r>
+        <w:rPr>
+          <w:sz w:val="12"/>
+          <w:szCs w:val="12"/>
+        </w:rPr>
+        <w:t>stages (each includes an associated review)</w:t>
+      </w:r>
+      <w:r>
+        <w:rPr>
+          <w:sz w:val="12"/>
+          <w:szCs w:val="12"/>
+        </w:rPr>
+        <w:t xml:space="preserve"> (</w:t>
+      </w:r>
+      <w:r>
+        <w:rPr>
+          <w:sz w:val="12"/>
+          <w:szCs w:val="12"/>
+        </w:rPr>
+        <w:t>conceptual design</w:t>
+      </w:r>
+      <w:r>
+        <w:rPr>
+          <w:sz w:val="12"/>
+          <w:szCs w:val="12"/>
+        </w:rPr>
+        <w:t xml:space="preserve">, </w:t>
+      </w:r>
+      <w:r>
+        <w:rPr>
+          <w:sz w:val="12"/>
+          <w:szCs w:val="12"/>
+        </w:rPr>
+        <w:t>system design</w:t>
+      </w:r>
+      <w:r>
+        <w:rPr>
+          <w:sz w:val="12"/>
+          <w:szCs w:val="12"/>
+        </w:rPr>
+        <w:t xml:space="preserve">, </w:t>
+      </w:r>
+      <w:r>
+        <w:rPr>
+          <w:sz w:val="12"/>
+          <w:szCs w:val="12"/>
+        </w:rPr>
+        <w:t>preliminary design</w:t>
+      </w:r>
+      <w:r>
+        <w:rPr>
+          <w:sz w:val="12"/>
+          <w:szCs w:val="12"/>
+        </w:rPr>
+        <w:t xml:space="preserve">, </w:t>
+      </w:r>
+      <w:r>
+        <w:rPr>
+          <w:sz w:val="12"/>
+          <w:szCs w:val="12"/>
+        </w:rPr>
+        <w:t>critical design</w:t>
+      </w:r>
+      <w:r>
+        <w:rPr>
+          <w:sz w:val="12"/>
+          <w:szCs w:val="12"/>
+        </w:rPr>
+        <w:t>)</w:t>
+      </w:r>
+    </w:p>
+    <w:p>
+      <w:pPr>
+        <w:spacing w:after="0"/>
+        <w:rPr>
+          <w:sz w:val="12"/>
+          <w:szCs w:val="12"/>
+        </w:rPr>
+      </w:pPr>
+      <w:r>
+        <w:rPr>
+          <w:b/>
+          <w:sz w:val="12"/>
+          <w:szCs w:val="12"/>
+        </w:rPr>
+        <w:t>Three Systems Engineering Tasks</w:t>
+      </w:r>
+      <w:r>
+        <w:rPr>
+          <w:sz w:val="12"/>
+          <w:szCs w:val="12"/>
+        </w:rPr>
+        <w:t xml:space="preserve">: get </w:t>
+      </w:r>
+      <w:proofErr w:type="spellStart"/>
+      <w:r>
+        <w:rPr>
+          <w:sz w:val="12"/>
+          <w:szCs w:val="12"/>
+        </w:rPr>
+        <w:t>reqs</w:t>
+      </w:r>
+      <w:proofErr w:type="spellEnd"/>
+      <w:r>
+        <w:rPr>
+          <w:sz w:val="12"/>
+          <w:szCs w:val="12"/>
+        </w:rPr>
+        <w:t xml:space="preserve">. design, verify </w:t>
+      </w:r>
+      <w:proofErr w:type="spellStart"/>
+      <w:r>
+        <w:rPr>
+          <w:sz w:val="12"/>
+          <w:szCs w:val="12"/>
+        </w:rPr>
+        <w:t>reqs</w:t>
+      </w:r>
+      <w:proofErr w:type="spellEnd"/>
+      <w:r>
+        <w:rPr>
+          <w:sz w:val="12"/>
+          <w:szCs w:val="12"/>
+        </w:rPr>
+        <w:t>.</w:t>
+      </w:r>
+    </w:p>
+    <w:p>
+      <w:pPr>
+        <w:spacing w:after="0"/>
+        <w:rPr>
+          <w:b/>
+          <w:sz w:val="12"/>
+          <w:szCs w:val="12"/>
+        </w:rPr>
+      </w:pPr>
+      <w:r>
+        <w:rPr>
+          <w:b/>
+          <w:sz w:val="12"/>
+          <w:szCs w:val="12"/>
+        </w:rPr>
+        <w:t>System Requirements</w:t>
+      </w:r>
+    </w:p>
+    <w:p>
+      <w:pPr>
+        <w:pStyle w:val="ListParagraph"/>
+        <w:numPr>
+          <w:ilvl w:val="0"/>
+          <w:numId w:val="5"/>
+        </w:numPr>
+        <w:spacing w:after="0"/>
+        <w:rPr>
+          <w:sz w:val="12"/>
+          <w:szCs w:val="12"/>
+        </w:rPr>
+      </w:pPr>
+      <w:r>
+        <w:rPr>
+          <w:sz w:val="12"/>
+          <w:szCs w:val="12"/>
+        </w:rPr>
+        <w:t>Uniform &amp; identifiable process for discovering system requirements</w:t>
+      </w:r>
+    </w:p>
+    <w:p>
+      <w:pPr>
+        <w:pStyle w:val="ListParagraph"/>
+        <w:numPr>
+          <w:ilvl w:val="0"/>
+          <w:numId w:val="5"/>
+        </w:numPr>
+        <w:spacing w:after="0"/>
+        <w:rPr>
+          <w:sz w:val="12"/>
+          <w:szCs w:val="12"/>
+        </w:rPr>
+      </w:pPr>
+      <w:r>
+        <w:rPr>
+          <w:sz w:val="12"/>
+          <w:szCs w:val="12"/>
+        </w:rPr>
+        <w:t>Requirements emerge throughout system life-cycle (i.e., they can change)</w:t>
+      </w:r>
+    </w:p>
+    <w:p>
+      <w:pPr>
+        <w:spacing w:after="0"/>
+        <w:rPr>
+          <w:b/>
+          <w:sz w:val="12"/>
+          <w:szCs w:val="12"/>
+        </w:rPr>
+      </w:pPr>
+      <w:r>
+        <w:rPr>
+          <w:b/>
+          <w:sz w:val="12"/>
+          <w:szCs w:val="12"/>
+        </w:rPr>
+        <w:t>Requirements Change</w:t>
+      </w:r>
+    </w:p>
+    <w:p>
+      <w:pPr>
+        <w:pStyle w:val="ListParagraph"/>
+        <w:numPr>
+          <w:ilvl w:val="0"/>
+          <w:numId w:val="6"/>
+        </w:numPr>
+        <w:spacing w:after="0"/>
+        <w:rPr>
+          <w:sz w:val="12"/>
+          <w:szCs w:val="12"/>
+        </w:rPr>
+      </w:pPr>
+      <w:r>
+        <w:rPr>
+          <w:sz w:val="12"/>
+          <w:szCs w:val="12"/>
+        </w:rPr>
+        <w:t>Can't get all requirements upfront</w:t>
+      </w:r>
+    </w:p>
+    <w:p>
+      <w:pPr>
+        <w:pStyle w:val="ListParagraph"/>
+        <w:numPr>
+          <w:ilvl w:val="0"/>
+          <w:numId w:val="6"/>
+        </w:numPr>
+        <w:spacing w:after="0"/>
+        <w:rPr>
+          <w:sz w:val="12"/>
+          <w:szCs w:val="12"/>
+        </w:rPr>
+      </w:pPr>
+      <w:r>
+        <w:rPr>
+          <w:sz w:val="12"/>
+          <w:szCs w:val="12"/>
+        </w:rPr>
+        <w:t>Requirements are emergent (2nd bullet point above)</w:t>
+      </w:r>
+    </w:p>
+    <w:p>
+      <w:pPr>
+        <w:pStyle w:val="ListParagraph"/>
+        <w:numPr>
+          <w:ilvl w:val="0"/>
+          <w:numId w:val="6"/>
+        </w:numPr>
+        <w:spacing w:after="0"/>
+        <w:rPr>
+          <w:sz w:val="12"/>
+          <w:szCs w:val="12"/>
+        </w:rPr>
+      </w:pPr>
+      <w:r>
+        <w:rPr>
+          <w:sz w:val="12"/>
+          <w:szCs w:val="12"/>
+        </w:rPr>
+        <w:t>Customer, "I'll know when I see it"</w:t>
+      </w:r>
+    </w:p>
+    <w:p>
+      <w:pPr>
+        <w:pStyle w:val="ListParagraph"/>
+        <w:numPr>
+          <w:ilvl w:val="0"/>
+          <w:numId w:val="6"/>
+        </w:numPr>
+        <w:spacing w:after="0"/>
+        <w:rPr>
+          <w:sz w:val="12"/>
+          <w:szCs w:val="12"/>
+        </w:rPr>
+      </w:pPr>
+      <w:r>
+        <w:rPr>
+          <w:sz w:val="12"/>
+          <w:szCs w:val="12"/>
+        </w:rPr>
+        <w:t>Customer/stakeholder priorities change over time</w:t>
+      </w:r>
+    </w:p>
+    <w:p>
+      <w:pPr>
+        <w:pStyle w:val="ListParagraph"/>
+        <w:numPr>
+          <w:ilvl w:val="0"/>
+          <w:numId w:val="6"/>
+        </w:numPr>
+        <w:spacing w:after="0"/>
+        <w:rPr>
+          <w:sz w:val="12"/>
+          <w:szCs w:val="12"/>
+        </w:rPr>
+      </w:pPr>
+      <w:r>
+        <w:rPr>
+          <w:sz w:val="12"/>
+          <w:szCs w:val="12"/>
+        </w:rPr>
+        <w:t>Low-level requirements -&gt; ...</w:t>
+      </w:r>
+    </w:p>
+    <w:p>
+      <w:pPr>
+        <w:spacing w:after="0"/>
+        <w:rPr>
+          <w:sz w:val="12"/>
+          <w:szCs w:val="12"/>
+        </w:rPr>
+      </w:pPr>
+      <w:r>
+        <w:rPr>
+          <w:b/>
+          <w:sz w:val="12"/>
+          <w:szCs w:val="12"/>
+        </w:rPr>
+        <w:t>Customer Usually Misstates Needs</w:t>
+      </w:r>
+      <w:r>
+        <w:rPr>
+          <w:sz w:val="12"/>
+          <w:szCs w:val="12"/>
+        </w:rPr>
+        <w:t xml:space="preserve">: </w:t>
+      </w:r>
+      <w:r>
+        <w:rPr>
+          <w:sz w:val="12"/>
+          <w:szCs w:val="12"/>
+        </w:rPr>
+        <w:t xml:space="preserve">May try to arrive at solution before </w:t>
+      </w:r>
+      <w:r>
+        <w:rPr>
+          <w:sz w:val="12"/>
+          <w:szCs w:val="12"/>
+        </w:rPr>
+        <w:t>thinking</w:t>
+      </w:r>
+      <w:r>
+        <w:rPr>
+          <w:sz w:val="12"/>
+          <w:szCs w:val="12"/>
+        </w:rPr>
+        <w:t xml:space="preserve"> about problem</w:t>
+      </w:r>
+    </w:p>
+    <w:p>
+      <w:pPr>
+        <w:spacing w:after="0"/>
+        <w:rPr>
+          <w:b/>
+          <w:sz w:val="12"/>
+          <w:szCs w:val="12"/>
+        </w:rPr>
+      </w:pPr>
+      <w:r>
+        <w:rPr>
+          <w:b/>
+          <w:sz w:val="12"/>
+          <w:szCs w:val="12"/>
+        </w:rPr>
+        <w:t>Types of Requirements</w:t>
+      </w:r>
+    </w:p>
+    <w:p>
+      <w:pPr>
+        <w:spacing w:after="0"/>
+        <w:rPr>
+          <w:sz w:val="12"/>
+          <w:szCs w:val="12"/>
+        </w:rPr>
+      </w:pPr>
+      <w:r>
+        <w:rPr>
+          <w:i/>
+          <w:sz w:val="12"/>
+          <w:szCs w:val="12"/>
+        </w:rPr>
+        <w:t>Primary</w:t>
+      </w:r>
+      <w:r>
+        <w:rPr>
+          <w:sz w:val="12"/>
+          <w:szCs w:val="12"/>
+        </w:rPr>
+        <w:t>: comes directly from a contractual agreeme</w:t>
+      </w:r>
+      <w:r>
+        <w:rPr>
+          <w:sz w:val="12"/>
+          <w:szCs w:val="12"/>
+        </w:rPr>
+        <w:t xml:space="preserve">nt/commitment from the customer. </w:t>
+      </w:r>
+      <w:r>
+        <w:rPr>
+          <w:i/>
+          <w:sz w:val="12"/>
+          <w:szCs w:val="12"/>
+        </w:rPr>
+        <w:t>Derived</w:t>
+      </w:r>
+      <w:r>
+        <w:rPr>
+          <w:sz w:val="12"/>
+          <w:szCs w:val="12"/>
+        </w:rPr>
+        <w:t>: comes internally from project/organization that's developing the system</w:t>
+      </w:r>
+    </w:p>
+    <w:p>
+      <w:pPr>
+        <w:spacing w:after="0"/>
+        <w:rPr>
+          <w:b/>
+          <w:sz w:val="12"/>
+          <w:szCs w:val="12"/>
+        </w:rPr>
+      </w:pPr>
+      <w:r>
+        <w:rPr>
+          <w:b/>
+          <w:sz w:val="12"/>
+          <w:szCs w:val="12"/>
+        </w:rPr>
+        <w:t>Requirement Application</w:t>
+      </w:r>
+    </w:p>
+    <w:p>
+      <w:pPr>
+        <w:spacing w:after="0"/>
+        <w:rPr>
+          <w:b/>
+          <w:sz w:val="12"/>
+          <w:szCs w:val="12"/>
+        </w:rPr>
+      </w:pPr>
+      <w:r>
+        <w:rPr>
+          <w:b/>
+          <w:sz w:val="12"/>
+          <w:szCs w:val="12"/>
+        </w:rPr>
+        <w:t xml:space="preserve">How is a </w:t>
+      </w:r>
+      <w:proofErr w:type="gramStart"/>
+      <w:r>
+        <w:rPr>
+          <w:b/>
+          <w:sz w:val="12"/>
+          <w:szCs w:val="12"/>
+        </w:rPr>
+        <w:t>particular requirement</w:t>
+      </w:r>
+      <w:proofErr w:type="gramEnd"/>
+      <w:r>
+        <w:rPr>
+          <w:b/>
+          <w:sz w:val="12"/>
+          <w:szCs w:val="12"/>
+        </w:rPr>
+        <w:t xml:space="preserve"> applied to the system that is being developed?</w:t>
+      </w:r>
+    </w:p>
+    <w:p>
+      <w:pPr>
+        <w:pStyle w:val="ListParagraph"/>
+        <w:numPr>
+          <w:ilvl w:val="0"/>
+          <w:numId w:val="7"/>
+        </w:numPr>
+        <w:spacing w:after="0"/>
+        <w:rPr>
+          <w:sz w:val="12"/>
+          <w:szCs w:val="12"/>
+        </w:rPr>
+      </w:pPr>
+      <w:r>
+        <w:rPr>
+          <w:i/>
+          <w:sz w:val="12"/>
+          <w:szCs w:val="12"/>
+        </w:rPr>
+        <w:t>Product</w:t>
+      </w:r>
+      <w:r>
+        <w:rPr>
+          <w:sz w:val="12"/>
+          <w:szCs w:val="12"/>
+        </w:rPr>
+        <w:t>: imposed on the "physical" product</w:t>
+      </w:r>
+      <w:r>
+        <w:rPr>
+          <w:sz w:val="12"/>
+          <w:szCs w:val="12"/>
+        </w:rPr>
+        <w:t xml:space="preserve">. </w:t>
+      </w:r>
+      <w:r>
+        <w:rPr>
+          <w:i/>
+          <w:sz w:val="12"/>
+          <w:szCs w:val="12"/>
+        </w:rPr>
+        <w:t>Qualitative</w:t>
+      </w:r>
+      <w:r>
+        <w:rPr>
+          <w:sz w:val="12"/>
+          <w:szCs w:val="12"/>
+        </w:rPr>
+        <w:t>: description of what system is going to do</w:t>
+      </w:r>
+      <w:r>
+        <w:rPr>
+          <w:sz w:val="12"/>
+          <w:szCs w:val="12"/>
+        </w:rPr>
+        <w:t xml:space="preserve">. </w:t>
+      </w:r>
+      <w:r>
+        <w:rPr>
+          <w:i/>
+          <w:sz w:val="12"/>
+          <w:szCs w:val="12"/>
+        </w:rPr>
+        <w:t>Quantitative</w:t>
+      </w:r>
+      <w:r>
+        <w:rPr>
+          <w:sz w:val="12"/>
+          <w:szCs w:val="12"/>
+        </w:rPr>
+        <w:t>: e.g., mean time to failure</w:t>
+      </w:r>
+    </w:p>
+    <w:p>
+      <w:pPr>
+        <w:pStyle w:val="ListParagraph"/>
+        <w:numPr>
+          <w:ilvl w:val="0"/>
+          <w:numId w:val="7"/>
+        </w:numPr>
+        <w:spacing w:after="0"/>
+        <w:rPr>
+          <w:sz w:val="12"/>
+          <w:szCs w:val="12"/>
+        </w:rPr>
+      </w:pPr>
+      <w:r>
+        <w:rPr>
+          <w:i/>
+          <w:sz w:val="12"/>
+          <w:szCs w:val="12"/>
+        </w:rPr>
+        <w:t>Program</w:t>
+      </w:r>
+      <w:r>
+        <w:rPr>
+          <w:sz w:val="12"/>
+          <w:szCs w:val="12"/>
+        </w:rPr>
+        <w:t>: applied on the program (concerned with execution)</w:t>
+      </w:r>
+      <w:r>
+        <w:rPr>
+          <w:sz w:val="12"/>
+          <w:szCs w:val="12"/>
+        </w:rPr>
+        <w:t xml:space="preserve">. </w:t>
+      </w:r>
+      <w:r>
+        <w:rPr>
+          <w:i/>
+          <w:sz w:val="12"/>
+          <w:szCs w:val="12"/>
+        </w:rPr>
+        <w:t>Tasks</w:t>
+      </w:r>
+      <w:r>
+        <w:rPr>
+          <w:sz w:val="12"/>
+          <w:szCs w:val="12"/>
+        </w:rPr>
+        <w:t>: developers must do "something</w:t>
+      </w:r>
+      <w:r>
+        <w:rPr>
+          <w:sz w:val="12"/>
+          <w:szCs w:val="12"/>
+        </w:rPr>
+        <w:t>.</w:t>
+      </w:r>
+      <w:r>
+        <w:rPr>
+          <w:sz w:val="12"/>
+          <w:szCs w:val="12"/>
+        </w:rPr>
+        <w:t>"</w:t>
+      </w:r>
+      <w:r>
+        <w:rPr>
+          <w:sz w:val="12"/>
+          <w:szCs w:val="12"/>
+        </w:rPr>
+        <w:t xml:space="preserve"> </w:t>
+      </w:r>
+      <w:r>
+        <w:rPr>
+          <w:i/>
+          <w:sz w:val="12"/>
+          <w:szCs w:val="12"/>
+        </w:rPr>
+        <w:t>Compliance</w:t>
+      </w:r>
+      <w:r>
+        <w:rPr>
+          <w:sz w:val="12"/>
+          <w:szCs w:val="12"/>
+        </w:rPr>
+        <w:t>: how are we going to verify that a requirement has been met (objectively)</w:t>
+      </w:r>
+      <w:r>
+        <w:rPr>
+          <w:sz w:val="12"/>
+          <w:szCs w:val="12"/>
+        </w:rPr>
+        <w:t xml:space="preserve">: </w:t>
+      </w:r>
+      <w:r>
+        <w:rPr>
+          <w:i/>
+          <w:sz w:val="12"/>
+          <w:szCs w:val="12"/>
+        </w:rPr>
+        <w:t>Mandatory</w:t>
+      </w:r>
+      <w:r>
+        <w:rPr>
+          <w:sz w:val="12"/>
+          <w:szCs w:val="12"/>
+        </w:rPr>
+        <w:t xml:space="preserve"> -&gt; "Shall" (must have it, otherwise in violation of contract)</w:t>
+      </w:r>
+      <w:r>
+        <w:rPr>
+          <w:sz w:val="12"/>
+          <w:szCs w:val="12"/>
+        </w:rPr>
+        <w:t xml:space="preserve">; </w:t>
+      </w:r>
+      <w:r>
+        <w:rPr>
+          <w:i/>
+          <w:sz w:val="12"/>
+          <w:szCs w:val="12"/>
+        </w:rPr>
+        <w:t>Guidance</w:t>
+      </w:r>
+      <w:r>
+        <w:rPr>
+          <w:sz w:val="12"/>
+          <w:szCs w:val="12"/>
+        </w:rPr>
+        <w:t xml:space="preserve"> -&gt; "May" or "Will" (nice to have)</w:t>
+      </w:r>
+      <w:r>
+        <w:rPr>
+          <w:sz w:val="12"/>
+          <w:szCs w:val="12"/>
+        </w:rPr>
+        <w:t xml:space="preserve">; </w:t>
+      </w:r>
+      <w:r>
+        <w:rPr>
+          <w:i/>
+          <w:sz w:val="12"/>
+          <w:szCs w:val="12"/>
+        </w:rPr>
+        <w:t>Information</w:t>
+      </w:r>
+      <w:r>
+        <w:rPr>
+          <w:sz w:val="12"/>
+          <w:szCs w:val="12"/>
+        </w:rPr>
+        <w:t xml:space="preserve"> -&gt; "Should"</w:t>
+      </w:r>
+      <w:r>
+        <w:rPr>
+          <w:sz w:val="12"/>
+          <w:szCs w:val="12"/>
+        </w:rPr>
+        <w:t xml:space="preserve">; </w:t>
+      </w:r>
+      <w:r>
+        <w:rPr>
+          <w:i/>
+          <w:sz w:val="12"/>
+          <w:szCs w:val="12"/>
+        </w:rPr>
+        <w:t>Regulatory</w:t>
+      </w:r>
+      <w:r>
+        <w:rPr>
+          <w:sz w:val="12"/>
+          <w:szCs w:val="12"/>
+        </w:rPr>
+        <w:t>: meeting laws/rules</w:t>
+      </w:r>
+    </w:p>
+    <w:p>
+      <w:pPr>
+        <w:spacing w:after="0"/>
+        <w:rPr>
+          <w:b/>
+          <w:i/>
+          <w:sz w:val="12"/>
+          <w:szCs w:val="12"/>
+        </w:rPr>
+      </w:pPr>
+      <w:r>
+        <w:rPr>
+          <w:b/>
+          <w:i/>
+          <w:sz w:val="12"/>
+          <w:szCs w:val="12"/>
+        </w:rPr>
+        <w:t>Dog House Example</w:t>
+      </w:r>
+    </w:p>
+    <w:p>
+      <w:pPr>
+        <w:spacing w:after="0"/>
+        <w:rPr>
+          <w:sz w:val="12"/>
+          <w:szCs w:val="12"/>
+        </w:rPr>
+      </w:pPr>
+      <w:r>
+        <w:rPr>
+          <w:sz w:val="12"/>
+          <w:szCs w:val="12"/>
+        </w:rPr>
+        <w:t xml:space="preserve">Your company is developing a dog house. </w:t>
+      </w:r>
+      <w:r>
+        <w:rPr>
+          <w:sz w:val="12"/>
+          <w:szCs w:val="12"/>
+        </w:rPr>
+        <w:t>Come up with some requirements.</w:t>
+      </w:r>
+    </w:p>
+    <w:p>
+      <w:pPr>
+        <w:spacing w:after="0"/>
+        <w:rPr>
+          <w:sz w:val="12"/>
+          <w:szCs w:val="12"/>
+        </w:rPr>
+      </w:pPr>
+      <w:r>
+        <w:rPr>
+          <w:sz w:val="12"/>
+          <w:szCs w:val="12"/>
+        </w:rPr>
+        <w:t>Qualitative</w:t>
+      </w:r>
+      <w:r>
+        <w:rPr>
+          <w:sz w:val="12"/>
+          <w:szCs w:val="12"/>
+        </w:rPr>
+        <w:t xml:space="preserve">, </w:t>
+      </w:r>
+      <w:r>
+        <w:rPr>
+          <w:i/>
+          <w:sz w:val="12"/>
+          <w:szCs w:val="12"/>
+        </w:rPr>
+        <w:t>Quantitative</w:t>
+      </w:r>
+      <w:r>
+        <w:rPr>
+          <w:sz w:val="12"/>
+          <w:szCs w:val="12"/>
+        </w:rPr>
+        <w:t>:</w:t>
+      </w:r>
+      <w:r>
+        <w:rPr>
+          <w:sz w:val="12"/>
+          <w:szCs w:val="12"/>
+        </w:rPr>
+        <w:t xml:space="preserve"> </w:t>
+      </w:r>
+      <w:r>
+        <w:rPr>
+          <w:sz w:val="12"/>
+          <w:szCs w:val="12"/>
+        </w:rPr>
+        <w:t>The dog house shall remain standing during a Category Two storm on the Saffir-Simpson scale</w:t>
+      </w:r>
+      <w:r>
+        <w:rPr>
+          <w:sz w:val="12"/>
+          <w:szCs w:val="12"/>
+        </w:rPr>
+        <w:t>;</w:t>
+      </w:r>
+      <w:r>
+        <w:rPr>
+          <w:sz w:val="12"/>
+          <w:szCs w:val="12"/>
+        </w:rPr>
+        <w:t xml:space="preserve"> </w:t>
+      </w:r>
+      <w:r>
+        <w:rPr>
+          <w:sz w:val="12"/>
+          <w:szCs w:val="12"/>
+        </w:rPr>
+        <w:t>t</w:t>
+      </w:r>
+      <w:r>
+        <w:rPr>
+          <w:sz w:val="12"/>
+          <w:szCs w:val="12"/>
+        </w:rPr>
+        <w:t>he dog house shall remain standing after a 6.0 earthquake on the Richter scale</w:t>
+      </w:r>
+    </w:p>
+    <w:p>
+      <w:pPr>
+        <w:spacing w:after="0"/>
+        <w:rPr>
+          <w:sz w:val="12"/>
+          <w:szCs w:val="12"/>
+        </w:rPr>
+      </w:pPr>
+      <w:r>
+        <w:rPr>
+          <w:b/>
+          <w:sz w:val="12"/>
+          <w:szCs w:val="12"/>
+        </w:rPr>
+        <w:t xml:space="preserve">Requirement Quality: </w:t>
+      </w:r>
+      <w:r>
+        <w:rPr>
+          <w:sz w:val="12"/>
+          <w:szCs w:val="12"/>
+        </w:rPr>
+        <w:t>Complete, lack of ambiguity; scope (avoid motherhood statements “dog shall enjoy dog house”)</w:t>
+      </w:r>
+    </w:p>
+    <w:p>
+      <w:pPr>
+        <w:spacing w:after="0"/>
+        <w:rPr>
+          <w:b/>
+          <w:sz w:val="12"/>
+          <w:szCs w:val="12"/>
+        </w:rPr>
+      </w:pPr>
+      <w:r>
+        <w:rPr>
+          <w:b/>
+          <w:sz w:val="12"/>
+          <w:szCs w:val="12"/>
+        </w:rPr>
+        <w:t>Types of Risk</w:t>
+      </w:r>
+      <w:r>
+        <w:rPr>
+          <w:b/>
+          <w:sz w:val="12"/>
+          <w:szCs w:val="12"/>
+        </w:rPr>
+        <w:t xml:space="preserve">: </w:t>
+      </w:r>
+    </w:p>
+    <w:p>
+      <w:pPr>
+        <w:pStyle w:val="ListParagraph"/>
+        <w:numPr>
+          <w:ilvl w:val="0"/>
+          <w:numId w:val="8"/>
+        </w:numPr>
+        <w:spacing w:after="0"/>
+        <w:rPr>
+          <w:sz w:val="12"/>
+          <w:szCs w:val="12"/>
+        </w:rPr>
+      </w:pPr>
+      <w:r>
+        <w:rPr>
+          <w:sz w:val="12"/>
+          <w:szCs w:val="12"/>
+        </w:rPr>
+        <w:t>Known known (tip of the iceberg)</w:t>
+      </w:r>
+      <w:r>
+        <w:rPr>
+          <w:sz w:val="12"/>
+          <w:szCs w:val="12"/>
+        </w:rPr>
+        <w:t xml:space="preserve">: </w:t>
+      </w:r>
+      <w:r>
+        <w:rPr>
+          <w:sz w:val="12"/>
+          <w:szCs w:val="12"/>
+        </w:rPr>
+        <w:t>known risk, probability of occurrence known</w:t>
+      </w:r>
+    </w:p>
+    <w:p>
+      <w:pPr>
+        <w:pStyle w:val="ListParagraph"/>
+        <w:numPr>
+          <w:ilvl w:val="0"/>
+          <w:numId w:val="8"/>
+        </w:numPr>
+        <w:spacing w:after="0"/>
+        <w:rPr>
+          <w:sz w:val="12"/>
+          <w:szCs w:val="12"/>
+        </w:rPr>
+      </w:pPr>
+      <w:r>
+        <w:rPr>
+          <w:sz w:val="12"/>
+          <w:szCs w:val="12"/>
+        </w:rPr>
+        <w:t>Known unknown (just beneath the water line)</w:t>
+      </w:r>
+      <w:r>
+        <w:rPr>
+          <w:sz w:val="12"/>
+          <w:szCs w:val="12"/>
+        </w:rPr>
+        <w:t>: worst. Someone in org. knows that some risk exists but doesn’t say anything</w:t>
+      </w:r>
+    </w:p>
+    <w:p>
+      <w:pPr>
+        <w:pStyle w:val="ListParagraph"/>
+        <w:numPr>
+          <w:ilvl w:val="0"/>
+          <w:numId w:val="8"/>
+        </w:numPr>
+        <w:spacing w:after="0"/>
+        <w:rPr>
+          <w:sz w:val="12"/>
+          <w:szCs w:val="12"/>
+        </w:rPr>
+      </w:pPr>
+      <w:r>
+        <w:rPr>
+          <w:sz w:val="12"/>
+          <w:szCs w:val="12"/>
+        </w:rPr>
+        <w:t>Unknown known (1/3 of the way under)</w:t>
+      </w:r>
+      <w:r>
+        <w:rPr>
+          <w:sz w:val="12"/>
+          <w:szCs w:val="12"/>
+        </w:rPr>
+        <w:t>: unknown risk, prob. unknwon</w:t>
       </w:r>
       <w:bookmarkStart w:id="0" w:name="_GoBack"/>
       <w:bookmarkEnd w:id="0"/>
-      <w:r>
-        <w:rPr>
-          <w:sz w:val="12"/>
-          <w:szCs w:val="12"/>
-        </w:rPr>
-        <w:t>)</w:t>
-      </w:r>
+    </w:p>
+    <w:p>
+      <w:pPr>
+        <w:pStyle w:val="ListParagraph"/>
+        <w:numPr>
+          <w:ilvl w:val="0"/>
+          <w:numId w:val="8"/>
+        </w:numPr>
+        <w:spacing w:after="0"/>
+        <w:rPr>
+          <w:sz w:val="12"/>
+          <w:szCs w:val="12"/>
+        </w:rPr>
+      </w:pPr>
+      <w:r>
+        <w:rPr>
+          <w:sz w:val="12"/>
+          <w:szCs w:val="12"/>
+        </w:rPr>
+        <w:t>Unknown unknown (bottom 1/3)</w:t>
+      </w:r>
+    </w:p>
+    <w:p>
+      <w:pPr>
+        <w:spacing w:after="0"/>
+        <w:rPr>
+          <w:sz w:val="12"/>
+          <w:szCs w:val="12"/>
+        </w:rPr>
+      </w:pPr>
     </w:p>
     <w:sectPr>
       <w:pgSz w:w="12240" w:h="15840"/>
@@ -4968,6 +7888,342 @@
 <file path=word/numbering.xml><?xml version="1.0" encoding="utf-8"?>
 <w:numbering xmlns:wpc="http://schemas.microsoft.com/office/word/2010/wordprocessingCanvas" xmlns:cx="http://schemas.microsoft.com/office/drawing/2014/chartex" xmlns:cx1="http://schemas.microsoft.com/office/drawing/2015/9/8/chartex" xmlns:cx2="http://schemas.microsoft.com/office/drawing/2015/10/21/chartex" xmlns:cx3="http://schemas.microsoft.com/office/drawing/2016/5/9/chartex" xmlns:cx4="http://schemas.microsoft.com/office/drawing/2016/5/10/chartex" xmlns:cx5="http://schemas.microsoft.com/office/drawing/2016/5/11/chartex" xmlns:cx6="http://schemas.microsoft.com/office/drawing/2016/5/12/chartex" xmlns:cx7="http://schemas.microsoft.com/office/drawing/2016/5/13/chartex" xmlns:cx8="http://schemas.microsoft.com/office/drawing/2016/5/14/chartex" xmlns:mc="http://schemas.openxmlformats.org/markup-compatibility/2006" xmlns:aink="http://schemas.microsoft.com/office/drawing/2016/ink" xmlns:am3d="http://schemas.microsoft.com/office/drawing/2017/model3d" xmlns:o="urn:schemas-microsoft-com:office:office" xmlns:r="http://schemas.openxmlformats.org/officeDocument/2006/relationships" xmlns:m="http://schemas.openxmlformats.org/officeDocument/2006/math" xmlns:v="urn:schemas-microsoft-com:vml" xmlns:wp14="http://schemas.microsoft.com/office/word/2010/wordprocessingDrawing" xmlns:wp="http://schemas.openxmlformats.org/drawingml/2006/wordprocessingDrawing" xmlns:w10="urn:schemas-microsoft-com:office:word" xmlns:w="http://schemas.openxmlformats.org/wordprocessingml/2006/main" xmlns:w14="http://schemas.microsoft.com/office/word/2010/wordml" xmlns:w15="http://schemas.microsoft.com/office/word/2012/wordml" xmlns:w16cid="http://schemas.microsoft.com/office/word/2016/wordml/cid" xmlns:w16se="http://schemas.microsoft.com/office/word/2015/wordml/symex" xmlns:wpg="http://schemas.microsoft.com/office/word/2010/wordprocessingGroup" xmlns:wpi="http://schemas.microsoft.com/office/word/2010/wordprocessingInk" xmlns:wne="http://schemas.microsoft.com/office/word/2006/wordml" xmlns:wps="http://schemas.microsoft.com/office/word/2010/wordprocessingShape" mc:Ignorable="w14 w15 w16se w16cid wp14">
   <w:abstractNum w:abstractNumId="0" w15:restartNumberingAfterBreak="0">
+    <w:nsid w:val="01F553BB"/>
+    <w:multiLevelType w:val="hybridMultilevel"/>
+    <w:tmpl w:val="015A2822"/>
+    <w:lvl w:ilvl="0" w:tplc="472A7FA8">
+      <w:numFmt w:val="bullet"/>
+      <w:lvlText w:val="-"/>
+      <w:lvlJc w:val="left"/>
+      <w:pPr>
+        <w:ind w:left="72" w:hanging="72"/>
+      </w:pPr>
+      <w:rPr>
+        <w:rFonts w:ascii="Calibri" w:eastAsiaTheme="minorHAnsi" w:hAnsi="Calibri" w:cstheme="minorBidi" w:hint="default"/>
+      </w:rPr>
+    </w:lvl>
+    <w:lvl w:ilvl="1" w:tplc="04090003" w:tentative="1">
+      <w:start w:val="1"/>
+      <w:numFmt w:val="bullet"/>
+      <w:lvlText w:val="o"/>
+      <w:lvlJc w:val="left"/>
+      <w:pPr>
+        <w:ind w:left="1440" w:hanging="360"/>
+      </w:pPr>
+      <w:rPr>
+        <w:rFonts w:ascii="Courier New" w:hAnsi="Courier New" w:cs="Courier New" w:hint="default"/>
+      </w:rPr>
+    </w:lvl>
+    <w:lvl w:ilvl="2" w:tplc="04090005" w:tentative="1">
+      <w:start w:val="1"/>
+      <w:numFmt w:val="bullet"/>
+      <w:lvlText w:val=""/>
+      <w:lvlJc w:val="left"/>
+      <w:pPr>
+        <w:ind w:left="2160" w:hanging="360"/>
+      </w:pPr>
+      <w:rPr>
+        <w:rFonts w:ascii="Wingdings" w:hAnsi="Wingdings" w:hint="default"/>
+      </w:rPr>
+    </w:lvl>
+    <w:lvl w:ilvl="3" w:tplc="04090001" w:tentative="1">
+      <w:start w:val="1"/>
+      <w:numFmt w:val="bullet"/>
+      <w:lvlText w:val=""/>
+      <w:lvlJc w:val="left"/>
+      <w:pPr>
+        <w:ind w:left="2880" w:hanging="360"/>
+      </w:pPr>
+      <w:rPr>
+        <w:rFonts w:ascii="Symbol" w:hAnsi="Symbol" w:hint="default"/>
+      </w:rPr>
+    </w:lvl>
+    <w:lvl w:ilvl="4" w:tplc="04090003" w:tentative="1">
+      <w:start w:val="1"/>
+      <w:numFmt w:val="bullet"/>
+      <w:lvlText w:val="o"/>
+      <w:lvlJc w:val="left"/>
+      <w:pPr>
+        <w:ind w:left="3600" w:hanging="360"/>
+      </w:pPr>
+      <w:rPr>
+        <w:rFonts w:ascii="Courier New" w:hAnsi="Courier New" w:cs="Courier New" w:hint="default"/>
+      </w:rPr>
+    </w:lvl>
+    <w:lvl w:ilvl="5" w:tplc="04090005" w:tentative="1">
+      <w:start w:val="1"/>
+      <w:numFmt w:val="bullet"/>
+      <w:lvlText w:val=""/>
+      <w:lvlJc w:val="left"/>
+      <w:pPr>
+        <w:ind w:left="4320" w:hanging="360"/>
+      </w:pPr>
+      <w:rPr>
+        <w:rFonts w:ascii="Wingdings" w:hAnsi="Wingdings" w:hint="default"/>
+      </w:rPr>
+    </w:lvl>
+    <w:lvl w:ilvl="6" w:tplc="04090001" w:tentative="1">
+      <w:start w:val="1"/>
+      <w:numFmt w:val="bullet"/>
+      <w:lvlText w:val=""/>
+      <w:lvlJc w:val="left"/>
+      <w:pPr>
+        <w:ind w:left="5040" w:hanging="360"/>
+      </w:pPr>
+      <w:rPr>
+        <w:rFonts w:ascii="Symbol" w:hAnsi="Symbol" w:hint="default"/>
+      </w:rPr>
+    </w:lvl>
+    <w:lvl w:ilvl="7" w:tplc="04090003" w:tentative="1">
+      <w:start w:val="1"/>
+      <w:numFmt w:val="bullet"/>
+      <w:lvlText w:val="o"/>
+      <w:lvlJc w:val="left"/>
+      <w:pPr>
+        <w:ind w:left="5760" w:hanging="360"/>
+      </w:pPr>
+      <w:rPr>
+        <w:rFonts w:ascii="Courier New" w:hAnsi="Courier New" w:cs="Courier New" w:hint="default"/>
+      </w:rPr>
+    </w:lvl>
+    <w:lvl w:ilvl="8" w:tplc="04090005" w:tentative="1">
+      <w:start w:val="1"/>
+      <w:numFmt w:val="bullet"/>
+      <w:lvlText w:val=""/>
+      <w:lvlJc w:val="left"/>
+      <w:pPr>
+        <w:ind w:left="6480" w:hanging="360"/>
+      </w:pPr>
+      <w:rPr>
+        <w:rFonts w:ascii="Wingdings" w:hAnsi="Wingdings" w:hint="default"/>
+      </w:rPr>
+    </w:lvl>
+  </w:abstractNum>
+  <w:abstractNum w:abstractNumId="1" w15:restartNumberingAfterBreak="0">
+    <w:nsid w:val="19580196"/>
+    <w:multiLevelType w:val="hybridMultilevel"/>
+    <w:tmpl w:val="1E086A2A"/>
+    <w:lvl w:ilvl="0" w:tplc="472A7FA8">
+      <w:numFmt w:val="bullet"/>
+      <w:lvlText w:val="-"/>
+      <w:lvlJc w:val="left"/>
+      <w:pPr>
+        <w:ind w:left="72" w:hanging="72"/>
+      </w:pPr>
+      <w:rPr>
+        <w:rFonts w:ascii="Calibri" w:eastAsiaTheme="minorHAnsi" w:hAnsi="Calibri" w:cstheme="minorBidi" w:hint="default"/>
+      </w:rPr>
+    </w:lvl>
+    <w:lvl w:ilvl="1" w:tplc="04090003" w:tentative="1">
+      <w:start w:val="1"/>
+      <w:numFmt w:val="bullet"/>
+      <w:lvlText w:val="o"/>
+      <w:lvlJc w:val="left"/>
+      <w:pPr>
+        <w:ind w:left="1440" w:hanging="360"/>
+      </w:pPr>
+      <w:rPr>
+        <w:rFonts w:ascii="Courier New" w:hAnsi="Courier New" w:cs="Courier New" w:hint="default"/>
+      </w:rPr>
+    </w:lvl>
+    <w:lvl w:ilvl="2" w:tplc="04090005" w:tentative="1">
+      <w:start w:val="1"/>
+      <w:numFmt w:val="bullet"/>
+      <w:lvlText w:val=""/>
+      <w:lvlJc w:val="left"/>
+      <w:pPr>
+        <w:ind w:left="2160" w:hanging="360"/>
+      </w:pPr>
+      <w:rPr>
+        <w:rFonts w:ascii="Wingdings" w:hAnsi="Wingdings" w:hint="default"/>
+      </w:rPr>
+    </w:lvl>
+    <w:lvl w:ilvl="3" w:tplc="04090001" w:tentative="1">
+      <w:start w:val="1"/>
+      <w:numFmt w:val="bullet"/>
+      <w:lvlText w:val=""/>
+      <w:lvlJc w:val="left"/>
+      <w:pPr>
+        <w:ind w:left="2880" w:hanging="360"/>
+      </w:pPr>
+      <w:rPr>
+        <w:rFonts w:ascii="Symbol" w:hAnsi="Symbol" w:hint="default"/>
+      </w:rPr>
+    </w:lvl>
+    <w:lvl w:ilvl="4" w:tplc="04090003" w:tentative="1">
+      <w:start w:val="1"/>
+      <w:numFmt w:val="bullet"/>
+      <w:lvlText w:val="o"/>
+      <w:lvlJc w:val="left"/>
+      <w:pPr>
+        <w:ind w:left="3600" w:hanging="360"/>
+      </w:pPr>
+      <w:rPr>
+        <w:rFonts w:ascii="Courier New" w:hAnsi="Courier New" w:cs="Courier New" w:hint="default"/>
+      </w:rPr>
+    </w:lvl>
+    <w:lvl w:ilvl="5" w:tplc="04090005" w:tentative="1">
+      <w:start w:val="1"/>
+      <w:numFmt w:val="bullet"/>
+      <w:lvlText w:val=""/>
+      <w:lvlJc w:val="left"/>
+      <w:pPr>
+        <w:ind w:left="4320" w:hanging="360"/>
+      </w:pPr>
+      <w:rPr>
+        <w:rFonts w:ascii="Wingdings" w:hAnsi="Wingdings" w:hint="default"/>
+      </w:rPr>
+    </w:lvl>
+    <w:lvl w:ilvl="6" w:tplc="04090001" w:tentative="1">
+      <w:start w:val="1"/>
+      <w:numFmt w:val="bullet"/>
+      <w:lvlText w:val=""/>
+      <w:lvlJc w:val="left"/>
+      <w:pPr>
+        <w:ind w:left="5040" w:hanging="360"/>
+      </w:pPr>
+      <w:rPr>
+        <w:rFonts w:ascii="Symbol" w:hAnsi="Symbol" w:hint="default"/>
+      </w:rPr>
+    </w:lvl>
+    <w:lvl w:ilvl="7" w:tplc="04090003" w:tentative="1">
+      <w:start w:val="1"/>
+      <w:numFmt w:val="bullet"/>
+      <w:lvlText w:val="o"/>
+      <w:lvlJc w:val="left"/>
+      <w:pPr>
+        <w:ind w:left="5760" w:hanging="360"/>
+      </w:pPr>
+      <w:rPr>
+        <w:rFonts w:ascii="Courier New" w:hAnsi="Courier New" w:cs="Courier New" w:hint="default"/>
+      </w:rPr>
+    </w:lvl>
+    <w:lvl w:ilvl="8" w:tplc="04090005" w:tentative="1">
+      <w:start w:val="1"/>
+      <w:numFmt w:val="bullet"/>
+      <w:lvlText w:val=""/>
+      <w:lvlJc w:val="left"/>
+      <w:pPr>
+        <w:ind w:left="6480" w:hanging="360"/>
+      </w:pPr>
+      <w:rPr>
+        <w:rFonts w:ascii="Wingdings" w:hAnsi="Wingdings" w:hint="default"/>
+      </w:rPr>
+    </w:lvl>
+  </w:abstractNum>
+  <w:abstractNum w:abstractNumId="2" w15:restartNumberingAfterBreak="0">
+    <w:nsid w:val="449C54FA"/>
+    <w:multiLevelType w:val="hybridMultilevel"/>
+    <w:tmpl w:val="981848A6"/>
+    <w:lvl w:ilvl="0" w:tplc="472A7FA8">
+      <w:numFmt w:val="bullet"/>
+      <w:lvlText w:val="-"/>
+      <w:lvlJc w:val="left"/>
+      <w:pPr>
+        <w:ind w:left="72" w:hanging="72"/>
+      </w:pPr>
+      <w:rPr>
+        <w:rFonts w:ascii="Calibri" w:eastAsiaTheme="minorHAnsi" w:hAnsi="Calibri" w:cstheme="minorBidi" w:hint="default"/>
+      </w:rPr>
+    </w:lvl>
+    <w:lvl w:ilvl="1" w:tplc="04090003" w:tentative="1">
+      <w:start w:val="1"/>
+      <w:numFmt w:val="bullet"/>
+      <w:lvlText w:val="o"/>
+      <w:lvlJc w:val="left"/>
+      <w:pPr>
+        <w:ind w:left="1440" w:hanging="360"/>
+      </w:pPr>
+      <w:rPr>
+        <w:rFonts w:ascii="Courier New" w:hAnsi="Courier New" w:cs="Courier New" w:hint="default"/>
+      </w:rPr>
+    </w:lvl>
+    <w:lvl w:ilvl="2" w:tplc="04090005" w:tentative="1">
+      <w:start w:val="1"/>
+      <w:numFmt w:val="bullet"/>
+      <w:lvlText w:val=""/>
+      <w:lvlJc w:val="left"/>
+      <w:pPr>
+        <w:ind w:left="2160" w:hanging="360"/>
+      </w:pPr>
+      <w:rPr>
+        <w:rFonts w:ascii="Wingdings" w:hAnsi="Wingdings" w:hint="default"/>
+      </w:rPr>
+    </w:lvl>
+    <w:lvl w:ilvl="3" w:tplc="04090001" w:tentative="1">
+      <w:start w:val="1"/>
+      <w:numFmt w:val="bullet"/>
+      <w:lvlText w:val=""/>
+      <w:lvlJc w:val="left"/>
+      <w:pPr>
+        <w:ind w:left="2880" w:hanging="360"/>
+      </w:pPr>
+      <w:rPr>
+        <w:rFonts w:ascii="Symbol" w:hAnsi="Symbol" w:hint="default"/>
+      </w:rPr>
+    </w:lvl>
+    <w:lvl w:ilvl="4" w:tplc="04090003" w:tentative="1">
+      <w:start w:val="1"/>
+      <w:numFmt w:val="bullet"/>
+      <w:lvlText w:val="o"/>
+      <w:lvlJc w:val="left"/>
+      <w:pPr>
+        <w:ind w:left="3600" w:hanging="360"/>
+      </w:pPr>
+      <w:rPr>
+        <w:rFonts w:ascii="Courier New" w:hAnsi="Courier New" w:cs="Courier New" w:hint="default"/>
+      </w:rPr>
+    </w:lvl>
+    <w:lvl w:ilvl="5" w:tplc="04090005" w:tentative="1">
+      <w:start w:val="1"/>
+      <w:numFmt w:val="bullet"/>
+      <w:lvlText w:val=""/>
+      <w:lvlJc w:val="left"/>
+      <w:pPr>
+        <w:ind w:left="4320" w:hanging="360"/>
+      </w:pPr>
+      <w:rPr>
+        <w:rFonts w:ascii="Wingdings" w:hAnsi="Wingdings" w:hint="default"/>
+      </w:rPr>
+    </w:lvl>
+    <w:lvl w:ilvl="6" w:tplc="04090001" w:tentative="1">
+      <w:start w:val="1"/>
+      <w:numFmt w:val="bullet"/>
+      <w:lvlText w:val=""/>
+      <w:lvlJc w:val="left"/>
+      <w:pPr>
+        <w:ind w:left="5040" w:hanging="360"/>
+      </w:pPr>
+      <w:rPr>
+        <w:rFonts w:ascii="Symbol" w:hAnsi="Symbol" w:hint="default"/>
+      </w:rPr>
+    </w:lvl>
+    <w:lvl w:ilvl="7" w:tplc="04090003" w:tentative="1">
+      <w:start w:val="1"/>
+      <w:numFmt w:val="bullet"/>
+      <w:lvlText w:val="o"/>
+      <w:lvlJc w:val="left"/>
+      <w:pPr>
+        <w:ind w:left="5760" w:hanging="360"/>
+      </w:pPr>
+      <w:rPr>
+        <w:rFonts w:ascii="Courier New" w:hAnsi="Courier New" w:cs="Courier New" w:hint="default"/>
+      </w:rPr>
+    </w:lvl>
+    <w:lvl w:ilvl="8" w:tplc="04090005" w:tentative="1">
+      <w:start w:val="1"/>
+      <w:numFmt w:val="bullet"/>
+      <w:lvlText w:val=""/>
+      <w:lvlJc w:val="left"/>
+      <w:pPr>
+        <w:ind w:left="6480" w:hanging="360"/>
+      </w:pPr>
+      <w:rPr>
+        <w:rFonts w:ascii="Wingdings" w:hAnsi="Wingdings" w:hint="default"/>
+      </w:rPr>
+    </w:lvl>
+  </w:abstractNum>
+  <w:abstractNum w:abstractNumId="3" w15:restartNumberingAfterBreak="0">
     <w:nsid w:val="53676126"/>
     <w:multiLevelType w:val="hybridMultilevel"/>
     <w:tmpl w:val="6DC0F1F0"/>
@@ -5107,10 +8363,346 @@
       </w:rPr>
     </w:lvl>
   </w:abstractNum>
-  <w:abstractNum w:abstractNumId="1" w15:restartNumberingAfterBreak="0">
+  <w:abstractNum w:abstractNumId="4" w15:restartNumberingAfterBreak="0">
+    <w:nsid w:val="55F5672F"/>
+    <w:multiLevelType w:val="hybridMultilevel"/>
+    <w:tmpl w:val="7F60EACC"/>
+    <w:lvl w:ilvl="0" w:tplc="472A7FA8">
+      <w:numFmt w:val="bullet"/>
+      <w:lvlText w:val="-"/>
+      <w:lvlJc w:val="left"/>
+      <w:pPr>
+        <w:ind w:left="72" w:hanging="72"/>
+      </w:pPr>
+      <w:rPr>
+        <w:rFonts w:ascii="Calibri" w:eastAsiaTheme="minorHAnsi" w:hAnsi="Calibri" w:cstheme="minorBidi" w:hint="default"/>
+      </w:rPr>
+    </w:lvl>
+    <w:lvl w:ilvl="1" w:tplc="04090003" w:tentative="1">
+      <w:start w:val="1"/>
+      <w:numFmt w:val="bullet"/>
+      <w:lvlText w:val="o"/>
+      <w:lvlJc w:val="left"/>
+      <w:pPr>
+        <w:ind w:left="1440" w:hanging="360"/>
+      </w:pPr>
+      <w:rPr>
+        <w:rFonts w:ascii="Courier New" w:hAnsi="Courier New" w:cs="Courier New" w:hint="default"/>
+      </w:rPr>
+    </w:lvl>
+    <w:lvl w:ilvl="2" w:tplc="04090005" w:tentative="1">
+      <w:start w:val="1"/>
+      <w:numFmt w:val="bullet"/>
+      <w:lvlText w:val=""/>
+      <w:lvlJc w:val="left"/>
+      <w:pPr>
+        <w:ind w:left="2160" w:hanging="360"/>
+      </w:pPr>
+      <w:rPr>
+        <w:rFonts w:ascii="Wingdings" w:hAnsi="Wingdings" w:hint="default"/>
+      </w:rPr>
+    </w:lvl>
+    <w:lvl w:ilvl="3" w:tplc="04090001" w:tentative="1">
+      <w:start w:val="1"/>
+      <w:numFmt w:val="bullet"/>
+      <w:lvlText w:val=""/>
+      <w:lvlJc w:val="left"/>
+      <w:pPr>
+        <w:ind w:left="2880" w:hanging="360"/>
+      </w:pPr>
+      <w:rPr>
+        <w:rFonts w:ascii="Symbol" w:hAnsi="Symbol" w:hint="default"/>
+      </w:rPr>
+    </w:lvl>
+    <w:lvl w:ilvl="4" w:tplc="04090003" w:tentative="1">
+      <w:start w:val="1"/>
+      <w:numFmt w:val="bullet"/>
+      <w:lvlText w:val="o"/>
+      <w:lvlJc w:val="left"/>
+      <w:pPr>
+        <w:ind w:left="3600" w:hanging="360"/>
+      </w:pPr>
+      <w:rPr>
+        <w:rFonts w:ascii="Courier New" w:hAnsi="Courier New" w:cs="Courier New" w:hint="default"/>
+      </w:rPr>
+    </w:lvl>
+    <w:lvl w:ilvl="5" w:tplc="04090005" w:tentative="1">
+      <w:start w:val="1"/>
+      <w:numFmt w:val="bullet"/>
+      <w:lvlText w:val=""/>
+      <w:lvlJc w:val="left"/>
+      <w:pPr>
+        <w:ind w:left="4320" w:hanging="360"/>
+      </w:pPr>
+      <w:rPr>
+        <w:rFonts w:ascii="Wingdings" w:hAnsi="Wingdings" w:hint="default"/>
+      </w:rPr>
+    </w:lvl>
+    <w:lvl w:ilvl="6" w:tplc="04090001" w:tentative="1">
+      <w:start w:val="1"/>
+      <w:numFmt w:val="bullet"/>
+      <w:lvlText w:val=""/>
+      <w:lvlJc w:val="left"/>
+      <w:pPr>
+        <w:ind w:left="5040" w:hanging="360"/>
+      </w:pPr>
+      <w:rPr>
+        <w:rFonts w:ascii="Symbol" w:hAnsi="Symbol" w:hint="default"/>
+      </w:rPr>
+    </w:lvl>
+    <w:lvl w:ilvl="7" w:tplc="04090003" w:tentative="1">
+      <w:start w:val="1"/>
+      <w:numFmt w:val="bullet"/>
+      <w:lvlText w:val="o"/>
+      <w:lvlJc w:val="left"/>
+      <w:pPr>
+        <w:ind w:left="5760" w:hanging="360"/>
+      </w:pPr>
+      <w:rPr>
+        <w:rFonts w:ascii="Courier New" w:hAnsi="Courier New" w:cs="Courier New" w:hint="default"/>
+      </w:rPr>
+    </w:lvl>
+    <w:lvl w:ilvl="8" w:tplc="04090005" w:tentative="1">
+      <w:start w:val="1"/>
+      <w:numFmt w:val="bullet"/>
+      <w:lvlText w:val=""/>
+      <w:lvlJc w:val="left"/>
+      <w:pPr>
+        <w:ind w:left="6480" w:hanging="360"/>
+      </w:pPr>
+      <w:rPr>
+        <w:rFonts w:ascii="Wingdings" w:hAnsi="Wingdings" w:hint="default"/>
+      </w:rPr>
+    </w:lvl>
+  </w:abstractNum>
+  <w:abstractNum w:abstractNumId="5" w15:restartNumberingAfterBreak="0">
+    <w:nsid w:val="573E3C40"/>
+    <w:multiLevelType w:val="hybridMultilevel"/>
+    <w:tmpl w:val="211ECF9A"/>
+    <w:lvl w:ilvl="0" w:tplc="472A7FA8">
+      <w:numFmt w:val="bullet"/>
+      <w:lvlText w:val="-"/>
+      <w:lvlJc w:val="left"/>
+      <w:pPr>
+        <w:ind w:left="72" w:hanging="72"/>
+      </w:pPr>
+      <w:rPr>
+        <w:rFonts w:ascii="Calibri" w:eastAsiaTheme="minorHAnsi" w:hAnsi="Calibri" w:cstheme="minorBidi" w:hint="default"/>
+      </w:rPr>
+    </w:lvl>
+    <w:lvl w:ilvl="1" w:tplc="04090003" w:tentative="1">
+      <w:start w:val="1"/>
+      <w:numFmt w:val="bullet"/>
+      <w:lvlText w:val="o"/>
+      <w:lvlJc w:val="left"/>
+      <w:pPr>
+        <w:ind w:left="1440" w:hanging="360"/>
+      </w:pPr>
+      <w:rPr>
+        <w:rFonts w:ascii="Courier New" w:hAnsi="Courier New" w:cs="Courier New" w:hint="default"/>
+      </w:rPr>
+    </w:lvl>
+    <w:lvl w:ilvl="2" w:tplc="04090005" w:tentative="1">
+      <w:start w:val="1"/>
+      <w:numFmt w:val="bullet"/>
+      <w:lvlText w:val=""/>
+      <w:lvlJc w:val="left"/>
+      <w:pPr>
+        <w:ind w:left="2160" w:hanging="360"/>
+      </w:pPr>
+      <w:rPr>
+        <w:rFonts w:ascii="Wingdings" w:hAnsi="Wingdings" w:hint="default"/>
+      </w:rPr>
+    </w:lvl>
+    <w:lvl w:ilvl="3" w:tplc="04090001" w:tentative="1">
+      <w:start w:val="1"/>
+      <w:numFmt w:val="bullet"/>
+      <w:lvlText w:val=""/>
+      <w:lvlJc w:val="left"/>
+      <w:pPr>
+        <w:ind w:left="2880" w:hanging="360"/>
+      </w:pPr>
+      <w:rPr>
+        <w:rFonts w:ascii="Symbol" w:hAnsi="Symbol" w:hint="default"/>
+      </w:rPr>
+    </w:lvl>
+    <w:lvl w:ilvl="4" w:tplc="04090003" w:tentative="1">
+      <w:start w:val="1"/>
+      <w:numFmt w:val="bullet"/>
+      <w:lvlText w:val="o"/>
+      <w:lvlJc w:val="left"/>
+      <w:pPr>
+        <w:ind w:left="3600" w:hanging="360"/>
+      </w:pPr>
+      <w:rPr>
+        <w:rFonts w:ascii="Courier New" w:hAnsi="Courier New" w:cs="Courier New" w:hint="default"/>
+      </w:rPr>
+    </w:lvl>
+    <w:lvl w:ilvl="5" w:tplc="04090005" w:tentative="1">
+      <w:start w:val="1"/>
+      <w:numFmt w:val="bullet"/>
+      <w:lvlText w:val=""/>
+      <w:lvlJc w:val="left"/>
+      <w:pPr>
+        <w:ind w:left="4320" w:hanging="360"/>
+      </w:pPr>
+      <w:rPr>
+        <w:rFonts w:ascii="Wingdings" w:hAnsi="Wingdings" w:hint="default"/>
+      </w:rPr>
+    </w:lvl>
+    <w:lvl w:ilvl="6" w:tplc="04090001" w:tentative="1">
+      <w:start w:val="1"/>
+      <w:numFmt w:val="bullet"/>
+      <w:lvlText w:val=""/>
+      <w:lvlJc w:val="left"/>
+      <w:pPr>
+        <w:ind w:left="5040" w:hanging="360"/>
+      </w:pPr>
+      <w:rPr>
+        <w:rFonts w:ascii="Symbol" w:hAnsi="Symbol" w:hint="default"/>
+      </w:rPr>
+    </w:lvl>
+    <w:lvl w:ilvl="7" w:tplc="04090003" w:tentative="1">
+      <w:start w:val="1"/>
+      <w:numFmt w:val="bullet"/>
+      <w:lvlText w:val="o"/>
+      <w:lvlJc w:val="left"/>
+      <w:pPr>
+        <w:ind w:left="5760" w:hanging="360"/>
+      </w:pPr>
+      <w:rPr>
+        <w:rFonts w:ascii="Courier New" w:hAnsi="Courier New" w:cs="Courier New" w:hint="default"/>
+      </w:rPr>
+    </w:lvl>
+    <w:lvl w:ilvl="8" w:tplc="04090005" w:tentative="1">
+      <w:start w:val="1"/>
+      <w:numFmt w:val="bullet"/>
+      <w:lvlText w:val=""/>
+      <w:lvlJc w:val="left"/>
+      <w:pPr>
+        <w:ind w:left="6480" w:hanging="360"/>
+      </w:pPr>
+      <w:rPr>
+        <w:rFonts w:ascii="Wingdings" w:hAnsi="Wingdings" w:hint="default"/>
+      </w:rPr>
+    </w:lvl>
+  </w:abstractNum>
+  <w:abstractNum w:abstractNumId="6" w15:restartNumberingAfterBreak="0">
+    <w:nsid w:val="69B34188"/>
+    <w:multiLevelType w:val="hybridMultilevel"/>
+    <w:tmpl w:val="67325AC0"/>
+    <w:lvl w:ilvl="0" w:tplc="472A7FA8">
+      <w:numFmt w:val="bullet"/>
+      <w:lvlText w:val="-"/>
+      <w:lvlJc w:val="left"/>
+      <w:pPr>
+        <w:ind w:left="72" w:hanging="72"/>
+      </w:pPr>
+      <w:rPr>
+        <w:rFonts w:ascii="Calibri" w:eastAsiaTheme="minorHAnsi" w:hAnsi="Calibri" w:cstheme="minorBidi" w:hint="default"/>
+      </w:rPr>
+    </w:lvl>
+    <w:lvl w:ilvl="1" w:tplc="04090003" w:tentative="1">
+      <w:start w:val="1"/>
+      <w:numFmt w:val="bullet"/>
+      <w:lvlText w:val="o"/>
+      <w:lvlJc w:val="left"/>
+      <w:pPr>
+        <w:ind w:left="1440" w:hanging="360"/>
+      </w:pPr>
+      <w:rPr>
+        <w:rFonts w:ascii="Courier New" w:hAnsi="Courier New" w:cs="Courier New" w:hint="default"/>
+      </w:rPr>
+    </w:lvl>
+    <w:lvl w:ilvl="2" w:tplc="04090005" w:tentative="1">
+      <w:start w:val="1"/>
+      <w:numFmt w:val="bullet"/>
+      <w:lvlText w:val=""/>
+      <w:lvlJc w:val="left"/>
+      <w:pPr>
+        <w:ind w:left="2160" w:hanging="360"/>
+      </w:pPr>
+      <w:rPr>
+        <w:rFonts w:ascii="Wingdings" w:hAnsi="Wingdings" w:hint="default"/>
+      </w:rPr>
+    </w:lvl>
+    <w:lvl w:ilvl="3" w:tplc="04090001" w:tentative="1">
+      <w:start w:val="1"/>
+      <w:numFmt w:val="bullet"/>
+      <w:lvlText w:val=""/>
+      <w:lvlJc w:val="left"/>
+      <w:pPr>
+        <w:ind w:left="2880" w:hanging="360"/>
+      </w:pPr>
+      <w:rPr>
+        <w:rFonts w:ascii="Symbol" w:hAnsi="Symbol" w:hint="default"/>
+      </w:rPr>
+    </w:lvl>
+    <w:lvl w:ilvl="4" w:tplc="04090003" w:tentative="1">
+      <w:start w:val="1"/>
+      <w:numFmt w:val="bullet"/>
+      <w:lvlText w:val="o"/>
+      <w:lvlJc w:val="left"/>
+      <w:pPr>
+        <w:ind w:left="3600" w:hanging="360"/>
+      </w:pPr>
+      <w:rPr>
+        <w:rFonts w:ascii="Courier New" w:hAnsi="Courier New" w:cs="Courier New" w:hint="default"/>
+      </w:rPr>
+    </w:lvl>
+    <w:lvl w:ilvl="5" w:tplc="04090005" w:tentative="1">
+      <w:start w:val="1"/>
+      <w:numFmt w:val="bullet"/>
+      <w:lvlText w:val=""/>
+      <w:lvlJc w:val="left"/>
+      <w:pPr>
+        <w:ind w:left="4320" w:hanging="360"/>
+      </w:pPr>
+      <w:rPr>
+        <w:rFonts w:ascii="Wingdings" w:hAnsi="Wingdings" w:hint="default"/>
+      </w:rPr>
+    </w:lvl>
+    <w:lvl w:ilvl="6" w:tplc="04090001" w:tentative="1">
+      <w:start w:val="1"/>
+      <w:numFmt w:val="bullet"/>
+      <w:lvlText w:val=""/>
+      <w:lvlJc w:val="left"/>
+      <w:pPr>
+        <w:ind w:left="5040" w:hanging="360"/>
+      </w:pPr>
+      <w:rPr>
+        <w:rFonts w:ascii="Symbol" w:hAnsi="Symbol" w:hint="default"/>
+      </w:rPr>
+    </w:lvl>
+    <w:lvl w:ilvl="7" w:tplc="04090003" w:tentative="1">
+      <w:start w:val="1"/>
+      <w:numFmt w:val="bullet"/>
+      <w:lvlText w:val="o"/>
+      <w:lvlJc w:val="left"/>
+      <w:pPr>
+        <w:ind w:left="5760" w:hanging="360"/>
+      </w:pPr>
+      <w:rPr>
+        <w:rFonts w:ascii="Courier New" w:hAnsi="Courier New" w:cs="Courier New" w:hint="default"/>
+      </w:rPr>
+    </w:lvl>
+    <w:lvl w:ilvl="8" w:tplc="04090005" w:tentative="1">
+      <w:start w:val="1"/>
+      <w:numFmt w:val="bullet"/>
+      <w:lvlText w:val=""/>
+      <w:lvlJc w:val="left"/>
+      <w:pPr>
+        <w:ind w:left="6480" w:hanging="360"/>
+      </w:pPr>
+      <w:rPr>
+        <w:rFonts w:ascii="Wingdings" w:hAnsi="Wingdings" w:hint="default"/>
+      </w:rPr>
+    </w:lvl>
+  </w:abstractNum>
+  <w:abstractNum w:abstractNumId="7" w15:restartNumberingAfterBreak="0">
     <w:nsid w:val="736B1C6A"/>
     <w:multiLevelType w:val="hybridMultilevel"/>
-    <w:tmpl w:val="BA1C3848"/>
+    <w:tmpl w:val="5B5679FC"/>
     <w:lvl w:ilvl="0" w:tplc="472A7FA8">
       <w:numFmt w:val="bullet"/>
       <w:lvlText w:val="-"/>
@@ -5220,9 +8812,27 @@
     </w:lvl>
   </w:abstractNum>
   <w:num w:numId="1">
+    <w:abstractNumId w:val="7"/>
+  </w:num>
+  <w:num w:numId="2">
+    <w:abstractNumId w:val="3"/>
+  </w:num>
+  <w:num w:numId="3">
     <w:abstractNumId w:val="1"/>
   </w:num>
-  <w:num w:numId="2">
+  <w:num w:numId="4">
+    <w:abstractNumId w:val="5"/>
+  </w:num>
+  <w:num w:numId="5">
+    <w:abstractNumId w:val="6"/>
+  </w:num>
+  <w:num w:numId="6">
+    <w:abstractNumId w:val="2"/>
+  </w:num>
+  <w:num w:numId="7">
+    <w:abstractNumId w:val="4"/>
+  </w:num>
+  <w:num w:numId="8">
     <w:abstractNumId w:val="0"/>
   </w:num>
 </w:numbering>

</xml_diff>